<commit_message>
adicionada a tabela de dependencias dos contentores no relatorio de progresso
</commit_message>
<xml_diff>
--- a/Entregaveis/Relatório de progresso/ProgressReport.docx
+++ b/Entregaveis/Relatório de progresso/ProgressReport.docx
@@ -123,6 +123,7 @@
           <w:szCs w:val="36"/>
         </w:rPr>
       </w:pPr>
+      <w:proofErr w:type="spellStart"/>
       <w:r>
         <w:rPr>
           <w:rFonts w:asciiTheme="majorHAnsi" w:hAnsiTheme="majorHAnsi"/>
@@ -131,8 +132,31 @@
           <w:sz w:val="36"/>
           <w:szCs w:val="36"/>
         </w:rPr>
-        <w:t>Progress Report</w:t>
-      </w:r>
+        <w:t>Progress</w:t>
+      </w:r>
+      <w:proofErr w:type="spellEnd"/>
+      <w:r>
+        <w:rPr>
+          <w:rFonts w:asciiTheme="majorHAnsi" w:hAnsiTheme="majorHAnsi"/>
+          <w:b/>
+          <w:noProof w:val="0"/>
+          <w:sz w:val="36"/>
+          <w:szCs w:val="36"/>
+        </w:rPr>
+        <w:t xml:space="preserve"> </w:t>
+      </w:r>
+      <w:proofErr w:type="spellStart"/>
+      <w:r>
+        <w:rPr>
+          <w:rFonts w:asciiTheme="majorHAnsi" w:hAnsiTheme="majorHAnsi"/>
+          <w:b/>
+          <w:noProof w:val="0"/>
+          <w:sz w:val="36"/>
+          <w:szCs w:val="36"/>
+        </w:rPr>
+        <w:t>Report</w:t>
+      </w:r>
+      <w:proofErr w:type="spellEnd"/>
     </w:p>
     <w:tbl>
       <w:tblPr>
@@ -172,6 +196,7 @@
                 <w:szCs w:val="30"/>
               </w:rPr>
             </w:pPr>
+            <w:proofErr w:type="spellStart"/>
             <w:r>
               <w:rPr>
                 <w:rFonts w:asciiTheme="majorHAnsi" w:hAnsiTheme="majorHAnsi"/>
@@ -181,6 +206,7 @@
               </w:rPr>
               <w:t>Authors</w:t>
             </w:r>
+            <w:proofErr w:type="spellEnd"/>
             <w:r>
               <w:rPr>
                 <w:rFonts w:asciiTheme="majorHAnsi" w:hAnsiTheme="majorHAnsi"/>
@@ -441,6 +467,7 @@
           <w:szCs w:val="30"/>
         </w:rPr>
       </w:pPr>
+      <w:proofErr w:type="spellStart"/>
       <w:r>
         <w:rPr>
           <w:rFonts w:asciiTheme="majorHAnsi" w:hAnsiTheme="majorHAnsi"/>
@@ -448,8 +475,9 @@
           <w:sz w:val="30"/>
           <w:szCs w:val="30"/>
         </w:rPr>
-        <w:t>Progress report for</w:t>
-      </w:r>
+        <w:t>Progress</w:t>
+      </w:r>
+      <w:proofErr w:type="spellEnd"/>
       <w:r>
         <w:rPr>
           <w:rFonts w:asciiTheme="majorHAnsi" w:hAnsiTheme="majorHAnsi"/>
@@ -457,8 +485,9 @@
           <w:sz w:val="30"/>
           <w:szCs w:val="30"/>
         </w:rPr>
-        <w:t xml:space="preserve"> Unidade Curricular de </w:t>
-      </w:r>
+        <w:t xml:space="preserve"> </w:t>
+      </w:r>
+      <w:proofErr w:type="spellStart"/>
       <w:r>
         <w:rPr>
           <w:rFonts w:asciiTheme="majorHAnsi" w:hAnsiTheme="majorHAnsi"/>
@@ -466,7 +495,46 @@
           <w:sz w:val="30"/>
           <w:szCs w:val="30"/>
         </w:rPr>
-        <w:t>Projecto e Seminário</w:t>
+        <w:t>report</w:t>
+      </w:r>
+      <w:proofErr w:type="spellEnd"/>
+      <w:r>
+        <w:rPr>
+          <w:rFonts w:asciiTheme="majorHAnsi" w:hAnsiTheme="majorHAnsi"/>
+          <w:noProof w:val="0"/>
+          <w:sz w:val="30"/>
+          <w:szCs w:val="30"/>
+        </w:rPr>
+        <w:t xml:space="preserve"> for</w:t>
+      </w:r>
+      <w:r>
+        <w:rPr>
+          <w:rFonts w:asciiTheme="majorHAnsi" w:hAnsiTheme="majorHAnsi"/>
+          <w:noProof w:val="0"/>
+          <w:sz w:val="30"/>
+          <w:szCs w:val="30"/>
+        </w:rPr>
+        <w:t xml:space="preserve"> Unidade Curricular de </w:t>
+      </w:r>
+      <w:proofErr w:type="spellStart"/>
+      <w:r>
+        <w:rPr>
+          <w:rFonts w:asciiTheme="majorHAnsi" w:hAnsiTheme="majorHAnsi"/>
+          <w:noProof w:val="0"/>
+          <w:sz w:val="30"/>
+          <w:szCs w:val="30"/>
+        </w:rPr>
+        <w:t>Projecto</w:t>
+      </w:r>
+      <w:proofErr w:type="spellEnd"/>
+      <w:r>
+        <w:rPr>
+          <w:rFonts w:asciiTheme="majorHAnsi" w:hAnsiTheme="majorHAnsi"/>
+          <w:noProof w:val="0"/>
+          <w:sz w:val="30"/>
+          <w:szCs w:val="30"/>
+        </w:rPr>
+        <w:t xml:space="preserve"> e Seminário</w:t>
       </w:r>
       <w:r>
         <w:rPr>
@@ -539,6 +607,7 @@
         </w:rPr>
         <w:t xml:space="preserve">: </w:t>
       </w:r>
+      <w:proofErr w:type="spellStart"/>
       <w:r>
         <w:rPr>
           <w:rFonts w:asciiTheme="majorHAnsi" w:hAnsiTheme="majorHAnsi"/>
@@ -547,8 +616,53 @@
           <w:szCs w:val="30"/>
           <w:lang w:val="en-GB"/>
         </w:rPr>
-        <w:t>Cátia Vaz, José Simão</w:t>
-      </w:r>
+        <w:t>Cátia</w:t>
+      </w:r>
+      <w:proofErr w:type="spellEnd"/>
+      <w:r>
+        <w:rPr>
+          <w:rFonts w:asciiTheme="majorHAnsi" w:hAnsiTheme="majorHAnsi"/>
+          <w:noProof w:val="0"/>
+          <w:sz w:val="30"/>
+          <w:szCs w:val="30"/>
+          <w:lang w:val="en-GB"/>
+        </w:rPr>
+        <w:t xml:space="preserve"> </w:t>
+      </w:r>
+      <w:proofErr w:type="spellStart"/>
+      <w:r>
+        <w:rPr>
+          <w:rFonts w:asciiTheme="majorHAnsi" w:hAnsiTheme="majorHAnsi"/>
+          <w:noProof w:val="0"/>
+          <w:sz w:val="30"/>
+          <w:szCs w:val="30"/>
+          <w:lang w:val="en-GB"/>
+        </w:rPr>
+        <w:t>Vaz</w:t>
+      </w:r>
+      <w:proofErr w:type="spellEnd"/>
+      <w:r>
+        <w:rPr>
+          <w:rFonts w:asciiTheme="majorHAnsi" w:hAnsiTheme="majorHAnsi"/>
+          <w:noProof w:val="0"/>
+          <w:sz w:val="30"/>
+          <w:szCs w:val="30"/>
+          <w:lang w:val="en-GB"/>
+        </w:rPr>
+        <w:t xml:space="preserve">, José </w:t>
+      </w:r>
+      <w:proofErr w:type="spellStart"/>
+      <w:r>
+        <w:rPr>
+          <w:rFonts w:asciiTheme="majorHAnsi" w:hAnsiTheme="majorHAnsi"/>
+          <w:noProof w:val="0"/>
+          <w:sz w:val="30"/>
+          <w:szCs w:val="30"/>
+          <w:lang w:val="en-GB"/>
+        </w:rPr>
+        <w:t>Simão</w:t>
+      </w:r>
+      <w:proofErr w:type="spellEnd"/>
     </w:p>
     <w:p>
       <w:pPr>
@@ -2950,13 +3064,37 @@
         </w:rPr>
       </w:pPr>
       <w:bookmarkStart w:id="0" w:name="_Hlk527280685"/>
+      <w:proofErr w:type="spellStart"/>
       <w:r>
         <w:rPr>
           <w:noProof w:val="0"/>
         </w:rPr>
         <w:lastRenderedPageBreak/>
-        <w:t>List of Figures</w:t>
-      </w:r>
+        <w:t>List</w:t>
+      </w:r>
+      <w:proofErr w:type="spellEnd"/>
+      <w:r>
+        <w:rPr>
+          <w:noProof w:val="0"/>
+        </w:rPr>
+        <w:t xml:space="preserve"> </w:t>
+      </w:r>
+      <w:proofErr w:type="spellStart"/>
+      <w:proofErr w:type="gramStart"/>
+      <w:r>
+        <w:rPr>
+          <w:noProof w:val="0"/>
+        </w:rPr>
+        <w:t>of</w:t>
+      </w:r>
+      <w:proofErr w:type="spellEnd"/>
+      <w:r>
+        <w:rPr>
+          <w:noProof w:val="0"/>
+        </w:rPr>
+        <w:t xml:space="preserve"> Figures</w:t>
+      </w:r>
+      <w:proofErr w:type="gramEnd"/>
     </w:p>
     <w:bookmarkEnd w:id="0"/>
     <w:p>
@@ -3780,6 +3918,7 @@
           <w:noProof w:val="0"/>
         </w:rPr>
       </w:pPr>
+      <w:proofErr w:type="spellStart"/>
       <w:r>
         <w:rPr>
           <w:noProof w:val="0"/>
@@ -3787,24 +3926,35 @@
         <w:lastRenderedPageBreak/>
         <w:t>List</w:t>
       </w:r>
-      <w:r>
-        <w:rPr>
-          <w:noProof w:val="0"/>
-        </w:rPr>
-        <w:t xml:space="preserve"> of</w:t>
-      </w:r>
+      <w:proofErr w:type="spellEnd"/>
       <w:r>
         <w:rPr>
           <w:noProof w:val="0"/>
         </w:rPr>
         <w:t xml:space="preserve"> </w:t>
       </w:r>
+      <w:proofErr w:type="spellStart"/>
+      <w:r>
+        <w:rPr>
+          <w:noProof w:val="0"/>
+        </w:rPr>
+        <w:t>of</w:t>
+      </w:r>
+      <w:proofErr w:type="spellEnd"/>
+      <w:r>
+        <w:rPr>
+          <w:noProof w:val="0"/>
+        </w:rPr>
+        <w:t xml:space="preserve"> </w:t>
+      </w:r>
+      <w:proofErr w:type="spellStart"/>
       <w:r>
         <w:rPr>
           <w:noProof w:val="0"/>
         </w:rPr>
         <w:t>Tables</w:t>
       </w:r>
+      <w:proofErr w:type="spellEnd"/>
     </w:p>
     <w:p>
       <w:pPr>
@@ -3973,7 +4123,23 @@
           <w:noProof w:val="0"/>
           <w:lang w:val="en-US"/>
         </w:rPr>
-        <w:t>In today’s competitive job market, programming jobs are the new black. The ability to innovate, create and troubleshoot all kinds of technologies on a daily basis is what drives many individuals to seek experience and pursue a future in computer science or coding.</w:t>
+        <w:t xml:space="preserve">In today’s competitive job market, programming jobs are the new black. The ability to innovate, create and troubleshoot all kinds of technologies </w:t>
+      </w:r>
+      <w:proofErr w:type="gramStart"/>
+      <w:r>
+        <w:rPr>
+          <w:noProof w:val="0"/>
+          <w:lang w:val="en-US"/>
+        </w:rPr>
+        <w:t>on a daily basis</w:t>
+      </w:r>
+      <w:proofErr w:type="gramEnd"/>
+      <w:r>
+        <w:rPr>
+          <w:noProof w:val="0"/>
+          <w:lang w:val="en-US"/>
+        </w:rPr>
+        <w:t xml:space="preserve"> is what drives many individuals to seek experience and pursue a future in computer science or coding.</w:t>
       </w:r>
     </w:p>
     <w:p>
@@ -4056,7 +4222,23 @@
           <w:noProof w:val="0"/>
           <w:lang w:val="en-US"/>
         </w:rPr>
-        <w:t>But despite of how much an individual studies or practices, he will only know if he has mastered the topic when put to the test. Sometimes is not all about the smartness or skills, but flexibility, stress-resistance, and the ability to iterate approaches fast. To validate this preparation state, IS E-Learning platform has a service where it is possible to create Questionnaires. Questionnaires are a selected number of pre-existent challenges all grouped up and put together to create a single test. When the questionnaire is created, a user may send it to another person through a link, with a marked timer, without the possibility to check the solution, in which the tester must complete within the specified time. In the end a grade is assigned in order to evaluate the tester performance based on the submitted answers. This service can be used in many scenarios like test yourself, or challenge a friend, or even to assign homework to students.</w:t>
+        <w:t xml:space="preserve">But despite of how </w:t>
+      </w:r>
+      <w:proofErr w:type="gramStart"/>
+      <w:r>
+        <w:rPr>
+          <w:noProof w:val="0"/>
+          <w:lang w:val="en-US"/>
+        </w:rPr>
+        <w:t>much an</w:t>
+      </w:r>
+      <w:proofErr w:type="gramEnd"/>
+      <w:r>
+        <w:rPr>
+          <w:noProof w:val="0"/>
+          <w:lang w:val="en-US"/>
+        </w:rPr>
+        <w:t xml:space="preserve"> individual studies or practices, he will only know if he has mastered the topic when put to the test. Sometimes is not all about the smartness or skills, but flexibility, stress-resistance, and the ability to iterate approaches fast. To validate this preparation state, IS E-Learning platform has a service where it is possible to create Questionnaires. Questionnaires are a selected number of pre-existent challenges all grouped up and put together to create a single test. When the questionnaire is created, a user may send it to another person through a link, with a marked timer, without the possibility to check the solution, in which the tester must complete within the specified time. In the end a grade is assigned in order to evaluate the tester performance based on the submitted answers. This service can be used in many scenarios like test yourself, or challenge a friend, or even to assign homework to students.</w:t>
       </w:r>
     </w:p>
     <w:p>
@@ -4241,13 +4423,29 @@
           <w:noProof w:val="0"/>
           <w:highlight w:val="yellow"/>
         </w:rPr>
-        <w:t>Malta estive a ler e para algo ser considerado como open source per se é preciso pedir</w:t>
-      </w:r>
+        <w:t xml:space="preserve">Malta estive a ler e para algo ser considerado como open </w:t>
+      </w:r>
+      <w:proofErr w:type="spellStart"/>
       <w:r>
         <w:rPr>
           <w:noProof w:val="0"/>
           <w:highlight w:val="yellow"/>
         </w:rPr>
+        <w:t>source</w:t>
+      </w:r>
+      <w:proofErr w:type="spellEnd"/>
+      <w:r>
+        <w:rPr>
+          <w:noProof w:val="0"/>
+          <w:highlight w:val="yellow"/>
+        </w:rPr>
+        <w:t xml:space="preserve"> per se é preciso pedir</w:t>
+      </w:r>
+      <w:r>
+        <w:rPr>
+          <w:noProof w:val="0"/>
+          <w:highlight w:val="yellow"/>
+        </w:rPr>
         <w:t>/fazer</w:t>
       </w:r>
       <w:r>
@@ -4255,13 +4453,29 @@
           <w:noProof w:val="0"/>
           <w:highlight w:val="yellow"/>
         </w:rPr>
-        <w:t xml:space="preserve"> uma licença.. Por isso ou temos cuidado acrescido com a semântica ou tentamos ver o que é preciso para </w:t>
-      </w:r>
+        <w:t xml:space="preserve"> uma </w:t>
+      </w:r>
+      <w:proofErr w:type="gramStart"/>
       <w:r>
         <w:rPr>
           <w:noProof w:val="0"/>
           <w:highlight w:val="yellow"/>
         </w:rPr>
+        <w:t>licença..</w:t>
+      </w:r>
+      <w:proofErr w:type="gramEnd"/>
+      <w:r>
+        <w:rPr>
+          <w:noProof w:val="0"/>
+          <w:highlight w:val="yellow"/>
+        </w:rPr>
+        <w:t xml:space="preserve"> Por isso ou temos cuidado acrescido com a semântica ou tentamos ver o que é preciso para </w:t>
+      </w:r>
+      <w:r>
+        <w:rPr>
+          <w:noProof w:val="0"/>
+          <w:highlight w:val="yellow"/>
+        </w:rPr>
         <w:t>arranjar</w:t>
       </w:r>
       <w:r>
@@ -4300,19 +4514,37 @@
         </w:rPr>
         <w:t xml:space="preserve">no final ficar alguma coisa </w:t>
       </w:r>
+      <w:proofErr w:type="spellStart"/>
       <w:r>
         <w:rPr>
           <w:noProof w:val="0"/>
           <w:highlight w:val="yellow"/>
         </w:rPr>
-        <w:t xml:space="preserve">very </w:t>
-      </w:r>
+        <w:t>very</w:t>
+      </w:r>
+      <w:proofErr w:type="spellEnd"/>
       <w:r>
         <w:rPr>
           <w:noProof w:val="0"/>
           <w:highlight w:val="yellow"/>
         </w:rPr>
-        <w:t>nicens?</w:t>
+        <w:t xml:space="preserve"> </w:t>
+      </w:r>
+      <w:proofErr w:type="spellStart"/>
+      <w:r>
+        <w:rPr>
+          <w:noProof w:val="0"/>
+          <w:highlight w:val="yellow"/>
+        </w:rPr>
+        <w:t>nicens</w:t>
+      </w:r>
+      <w:proofErr w:type="spellEnd"/>
+      <w:r>
+        <w:rPr>
+          <w:noProof w:val="0"/>
+          <w:highlight w:val="yellow"/>
+        </w:rPr>
+        <w:t>?</w:t>
       </w:r>
     </w:p>
     <w:p>
@@ -4480,8 +4712,17 @@
           <w:noProof w:val="0"/>
           <w:lang w:val="en-US"/>
         </w:rPr>
-        <w:t>Challenges can be solved on one or more programming languages;</w:t>
-      </w:r>
+        <w:t xml:space="preserve">Challenges can be solved on one or more programming </w:t>
+      </w:r>
+      <w:proofErr w:type="gramStart"/>
+      <w:r>
+        <w:rPr>
+          <w:noProof w:val="0"/>
+          <w:lang w:val="en-US"/>
+        </w:rPr>
+        <w:t>languages;</w:t>
+      </w:r>
+      <w:proofErr w:type="gramEnd"/>
     </w:p>
     <w:p>
       <w:pPr>
@@ -4500,8 +4741,17 @@
           <w:noProof w:val="0"/>
           <w:lang w:val="en-US"/>
         </w:rPr>
-        <w:t>To respond to a Challenge a user doesn’t need to be logged in;</w:t>
-      </w:r>
+        <w:t xml:space="preserve">To respond to a Challenge a user doesn’t need to be logged </w:t>
+      </w:r>
+      <w:proofErr w:type="gramStart"/>
+      <w:r>
+        <w:rPr>
+          <w:noProof w:val="0"/>
+          <w:lang w:val="en-US"/>
+        </w:rPr>
+        <w:t>in;</w:t>
+      </w:r>
+      <w:proofErr w:type="gramEnd"/>
     </w:p>
     <w:p>
       <w:pPr>
@@ -4520,8 +4770,17 @@
           <w:noProof w:val="0"/>
           <w:lang w:val="en-US"/>
         </w:rPr>
-        <w:t>Only logged in users can create Challenges;</w:t>
-      </w:r>
+        <w:t xml:space="preserve">Only logged in users can create </w:t>
+      </w:r>
+      <w:proofErr w:type="gramStart"/>
+      <w:r>
+        <w:rPr>
+          <w:noProof w:val="0"/>
+          <w:lang w:val="en-US"/>
+        </w:rPr>
+        <w:t>Challenges;</w:t>
+      </w:r>
+      <w:proofErr w:type="gramEnd"/>
     </w:p>
     <w:p>
       <w:pPr>
@@ -4540,8 +4799,17 @@
           <w:noProof w:val="0"/>
           <w:lang w:val="en-US"/>
         </w:rPr>
-        <w:t>To create a Challenge a solution and unit tests must be provided;</w:t>
-      </w:r>
+        <w:t xml:space="preserve">To create a Challenge a solution and unit tests must be </w:t>
+      </w:r>
+      <w:proofErr w:type="gramStart"/>
+      <w:r>
+        <w:rPr>
+          <w:noProof w:val="0"/>
+          <w:lang w:val="en-US"/>
+        </w:rPr>
+        <w:t>provided;</w:t>
+      </w:r>
+      <w:proofErr w:type="gramEnd"/>
     </w:p>
     <w:p>
       <w:pPr>
@@ -4560,8 +4828,17 @@
           <w:noProof w:val="0"/>
           <w:lang w:val="en-US"/>
         </w:rPr>
-        <w:t>To create the code must compile and the test must pass;</w:t>
-      </w:r>
+        <w:t xml:space="preserve">To create the code must compile and the test must </w:t>
+      </w:r>
+      <w:proofErr w:type="gramStart"/>
+      <w:r>
+        <w:rPr>
+          <w:noProof w:val="0"/>
+          <w:lang w:val="en-US"/>
+        </w:rPr>
+        <w:t>pass;</w:t>
+      </w:r>
+      <w:proofErr w:type="gramEnd"/>
     </w:p>
     <w:p>
       <w:pPr>
@@ -4580,8 +4857,17 @@
           <w:noProof w:val="0"/>
           <w:lang w:val="en-US"/>
         </w:rPr>
-        <w:t>Challenges can have tags associate with it, that can be used to search specific topics;</w:t>
-      </w:r>
+        <w:t xml:space="preserve">Challenges can have tags associate with it, that can be used to search specific </w:t>
+      </w:r>
+      <w:proofErr w:type="gramStart"/>
+      <w:r>
+        <w:rPr>
+          <w:noProof w:val="0"/>
+          <w:lang w:val="en-US"/>
+        </w:rPr>
+        <w:t>topics;</w:t>
+      </w:r>
+      <w:proofErr w:type="gramEnd"/>
     </w:p>
     <w:p>
       <w:pPr>
@@ -4600,8 +4886,17 @@
           <w:noProof w:val="0"/>
           <w:lang w:val="en-US"/>
         </w:rPr>
-        <w:t>Only a logged in user can consult the Challenges he/she submitted;</w:t>
-      </w:r>
+        <w:t xml:space="preserve">Only a logged in user can consult the Challenges he/she </w:t>
+      </w:r>
+      <w:proofErr w:type="gramStart"/>
+      <w:r>
+        <w:rPr>
+          <w:noProof w:val="0"/>
+          <w:lang w:val="en-US"/>
+        </w:rPr>
+        <w:t>submitted;</w:t>
+      </w:r>
+      <w:proofErr w:type="gramEnd"/>
     </w:p>
     <w:p>
       <w:pPr>
@@ -4620,8 +4915,17 @@
           <w:noProof w:val="0"/>
           <w:lang w:val="en-US"/>
         </w:rPr>
-        <w:t>A user can create a private Challenge that is unreachable as a single Challenger and can only be visible in a Questionnaire created by the Challenge’s creator;</w:t>
-      </w:r>
+        <w:t xml:space="preserve">A user can create a private Challenge that is unreachable as a single Challenger and can only be visible in a Questionnaire created by the Challenge’s </w:t>
+      </w:r>
+      <w:proofErr w:type="gramStart"/>
+      <w:r>
+        <w:rPr>
+          <w:noProof w:val="0"/>
+          <w:lang w:val="en-US"/>
+        </w:rPr>
+        <w:t>creator;</w:t>
+      </w:r>
+      <w:proofErr w:type="gramEnd"/>
     </w:p>
     <w:p>
       <w:pPr>
@@ -4640,8 +4944,17 @@
           <w:noProof w:val="0"/>
           <w:lang w:val="en-US"/>
         </w:rPr>
-        <w:t>Only a logged in user can track and consult previously answered Challenges;</w:t>
-      </w:r>
+        <w:t xml:space="preserve">Only a logged in user can track and consult previously answered </w:t>
+      </w:r>
+      <w:proofErr w:type="gramStart"/>
+      <w:r>
+        <w:rPr>
+          <w:noProof w:val="0"/>
+          <w:lang w:val="en-US"/>
+        </w:rPr>
+        <w:t>Challenges;</w:t>
+      </w:r>
+      <w:proofErr w:type="gramEnd"/>
     </w:p>
     <w:p>
       <w:pPr>
@@ -4680,8 +4993,17 @@
           <w:noProof w:val="0"/>
           <w:lang w:val="en-US"/>
         </w:rPr>
-        <w:t>Users don´t have to be logged in to use this functionality;</w:t>
-      </w:r>
+        <w:t xml:space="preserve">Users don´t have to be logged in to use this </w:t>
+      </w:r>
+      <w:proofErr w:type="gramStart"/>
+      <w:r>
+        <w:rPr>
+          <w:noProof w:val="0"/>
+          <w:lang w:val="en-US"/>
+        </w:rPr>
+        <w:t>functionality;</w:t>
+      </w:r>
+      <w:proofErr w:type="gramEnd"/>
     </w:p>
     <w:p>
       <w:pPr>
@@ -4700,8 +5022,17 @@
           <w:noProof w:val="0"/>
           <w:lang w:val="en-US"/>
         </w:rPr>
-        <w:t>Users can choose a language to write code;</w:t>
-      </w:r>
+        <w:t xml:space="preserve">Users can choose a language to write </w:t>
+      </w:r>
+      <w:proofErr w:type="gramStart"/>
+      <w:r>
+        <w:rPr>
+          <w:noProof w:val="0"/>
+          <w:lang w:val="en-US"/>
+        </w:rPr>
+        <w:t>code;</w:t>
+      </w:r>
+      <w:proofErr w:type="gramEnd"/>
     </w:p>
     <w:p>
       <w:pPr>
@@ -4720,7 +5051,23 @@
           <w:noProof w:val="0"/>
           <w:lang w:val="en-US"/>
         </w:rPr>
-        <w:t xml:space="preserve">Users can run then written code and verify the output; </w:t>
+        <w:t xml:space="preserve">Users can run then written code and verify the </w:t>
+      </w:r>
+      <w:proofErr w:type="gramStart"/>
+      <w:r>
+        <w:rPr>
+          <w:noProof w:val="0"/>
+          <w:lang w:val="en-US"/>
+        </w:rPr>
+        <w:t>output;</w:t>
+      </w:r>
+      <w:proofErr w:type="gramEnd"/>
+      <w:r>
+        <w:rPr>
+          <w:noProof w:val="0"/>
+          <w:lang w:val="en-US"/>
+        </w:rPr>
+        <w:t xml:space="preserve"> </w:t>
       </w:r>
     </w:p>
     <w:p>
@@ -4760,8 +5107,17 @@
           <w:noProof w:val="0"/>
           <w:lang w:val="en-US"/>
         </w:rPr>
-        <w:t>Only logged in users can create Questionnaires;</w:t>
-      </w:r>
+        <w:t xml:space="preserve">Only logged in users can create </w:t>
+      </w:r>
+      <w:proofErr w:type="gramStart"/>
+      <w:r>
+        <w:rPr>
+          <w:noProof w:val="0"/>
+          <w:lang w:val="en-US"/>
+        </w:rPr>
+        <w:t>Questionnaires;</w:t>
+      </w:r>
+      <w:proofErr w:type="gramEnd"/>
     </w:p>
     <w:p>
       <w:pPr>
@@ -4780,8 +5136,17 @@
           <w:noProof w:val="0"/>
           <w:lang w:val="en-US"/>
         </w:rPr>
-        <w:t>Can have public and private Challenges;</w:t>
-      </w:r>
+        <w:t xml:space="preserve">Can have public and private </w:t>
+      </w:r>
+      <w:proofErr w:type="gramStart"/>
+      <w:r>
+        <w:rPr>
+          <w:noProof w:val="0"/>
+          <w:lang w:val="en-US"/>
+        </w:rPr>
+        <w:t>Challenges;</w:t>
+      </w:r>
+      <w:proofErr w:type="gramEnd"/>
     </w:p>
     <w:p>
       <w:pPr>
@@ -4800,8 +5165,17 @@
           <w:noProof w:val="0"/>
           <w:lang w:val="en-US"/>
         </w:rPr>
-        <w:t>Only the creator can edit the Questionnaire;</w:t>
-      </w:r>
+        <w:t xml:space="preserve">Only the creator can edit the </w:t>
+      </w:r>
+      <w:proofErr w:type="gramStart"/>
+      <w:r>
+        <w:rPr>
+          <w:noProof w:val="0"/>
+          <w:lang w:val="en-US"/>
+        </w:rPr>
+        <w:t>Questionnaire;</w:t>
+      </w:r>
+      <w:proofErr w:type="gramEnd"/>
     </w:p>
     <w:p>
       <w:pPr>
@@ -4860,8 +5234,17 @@
           <w:noProof w:val="0"/>
           <w:lang w:val="en-US"/>
         </w:rPr>
-        <w:t>Questionnaire can have a timer associate with it;</w:t>
-      </w:r>
+        <w:t xml:space="preserve">Questionnaire can have a timer associate with </w:t>
+      </w:r>
+      <w:proofErr w:type="gramStart"/>
+      <w:r>
+        <w:rPr>
+          <w:noProof w:val="0"/>
+          <w:lang w:val="en-US"/>
+        </w:rPr>
+        <w:t>it;</w:t>
+      </w:r>
+      <w:proofErr w:type="gramEnd"/>
     </w:p>
     <w:p>
       <w:pPr>
@@ -4880,8 +5263,17 @@
           <w:noProof w:val="0"/>
           <w:lang w:val="en-US"/>
         </w:rPr>
-        <w:t>Questionnaire’s timer starts when link is accessed;</w:t>
-      </w:r>
+        <w:t xml:space="preserve">Questionnaire’s timer starts when link is </w:t>
+      </w:r>
+      <w:proofErr w:type="gramStart"/>
+      <w:r>
+        <w:rPr>
+          <w:noProof w:val="0"/>
+          <w:lang w:val="en-US"/>
+        </w:rPr>
+        <w:t>accessed;</w:t>
+      </w:r>
+      <w:proofErr w:type="gramEnd"/>
     </w:p>
     <w:p>
       <w:pPr>
@@ -4901,8 +5293,17 @@
           <w:lang w:val="en-US"/>
         </w:rPr>
         <w:lastRenderedPageBreak/>
-        <w:t>Questionnaire’s creator can define what programming language can be used in any challenge;</w:t>
-      </w:r>
+        <w:t xml:space="preserve">Questionnaire’s creator can define what programming language can be used in any </w:t>
+      </w:r>
+      <w:proofErr w:type="gramStart"/>
+      <w:r>
+        <w:rPr>
+          <w:noProof w:val="0"/>
+          <w:lang w:val="en-US"/>
+        </w:rPr>
+        <w:t>challenge;</w:t>
+      </w:r>
+      <w:proofErr w:type="gramEnd"/>
     </w:p>
     <w:p>
       <w:pPr>
@@ -4921,8 +5322,17 @@
           <w:noProof w:val="0"/>
           <w:lang w:val="en-US"/>
         </w:rPr>
-        <w:t>Questionnaire’s creator can decide whether the user responding can view the final evaluation or not;</w:t>
-      </w:r>
+        <w:t xml:space="preserve">Questionnaire’s creator can decide whether the user responding can view the final evaluation or </w:t>
+      </w:r>
+      <w:proofErr w:type="gramStart"/>
+      <w:r>
+        <w:rPr>
+          <w:noProof w:val="0"/>
+          <w:lang w:val="en-US"/>
+        </w:rPr>
+        <w:t>not;</w:t>
+      </w:r>
+      <w:proofErr w:type="gramEnd"/>
     </w:p>
     <w:p>
       <w:pPr>
@@ -4961,8 +5371,17 @@
           <w:noProof w:val="0"/>
           <w:lang w:val="en-US"/>
         </w:rPr>
-        <w:t>Users can create an account;</w:t>
-      </w:r>
+        <w:t xml:space="preserve">Users can create an </w:t>
+      </w:r>
+      <w:proofErr w:type="gramStart"/>
+      <w:r>
+        <w:rPr>
+          <w:noProof w:val="0"/>
+          <w:lang w:val="en-US"/>
+        </w:rPr>
+        <w:t>account;</w:t>
+      </w:r>
+      <w:proofErr w:type="gramEnd"/>
     </w:p>
     <w:p>
       <w:pPr>
@@ -4981,8 +5400,17 @@
           <w:noProof w:val="0"/>
           <w:lang w:val="en-US"/>
         </w:rPr>
-        <w:t>Authentication uses a basic username/password scheme;</w:t>
-      </w:r>
+        <w:t xml:space="preserve">Authentication uses a basic username/password </w:t>
+      </w:r>
+      <w:proofErr w:type="gramStart"/>
+      <w:r>
+        <w:rPr>
+          <w:noProof w:val="0"/>
+          <w:lang w:val="en-US"/>
+        </w:rPr>
+        <w:t>scheme;</w:t>
+      </w:r>
+      <w:proofErr w:type="gramEnd"/>
     </w:p>
     <w:p>
       <w:pPr>
@@ -5001,8 +5429,17 @@
           <w:noProof w:val="0"/>
           <w:lang w:val="en-US"/>
         </w:rPr>
-        <w:t>When creating an account, user must provide username, password, name, email and an avatar;</w:t>
-      </w:r>
+        <w:t xml:space="preserve">When creating an account, user must provide username, password, name, email and an </w:t>
+      </w:r>
+      <w:proofErr w:type="gramStart"/>
+      <w:r>
+        <w:rPr>
+          <w:noProof w:val="0"/>
+          <w:lang w:val="en-US"/>
+        </w:rPr>
+        <w:t>avatar;</w:t>
+      </w:r>
+      <w:proofErr w:type="gramEnd"/>
     </w:p>
     <w:p>
       <w:pPr>
@@ -5041,7 +5478,23 @@
           <w:noProof w:val="0"/>
           <w:lang w:val="en-US"/>
         </w:rPr>
-        <w:t>Platform must provide an environment to run code for multiple programming languages (Java, Kotlin, C#, Javascript and Python)</w:t>
+        <w:t xml:space="preserve">Platform must provide an environment to run code for multiple programming languages (Java, Kotlin, C#, </w:t>
+      </w:r>
+      <w:proofErr w:type="spellStart"/>
+      <w:r>
+        <w:rPr>
+          <w:noProof w:val="0"/>
+          <w:lang w:val="en-US"/>
+        </w:rPr>
+        <w:t>Javascript</w:t>
+      </w:r>
+      <w:proofErr w:type="spellEnd"/>
+      <w:r>
+        <w:rPr>
+          <w:noProof w:val="0"/>
+          <w:lang w:val="en-US"/>
+        </w:rPr>
+        <w:t xml:space="preserve"> and Python)</w:t>
       </w:r>
     </w:p>
     <w:p>
@@ -7188,9 +7641,13 @@
           <w:color w:val="000000" w:themeColor="text1"/>
           <w:sz w:val="32"/>
           <w:szCs w:val="32"/>
-        </w:rPr>
-      </w:pPr>
-      <w:r>
+          <w:lang w:val="en-US"/>
+        </w:rPr>
+      </w:pPr>
+      <w:r>
+        <w:rPr>
+          <w:lang w:val="en-US"/>
+        </w:rPr>
         <w:lastRenderedPageBreak/>
         <w:br w:type="page"/>
       </w:r>
@@ -7249,6 +7706,7 @@
         </w:rPr>
       </w:pPr>
       <w:bookmarkStart w:id="19" w:name="_Toc38823928"/>
+      <w:proofErr w:type="spellStart"/>
       <w:r>
         <w:rPr>
           <w:noProof w:val="0"/>
@@ -7260,6 +7718,7 @@
         <w:t>AlgoExpert</w:t>
       </w:r>
       <w:bookmarkEnd w:id="19"/>
+      <w:proofErr w:type="spellEnd"/>
     </w:p>
     <w:p>
       <w:pPr>
@@ -7298,6 +7757,7 @@
         </w:rPr>
       </w:pPr>
       <w:bookmarkStart w:id="20" w:name="_Toc38823929"/>
+      <w:proofErr w:type="spellStart"/>
       <w:r>
         <w:rPr>
           <w:noProof w:val="0"/>
@@ -7309,6 +7769,7 @@
         <w:t>HackerRank</w:t>
       </w:r>
       <w:bookmarkEnd w:id="20"/>
+      <w:proofErr w:type="spellEnd"/>
     </w:p>
     <w:p>
       <w:pPr>
@@ -7353,6 +7814,7 @@
         </w:rPr>
       </w:pPr>
       <w:bookmarkStart w:id="21" w:name="_Toc38823930"/>
+      <w:proofErr w:type="spellStart"/>
       <w:r>
         <w:rPr>
           <w:noProof w:val="0"/>
@@ -7365,6 +7827,7 @@
         <w:t>LeetCode</w:t>
       </w:r>
       <w:bookmarkEnd w:id="21"/>
+      <w:proofErr w:type="spellEnd"/>
     </w:p>
     <w:p>
       <w:pPr>
@@ -7403,6 +7866,7 @@
         </w:rPr>
       </w:pPr>
       <w:bookmarkStart w:id="22" w:name="_Toc38823931"/>
+      <w:proofErr w:type="spellStart"/>
       <w:r>
         <w:rPr>
           <w:noProof w:val="0"/>
@@ -7414,6 +7878,7 @@
         <w:t>Codewars</w:t>
       </w:r>
       <w:bookmarkEnd w:id="22"/>
+      <w:proofErr w:type="spellEnd"/>
     </w:p>
     <w:p>
       <w:pPr>
@@ -7466,6 +7931,7 @@
         </w:rPr>
       </w:pPr>
       <w:bookmarkStart w:id="23" w:name="_Toc38823932"/>
+      <w:proofErr w:type="spellStart"/>
       <w:r>
         <w:rPr>
           <w:noProof w:val="0"/>
@@ -7477,6 +7943,7 @@
         <w:t>CodeChef</w:t>
       </w:r>
       <w:bookmarkEnd w:id="23"/>
+      <w:proofErr w:type="spellEnd"/>
     </w:p>
     <w:p>
       <w:pPr>
@@ -8955,9 +9422,13 @@
           <w:color w:val="000000" w:themeColor="text1"/>
           <w:sz w:val="32"/>
           <w:szCs w:val="32"/>
-        </w:rPr>
-      </w:pPr>
-      <w:r>
+          <w:lang w:val="en-US"/>
+        </w:rPr>
+      </w:pPr>
+      <w:r>
+        <w:rPr>
+          <w:lang w:val="en-US"/>
+        </w:rPr>
         <w:lastRenderedPageBreak/>
         <w:br w:type="page"/>
       </w:r>
@@ -10403,9 +10874,13 @@
           <w:color w:val="000000" w:themeColor="text1"/>
           <w:sz w:val="32"/>
           <w:szCs w:val="32"/>
-        </w:rPr>
-      </w:pPr>
-      <w:r>
+          <w:lang w:val="en-US"/>
+        </w:rPr>
+      </w:pPr>
+      <w:r>
+        <w:rPr>
+          <w:lang w:val="en-US"/>
+        </w:rPr>
         <w:lastRenderedPageBreak/>
         <w:br w:type="page"/>
       </w:r>
@@ -10877,17 +11352,36 @@
       </w:r>
     </w:p>
     <w:p>
-      <w:r>
+      <w:pPr>
+        <w:rPr>
+          <w:lang w:val="en-US"/>
+        </w:rPr>
+      </w:pPr>
+      <w:r>
+        <w:rPr>
+          <w:lang w:val="en-US"/>
+        </w:rPr>
         <w:t>IT – Information Technology</w:t>
       </w:r>
     </w:p>
     <w:p>
-      <w:r>
+      <w:pPr>
+        <w:rPr>
+          <w:lang w:val="en-US"/>
+        </w:rPr>
+      </w:pPr>
+      <w:r>
+        <w:rPr>
+          <w:lang w:val="en-US"/>
+        </w:rPr>
         <w:t>UI – User Interface</w:t>
       </w:r>
     </w:p>
     <w:p>
       <w:pPr>
+        <w:rPr>
+          <w:lang w:val="en-US"/>
+        </w:rPr>
         <w:sectPr>
           <w:pgSz w:w="11906" w:h="16838"/>
           <w:pgMar w:top="1701" w:right="993" w:bottom="1418" w:left="993" w:header="709" w:footer="709" w:gutter="0"/>
@@ -10904,6 +11398,7 @@
         <w:rPr>
           <w:rFonts w:ascii="Calibri" w:hAnsi="Calibri"/>
           <w:noProof w:val="0"/>
+          <w:lang w:val="en-US"/>
         </w:rPr>
         <w:sectPr>
           <w:pgSz w:w="11906" w:h="16838"/>
@@ -11187,6 +11682,673 @@
         </w:sectPr>
       </w:pPr>
     </w:p>
+    <w:p>
+      <w:pPr>
+        <w:spacing w:after="200"/>
+        <w:jc w:val="left"/>
+        <w:rPr>
+          <w:rFonts w:ascii="Calibri" w:hAnsi="Calibri"/>
+          <w:noProof w:val="0"/>
+        </w:rPr>
+      </w:pPr>
+      <w:r>
+        <w:rPr>
+          <w:rFonts w:ascii="Calibri" w:hAnsi="Calibri"/>
+          <w:noProof w:val="0"/>
+        </w:rPr>
+        <w:lastRenderedPageBreak/>
+        <w:br w:type="page"/>
+      </w:r>
+    </w:p>
+    <w:p>
+      <w:pPr>
+        <w:pStyle w:val="Heading1"/>
+      </w:pPr>
+      <w:r>
+        <w:lastRenderedPageBreak/>
+        <w:t>Annex</w:t>
+      </w:r>
+    </w:p>
+    <w:p>
+      <w:pPr>
+        <w:pStyle w:val="Heading2"/>
+        <w:rPr>
+          <w:color w:val="auto"/>
+          <w:sz w:val="28"/>
+          <w:szCs w:val="28"/>
+        </w:rPr>
+      </w:pPr>
+      <w:r>
+        <w:rPr>
+          <w:color w:val="auto"/>
+          <w:sz w:val="28"/>
+          <w:szCs w:val="28"/>
+        </w:rPr>
+        <w:t xml:space="preserve">9.1. </w:t>
+      </w:r>
+      <w:proofErr w:type="spellStart"/>
+      <w:r>
+        <w:rPr>
+          <w:color w:val="auto"/>
+          <w:sz w:val="28"/>
+          <w:szCs w:val="28"/>
+        </w:rPr>
+        <w:t>Version</w:t>
+      </w:r>
+      <w:proofErr w:type="spellEnd"/>
+      <w:r>
+        <w:rPr>
+          <w:color w:val="auto"/>
+          <w:sz w:val="28"/>
+          <w:szCs w:val="28"/>
+        </w:rPr>
+        <w:t xml:space="preserve"> </w:t>
+      </w:r>
+      <w:proofErr w:type="spellStart"/>
+      <w:r>
+        <w:rPr>
+          <w:color w:val="auto"/>
+          <w:sz w:val="28"/>
+          <w:szCs w:val="28"/>
+        </w:rPr>
+        <w:t>of</w:t>
+      </w:r>
+      <w:proofErr w:type="spellEnd"/>
+      <w:r>
+        <w:rPr>
+          <w:color w:val="auto"/>
+          <w:sz w:val="28"/>
+          <w:szCs w:val="28"/>
+        </w:rPr>
+        <w:t xml:space="preserve"> container </w:t>
+      </w:r>
+      <w:proofErr w:type="spellStart"/>
+      <w:r>
+        <w:rPr>
+          <w:color w:val="auto"/>
+          <w:sz w:val="28"/>
+          <w:szCs w:val="28"/>
+        </w:rPr>
+        <w:t>dependencies</w:t>
+      </w:r>
+      <w:proofErr w:type="spellEnd"/>
+    </w:p>
+    <w:tbl>
+      <w:tblPr>
+        <w:tblStyle w:val="GridTable1Light"/>
+        <w:tblW w:w="5688" w:type="dxa"/>
+        <w:tblLook w:val="04A0" w:firstRow="1" w:lastRow="0" w:firstColumn="1" w:lastColumn="0" w:noHBand="0" w:noVBand="1"/>
+      </w:tblPr>
+      <w:tblGrid>
+        <w:gridCol w:w="3044"/>
+        <w:gridCol w:w="1684"/>
+        <w:gridCol w:w="960"/>
+      </w:tblGrid>
+      <w:tr>
+        <w:trPr>
+          <w:cnfStyle w:val="100000000000" w:firstRow="1" w:lastRow="0" w:firstColumn="0" w:lastColumn="0" w:oddVBand="0" w:evenVBand="0" w:oddHBand="0" w:evenHBand="0" w:firstRowFirstColumn="0" w:firstRowLastColumn="0" w:lastRowFirstColumn="0" w:lastRowLastColumn="0"/>
+          <w:trHeight w:val="300"/>
+        </w:trPr>
+        <w:tc>
+          <w:tcPr>
+            <w:cnfStyle w:val="001000000000" w:firstRow="0" w:lastRow="0" w:firstColumn="1" w:lastColumn="0" w:oddVBand="0" w:evenVBand="0" w:oddHBand="0" w:evenHBand="0" w:firstRowFirstColumn="0" w:firstRowLastColumn="0" w:lastRowFirstColumn="0" w:lastRowLastColumn="0"/>
+            <w:tcW w:w="3044" w:type="dxa"/>
+            <w:noWrap/>
+            <w:hideMark/>
+          </w:tcPr>
+          <w:p>
+            <w:pPr>
+              <w:spacing w:after="0"/>
+              <w:jc w:val="left"/>
+              <w:rPr>
+                <w:rFonts w:ascii="Calibri" w:eastAsia="Times New Roman" w:hAnsi="Calibri" w:cs="Calibri"/>
+                <w:noProof w:val="0"/>
+                <w:color w:val="000000"/>
+                <w:lang w:eastAsia="pt-PT"/>
+              </w:rPr>
+            </w:pPr>
+            <w:r>
+              <w:rPr>
+                <w:rFonts w:ascii="Calibri" w:eastAsia="Times New Roman" w:hAnsi="Calibri" w:cs="Calibri"/>
+                <w:noProof w:val="0"/>
+                <w:color w:val="000000"/>
+                <w:lang w:eastAsia="pt-PT"/>
+              </w:rPr>
+              <w:t>Container</w:t>
+            </w:r>
+          </w:p>
+        </w:tc>
+        <w:tc>
+          <w:tcPr>
+            <w:tcW w:w="1684" w:type="dxa"/>
+            <w:noWrap/>
+            <w:hideMark/>
+          </w:tcPr>
+          <w:p>
+            <w:pPr>
+              <w:spacing w:after="0"/>
+              <w:jc w:val="left"/>
+              <w:cnfStyle w:val="100000000000" w:firstRow="1" w:lastRow="0" w:firstColumn="0" w:lastColumn="0" w:oddVBand="0" w:evenVBand="0" w:oddHBand="0" w:evenHBand="0" w:firstRowFirstColumn="0" w:firstRowLastColumn="0" w:lastRowFirstColumn="0" w:lastRowLastColumn="0"/>
+              <w:rPr>
+                <w:rFonts w:ascii="Calibri" w:eastAsia="Times New Roman" w:hAnsi="Calibri" w:cs="Calibri"/>
+                <w:noProof w:val="0"/>
+                <w:color w:val="000000"/>
+                <w:lang w:eastAsia="pt-PT"/>
+              </w:rPr>
+            </w:pPr>
+            <w:proofErr w:type="spellStart"/>
+            <w:r>
+              <w:rPr>
+                <w:rFonts w:ascii="Calibri" w:eastAsia="Times New Roman" w:hAnsi="Calibri" w:cs="Calibri"/>
+                <w:noProof w:val="0"/>
+                <w:color w:val="000000"/>
+                <w:lang w:eastAsia="pt-PT"/>
+              </w:rPr>
+              <w:t>Dependency</w:t>
+            </w:r>
+            <w:proofErr w:type="spellEnd"/>
+          </w:p>
+        </w:tc>
+        <w:tc>
+          <w:tcPr>
+            <w:tcW w:w="960" w:type="dxa"/>
+            <w:noWrap/>
+            <w:hideMark/>
+          </w:tcPr>
+          <w:p>
+            <w:pPr>
+              <w:spacing w:after="0"/>
+              <w:jc w:val="left"/>
+              <w:cnfStyle w:val="100000000000" w:firstRow="1" w:lastRow="0" w:firstColumn="0" w:lastColumn="0" w:oddVBand="0" w:evenVBand="0" w:oddHBand="0" w:evenHBand="0" w:firstRowFirstColumn="0" w:firstRowLastColumn="0" w:lastRowFirstColumn="0" w:lastRowLastColumn="0"/>
+              <w:rPr>
+                <w:rFonts w:ascii="Calibri" w:eastAsia="Times New Roman" w:hAnsi="Calibri" w:cs="Calibri"/>
+                <w:noProof w:val="0"/>
+                <w:color w:val="000000"/>
+                <w:lang w:eastAsia="pt-PT"/>
+              </w:rPr>
+            </w:pPr>
+            <w:proofErr w:type="spellStart"/>
+            <w:r>
+              <w:rPr>
+                <w:rFonts w:ascii="Calibri" w:eastAsia="Times New Roman" w:hAnsi="Calibri" w:cs="Calibri"/>
+                <w:noProof w:val="0"/>
+                <w:color w:val="000000"/>
+                <w:lang w:eastAsia="pt-PT"/>
+              </w:rPr>
+              <w:t>Version</w:t>
+            </w:r>
+            <w:proofErr w:type="spellEnd"/>
+          </w:p>
+        </w:tc>
+      </w:tr>
+      <w:tr>
+        <w:trPr>
+          <w:trHeight w:val="300"/>
+        </w:trPr>
+        <w:tc>
+          <w:tcPr>
+            <w:cnfStyle w:val="001000000000" w:firstRow="0" w:lastRow="0" w:firstColumn="1" w:lastColumn="0" w:oddVBand="0" w:evenVBand="0" w:oddHBand="0" w:evenHBand="0" w:firstRowFirstColumn="0" w:firstRowLastColumn="0" w:lastRowFirstColumn="0" w:lastRowLastColumn="0"/>
+            <w:tcW w:w="3044" w:type="dxa"/>
+            <w:noWrap/>
+            <w:hideMark/>
+          </w:tcPr>
+          <w:p>
+            <w:pPr>
+              <w:spacing w:after="0"/>
+              <w:jc w:val="left"/>
+              <w:rPr>
+                <w:rFonts w:ascii="Calibri" w:eastAsia="Times New Roman" w:hAnsi="Calibri" w:cs="Calibri"/>
+                <w:noProof w:val="0"/>
+                <w:color w:val="000000"/>
+                <w:lang w:eastAsia="pt-PT"/>
+              </w:rPr>
+            </w:pPr>
+            <w:r>
+              <w:rPr>
+                <w:rFonts w:ascii="Calibri" w:eastAsia="Times New Roman" w:hAnsi="Calibri" w:cs="Calibri"/>
+                <w:noProof w:val="0"/>
+                <w:color w:val="000000"/>
+                <w:lang w:eastAsia="pt-PT"/>
+              </w:rPr>
+              <w:t xml:space="preserve">Java </w:t>
+            </w:r>
+            <w:proofErr w:type="spellStart"/>
+            <w:r>
+              <w:rPr>
+                <w:rFonts w:ascii="Calibri" w:eastAsia="Times New Roman" w:hAnsi="Calibri" w:cs="Calibri"/>
+                <w:noProof w:val="0"/>
+                <w:color w:val="000000"/>
+                <w:lang w:eastAsia="pt-PT"/>
+              </w:rPr>
+              <w:t>Exec</w:t>
+            </w:r>
+            <w:r>
+              <w:rPr>
+                <w:rFonts w:ascii="Calibri" w:eastAsia="Times New Roman" w:hAnsi="Calibri" w:cs="Calibri"/>
+                <w:noProof w:val="0"/>
+                <w:color w:val="000000"/>
+                <w:lang w:eastAsia="pt-PT"/>
+              </w:rPr>
+              <w:t>ution</w:t>
+            </w:r>
+            <w:proofErr w:type="spellEnd"/>
+            <w:r>
+              <w:rPr>
+                <w:rFonts w:ascii="Calibri" w:eastAsia="Times New Roman" w:hAnsi="Calibri" w:cs="Calibri"/>
+                <w:noProof w:val="0"/>
+                <w:color w:val="000000"/>
+                <w:lang w:eastAsia="pt-PT"/>
+              </w:rPr>
+              <w:t xml:space="preserve"> </w:t>
+            </w:r>
+            <w:proofErr w:type="spellStart"/>
+            <w:r>
+              <w:rPr>
+                <w:rFonts w:ascii="Calibri" w:eastAsia="Times New Roman" w:hAnsi="Calibri" w:cs="Calibri"/>
+                <w:noProof w:val="0"/>
+                <w:color w:val="000000"/>
+                <w:lang w:eastAsia="pt-PT"/>
+              </w:rPr>
+              <w:t>Env</w:t>
+            </w:r>
+            <w:r>
+              <w:rPr>
+                <w:rFonts w:ascii="Calibri" w:eastAsia="Times New Roman" w:hAnsi="Calibri" w:cs="Calibri"/>
+                <w:noProof w:val="0"/>
+                <w:color w:val="000000"/>
+                <w:lang w:eastAsia="pt-PT"/>
+              </w:rPr>
+              <w:t>ironment</w:t>
+            </w:r>
+            <w:proofErr w:type="spellEnd"/>
+          </w:p>
+        </w:tc>
+        <w:tc>
+          <w:tcPr>
+            <w:tcW w:w="1684" w:type="dxa"/>
+            <w:noWrap/>
+            <w:hideMark/>
+          </w:tcPr>
+          <w:p>
+            <w:pPr>
+              <w:spacing w:after="0"/>
+              <w:jc w:val="left"/>
+              <w:cnfStyle w:val="000000000000" w:firstRow="0" w:lastRow="0" w:firstColumn="0" w:lastColumn="0" w:oddVBand="0" w:evenVBand="0" w:oddHBand="0" w:evenHBand="0" w:firstRowFirstColumn="0" w:firstRowLastColumn="0" w:lastRowFirstColumn="0" w:lastRowLastColumn="0"/>
+              <w:rPr>
+                <w:rFonts w:ascii="Calibri" w:eastAsia="Times New Roman" w:hAnsi="Calibri" w:cs="Calibri"/>
+                <w:noProof w:val="0"/>
+                <w:color w:val="000000"/>
+                <w:lang w:eastAsia="pt-PT"/>
+              </w:rPr>
+            </w:pPr>
+            <w:r>
+              <w:rPr>
+                <w:rFonts w:ascii="Calibri" w:eastAsia="Times New Roman" w:hAnsi="Calibri" w:cs="Calibri"/>
+                <w:noProof w:val="0"/>
+                <w:color w:val="000000"/>
+                <w:lang w:eastAsia="pt-PT"/>
+              </w:rPr>
+              <w:t>Open JDK</w:t>
+            </w:r>
+          </w:p>
+        </w:tc>
+        <w:tc>
+          <w:tcPr>
+            <w:tcW w:w="960" w:type="dxa"/>
+            <w:noWrap/>
+            <w:hideMark/>
+          </w:tcPr>
+          <w:p>
+            <w:pPr>
+              <w:spacing w:after="0"/>
+              <w:jc w:val="right"/>
+              <w:cnfStyle w:val="000000000000" w:firstRow="0" w:lastRow="0" w:firstColumn="0" w:lastColumn="0" w:oddVBand="0" w:evenVBand="0" w:oddHBand="0" w:evenHBand="0" w:firstRowFirstColumn="0" w:firstRowLastColumn="0" w:lastRowFirstColumn="0" w:lastRowLastColumn="0"/>
+              <w:rPr>
+                <w:rFonts w:ascii="Calibri" w:eastAsia="Times New Roman" w:hAnsi="Calibri" w:cs="Calibri"/>
+                <w:noProof w:val="0"/>
+                <w:color w:val="000000"/>
+                <w:lang w:eastAsia="pt-PT"/>
+              </w:rPr>
+            </w:pPr>
+            <w:r>
+              <w:rPr>
+                <w:rFonts w:ascii="Calibri" w:eastAsia="Times New Roman" w:hAnsi="Calibri" w:cs="Calibri"/>
+                <w:noProof w:val="0"/>
+                <w:color w:val="000000"/>
+                <w:lang w:eastAsia="pt-PT"/>
+              </w:rPr>
+              <w:t>13</w:t>
+            </w:r>
+          </w:p>
+        </w:tc>
+      </w:tr>
+      <w:tr>
+        <w:trPr>
+          <w:trHeight w:val="300"/>
+        </w:trPr>
+        <w:tc>
+          <w:tcPr>
+            <w:cnfStyle w:val="001000000000" w:firstRow="0" w:lastRow="0" w:firstColumn="1" w:lastColumn="0" w:oddVBand="0" w:evenVBand="0" w:oddHBand="0" w:evenHBand="0" w:firstRowFirstColumn="0" w:firstRowLastColumn="0" w:lastRowFirstColumn="0" w:lastRowLastColumn="0"/>
+            <w:tcW w:w="3044" w:type="dxa"/>
+            <w:noWrap/>
+            <w:hideMark/>
+          </w:tcPr>
+          <w:p>
+            <w:pPr>
+              <w:spacing w:after="0"/>
+              <w:jc w:val="left"/>
+              <w:rPr>
+                <w:rFonts w:ascii="Calibri" w:eastAsia="Times New Roman" w:hAnsi="Calibri" w:cs="Calibri"/>
+                <w:noProof w:val="0"/>
+                <w:color w:val="000000"/>
+                <w:lang w:eastAsia="pt-PT"/>
+              </w:rPr>
+            </w:pPr>
+            <w:proofErr w:type="spellStart"/>
+            <w:r>
+              <w:rPr>
+                <w:rFonts w:ascii="Calibri" w:eastAsia="Times New Roman" w:hAnsi="Calibri" w:cs="Calibri"/>
+                <w:noProof w:val="0"/>
+                <w:color w:val="000000"/>
+                <w:lang w:eastAsia="pt-PT"/>
+              </w:rPr>
+              <w:t>Kotlin</w:t>
+            </w:r>
+            <w:proofErr w:type="spellEnd"/>
+            <w:r>
+              <w:rPr>
+                <w:rFonts w:ascii="Calibri" w:eastAsia="Times New Roman" w:hAnsi="Calibri" w:cs="Calibri"/>
+                <w:noProof w:val="0"/>
+                <w:color w:val="000000"/>
+                <w:lang w:eastAsia="pt-PT"/>
+              </w:rPr>
+              <w:t xml:space="preserve"> </w:t>
+            </w:r>
+            <w:proofErr w:type="spellStart"/>
+            <w:r>
+              <w:rPr>
+                <w:rFonts w:ascii="Calibri" w:eastAsia="Times New Roman" w:hAnsi="Calibri" w:cs="Calibri"/>
+                <w:noProof w:val="0"/>
+                <w:color w:val="000000"/>
+                <w:lang w:eastAsia="pt-PT"/>
+              </w:rPr>
+              <w:t>Exec</w:t>
+            </w:r>
+            <w:r>
+              <w:rPr>
+                <w:rFonts w:ascii="Calibri" w:eastAsia="Times New Roman" w:hAnsi="Calibri" w:cs="Calibri"/>
+                <w:noProof w:val="0"/>
+                <w:color w:val="000000"/>
+                <w:lang w:eastAsia="pt-PT"/>
+              </w:rPr>
+              <w:t>ution</w:t>
+            </w:r>
+            <w:proofErr w:type="spellEnd"/>
+            <w:r>
+              <w:rPr>
+                <w:rFonts w:ascii="Calibri" w:eastAsia="Times New Roman" w:hAnsi="Calibri" w:cs="Calibri"/>
+                <w:noProof w:val="0"/>
+                <w:color w:val="000000"/>
+                <w:lang w:eastAsia="pt-PT"/>
+              </w:rPr>
+              <w:t xml:space="preserve"> </w:t>
+            </w:r>
+            <w:proofErr w:type="spellStart"/>
+            <w:r>
+              <w:rPr>
+                <w:rFonts w:ascii="Calibri" w:eastAsia="Times New Roman" w:hAnsi="Calibri" w:cs="Calibri"/>
+                <w:noProof w:val="0"/>
+                <w:color w:val="000000"/>
+                <w:lang w:eastAsia="pt-PT"/>
+              </w:rPr>
+              <w:t>Env</w:t>
+            </w:r>
+            <w:r>
+              <w:rPr>
+                <w:rFonts w:ascii="Calibri" w:eastAsia="Times New Roman" w:hAnsi="Calibri" w:cs="Calibri"/>
+                <w:noProof w:val="0"/>
+                <w:color w:val="000000"/>
+                <w:lang w:eastAsia="pt-PT"/>
+              </w:rPr>
+              <w:t>ironment</w:t>
+            </w:r>
+            <w:proofErr w:type="spellEnd"/>
+          </w:p>
+        </w:tc>
+        <w:tc>
+          <w:tcPr>
+            <w:tcW w:w="1684" w:type="dxa"/>
+            <w:noWrap/>
+            <w:hideMark/>
+          </w:tcPr>
+          <w:p>
+            <w:pPr>
+              <w:spacing w:after="0"/>
+              <w:jc w:val="left"/>
+              <w:cnfStyle w:val="000000000000" w:firstRow="0" w:lastRow="0" w:firstColumn="0" w:lastColumn="0" w:oddVBand="0" w:evenVBand="0" w:oddHBand="0" w:evenHBand="0" w:firstRowFirstColumn="0" w:firstRowLastColumn="0" w:lastRowFirstColumn="0" w:lastRowLastColumn="0"/>
+              <w:rPr>
+                <w:rFonts w:ascii="Calibri" w:eastAsia="Times New Roman" w:hAnsi="Calibri" w:cs="Calibri"/>
+                <w:noProof w:val="0"/>
+                <w:color w:val="000000"/>
+                <w:lang w:eastAsia="pt-PT"/>
+              </w:rPr>
+            </w:pPr>
+            <w:r>
+              <w:rPr>
+                <w:rFonts w:ascii="Calibri" w:eastAsia="Times New Roman" w:hAnsi="Calibri" w:cs="Calibri"/>
+                <w:noProof w:val="0"/>
+                <w:color w:val="000000"/>
+                <w:lang w:eastAsia="pt-PT"/>
+              </w:rPr>
+              <w:t>Open JDK</w:t>
+            </w:r>
+          </w:p>
+        </w:tc>
+        <w:tc>
+          <w:tcPr>
+            <w:tcW w:w="960" w:type="dxa"/>
+            <w:noWrap/>
+            <w:hideMark/>
+          </w:tcPr>
+          <w:p>
+            <w:pPr>
+              <w:spacing w:after="0"/>
+              <w:jc w:val="right"/>
+              <w:cnfStyle w:val="000000000000" w:firstRow="0" w:lastRow="0" w:firstColumn="0" w:lastColumn="0" w:oddVBand="0" w:evenVBand="0" w:oddHBand="0" w:evenHBand="0" w:firstRowFirstColumn="0" w:firstRowLastColumn="0" w:lastRowFirstColumn="0" w:lastRowLastColumn="0"/>
+              <w:rPr>
+                <w:rFonts w:ascii="Calibri" w:eastAsia="Times New Roman" w:hAnsi="Calibri" w:cs="Calibri"/>
+                <w:noProof w:val="0"/>
+                <w:color w:val="000000"/>
+                <w:lang w:eastAsia="pt-PT"/>
+              </w:rPr>
+            </w:pPr>
+            <w:r>
+              <w:rPr>
+                <w:rFonts w:ascii="Calibri" w:eastAsia="Times New Roman" w:hAnsi="Calibri" w:cs="Calibri"/>
+                <w:noProof w:val="0"/>
+                <w:color w:val="000000"/>
+                <w:lang w:eastAsia="pt-PT"/>
+              </w:rPr>
+              <w:t>13</w:t>
+            </w:r>
+          </w:p>
+        </w:tc>
+      </w:tr>
+      <w:tr>
+        <w:trPr>
+          <w:trHeight w:val="300"/>
+        </w:trPr>
+        <w:tc>
+          <w:tcPr>
+            <w:cnfStyle w:val="001000000000" w:firstRow="0" w:lastRow="0" w:firstColumn="1" w:lastColumn="0" w:oddVBand="0" w:evenVBand="0" w:oddHBand="0" w:evenHBand="0" w:firstRowFirstColumn="0" w:firstRowLastColumn="0" w:lastRowFirstColumn="0" w:lastRowLastColumn="0"/>
+            <w:tcW w:w="3044" w:type="dxa"/>
+            <w:noWrap/>
+            <w:hideMark/>
+          </w:tcPr>
+          <w:p>
+            <w:pPr>
+              <w:spacing w:after="0"/>
+              <w:jc w:val="left"/>
+              <w:rPr>
+                <w:rFonts w:ascii="Calibri" w:eastAsia="Times New Roman" w:hAnsi="Calibri" w:cs="Calibri"/>
+                <w:noProof w:val="0"/>
+                <w:color w:val="000000"/>
+                <w:lang w:eastAsia="pt-PT"/>
+              </w:rPr>
+            </w:pPr>
+            <w:proofErr w:type="spellStart"/>
+            <w:r>
+              <w:rPr>
+                <w:rFonts w:ascii="Calibri" w:eastAsia="Times New Roman" w:hAnsi="Calibri" w:cs="Calibri"/>
+                <w:noProof w:val="0"/>
+                <w:color w:val="000000"/>
+                <w:lang w:eastAsia="pt-PT"/>
+              </w:rPr>
+              <w:t>Kotlin</w:t>
+            </w:r>
+            <w:proofErr w:type="spellEnd"/>
+            <w:r>
+              <w:rPr>
+                <w:rFonts w:ascii="Calibri" w:eastAsia="Times New Roman" w:hAnsi="Calibri" w:cs="Calibri"/>
+                <w:noProof w:val="0"/>
+                <w:color w:val="000000"/>
+                <w:lang w:eastAsia="pt-PT"/>
+              </w:rPr>
+              <w:t xml:space="preserve"> </w:t>
+            </w:r>
+            <w:proofErr w:type="spellStart"/>
+            <w:r>
+              <w:rPr>
+                <w:rFonts w:ascii="Calibri" w:eastAsia="Times New Roman" w:hAnsi="Calibri" w:cs="Calibri"/>
+                <w:noProof w:val="0"/>
+                <w:color w:val="000000"/>
+                <w:lang w:eastAsia="pt-PT"/>
+              </w:rPr>
+              <w:t>Exec</w:t>
+            </w:r>
+            <w:r>
+              <w:rPr>
+                <w:rFonts w:ascii="Calibri" w:eastAsia="Times New Roman" w:hAnsi="Calibri" w:cs="Calibri"/>
+                <w:noProof w:val="0"/>
+                <w:color w:val="000000"/>
+                <w:lang w:eastAsia="pt-PT"/>
+              </w:rPr>
+              <w:t>ution</w:t>
+            </w:r>
+            <w:proofErr w:type="spellEnd"/>
+            <w:r>
+              <w:rPr>
+                <w:rFonts w:ascii="Calibri" w:eastAsia="Times New Roman" w:hAnsi="Calibri" w:cs="Calibri"/>
+                <w:noProof w:val="0"/>
+                <w:color w:val="000000"/>
+                <w:lang w:eastAsia="pt-PT"/>
+              </w:rPr>
+              <w:t xml:space="preserve"> </w:t>
+            </w:r>
+            <w:proofErr w:type="spellStart"/>
+            <w:r>
+              <w:rPr>
+                <w:rFonts w:ascii="Calibri" w:eastAsia="Times New Roman" w:hAnsi="Calibri" w:cs="Calibri"/>
+                <w:noProof w:val="0"/>
+                <w:color w:val="000000"/>
+                <w:lang w:eastAsia="pt-PT"/>
+              </w:rPr>
+              <w:t>Env</w:t>
+            </w:r>
+            <w:r>
+              <w:rPr>
+                <w:rFonts w:ascii="Calibri" w:eastAsia="Times New Roman" w:hAnsi="Calibri" w:cs="Calibri"/>
+                <w:noProof w:val="0"/>
+                <w:color w:val="000000"/>
+                <w:lang w:eastAsia="pt-PT"/>
+              </w:rPr>
+              <w:t>ironment</w:t>
+            </w:r>
+            <w:proofErr w:type="spellEnd"/>
+          </w:p>
+        </w:tc>
+        <w:tc>
+          <w:tcPr>
+            <w:tcW w:w="1684" w:type="dxa"/>
+            <w:noWrap/>
+            <w:hideMark/>
+          </w:tcPr>
+          <w:p>
+            <w:pPr>
+              <w:spacing w:after="0"/>
+              <w:jc w:val="left"/>
+              <w:cnfStyle w:val="000000000000" w:firstRow="0" w:lastRow="0" w:firstColumn="0" w:lastColumn="0" w:oddVBand="0" w:evenVBand="0" w:oddHBand="0" w:evenHBand="0" w:firstRowFirstColumn="0" w:firstRowLastColumn="0" w:lastRowFirstColumn="0" w:lastRowLastColumn="0"/>
+              <w:rPr>
+                <w:rFonts w:ascii="Calibri" w:eastAsia="Times New Roman" w:hAnsi="Calibri" w:cs="Calibri"/>
+                <w:noProof w:val="0"/>
+                <w:color w:val="000000"/>
+                <w:lang w:eastAsia="pt-PT"/>
+              </w:rPr>
+            </w:pPr>
+            <w:proofErr w:type="spellStart"/>
+            <w:r>
+              <w:rPr>
+                <w:rFonts w:ascii="Calibri" w:eastAsia="Times New Roman" w:hAnsi="Calibri" w:cs="Calibri"/>
+                <w:noProof w:val="0"/>
+                <w:color w:val="000000"/>
+                <w:lang w:eastAsia="pt-PT"/>
+              </w:rPr>
+              <w:t>Kotlin</w:t>
+            </w:r>
+            <w:proofErr w:type="spellEnd"/>
+            <w:r>
+              <w:rPr>
+                <w:rFonts w:ascii="Calibri" w:eastAsia="Times New Roman" w:hAnsi="Calibri" w:cs="Calibri"/>
+                <w:noProof w:val="0"/>
+                <w:color w:val="000000"/>
+                <w:lang w:eastAsia="pt-PT"/>
+              </w:rPr>
+              <w:t xml:space="preserve"> </w:t>
+            </w:r>
+            <w:proofErr w:type="spellStart"/>
+            <w:r>
+              <w:rPr>
+                <w:rFonts w:ascii="Calibri" w:eastAsia="Times New Roman" w:hAnsi="Calibri" w:cs="Calibri"/>
+                <w:noProof w:val="0"/>
+                <w:color w:val="000000"/>
+                <w:lang w:eastAsia="pt-PT"/>
+              </w:rPr>
+              <w:t>compiler</w:t>
+            </w:r>
+            <w:proofErr w:type="spellEnd"/>
+          </w:p>
+        </w:tc>
+        <w:tc>
+          <w:tcPr>
+            <w:tcW w:w="960" w:type="dxa"/>
+            <w:noWrap/>
+            <w:hideMark/>
+          </w:tcPr>
+          <w:p>
+            <w:pPr>
+              <w:spacing w:after="0"/>
+              <w:jc w:val="right"/>
+              <w:cnfStyle w:val="000000000000" w:firstRow="0" w:lastRow="0" w:firstColumn="0" w:lastColumn="0" w:oddVBand="0" w:evenVBand="0" w:oddHBand="0" w:evenHBand="0" w:firstRowFirstColumn="0" w:firstRowLastColumn="0" w:lastRowFirstColumn="0" w:lastRowLastColumn="0"/>
+              <w:rPr>
+                <w:rFonts w:ascii="Calibri" w:eastAsia="Times New Roman" w:hAnsi="Calibri" w:cs="Calibri"/>
+                <w:noProof w:val="0"/>
+                <w:color w:val="000000"/>
+                <w:lang w:eastAsia="pt-PT"/>
+              </w:rPr>
+            </w:pPr>
+            <w:r>
+              <w:rPr>
+                <w:rFonts w:ascii="Calibri" w:eastAsia="Times New Roman" w:hAnsi="Calibri" w:cs="Calibri"/>
+                <w:noProof w:val="0"/>
+                <w:color w:val="000000"/>
+                <w:lang w:eastAsia="pt-PT"/>
+              </w:rPr>
+              <w:t>1.3.71</w:t>
+            </w:r>
+          </w:p>
+        </w:tc>
+      </w:tr>
+    </w:tbl>
     <w:p>
       <w:pPr>
         <w:spacing w:after="200"/>
@@ -11558,7 +12720,7 @@
               <v:shape id="_x0000_i1025" type="#_x0000_t75" style="width:131.25pt;height:48.75pt">
                 <v:imagedata r:id="rId1" o:title=""/>
               </v:shape>
-              <o:OLEObject Type="Embed" ProgID="Visio.Drawing.11" ShapeID="_x0000_i1025" DrawAspect="Content" ObjectID="_1649436690" r:id="rId2"/>
+              <o:OLEObject Type="Embed" ProgID="Visio.Drawing.11" ShapeID="_x0000_i1025" DrawAspect="Content" ObjectID="_1649445617" r:id="rId2"/>
             </w:object>
           </w:r>
         </w:p>
@@ -14361,6 +15523,63 @@
       <w:shd w:val="clear" w:color="auto" w:fill="E1DFDD"/>
     </w:rPr>
   </w:style>
+  <w:style w:type="table" w:styleId="GridTable1Light">
+    <w:name w:val="Grid Table 1 Light"/>
+    <w:basedOn w:val="TableNormal"/>
+    <w:uiPriority w:val="46"/>
+    <w:rsid w:val="00E66F6D"/>
+    <w:pPr>
+      <w:spacing w:after="0" w:line="240" w:lineRule="auto"/>
+    </w:pPr>
+    <w:tblPr>
+      <w:tblStyleRowBandSize w:val="1"/>
+      <w:tblStyleColBandSize w:val="1"/>
+      <w:tblBorders>
+        <w:top w:val="single" w:sz="4" w:space="0" w:color="999999" w:themeColor="text1" w:themeTint="66"/>
+        <w:left w:val="single" w:sz="4" w:space="0" w:color="999999" w:themeColor="text1" w:themeTint="66"/>
+        <w:bottom w:val="single" w:sz="4" w:space="0" w:color="999999" w:themeColor="text1" w:themeTint="66"/>
+        <w:right w:val="single" w:sz="4" w:space="0" w:color="999999" w:themeColor="text1" w:themeTint="66"/>
+        <w:insideH w:val="single" w:sz="4" w:space="0" w:color="999999" w:themeColor="text1" w:themeTint="66"/>
+        <w:insideV w:val="single" w:sz="4" w:space="0" w:color="999999" w:themeColor="text1" w:themeTint="66"/>
+      </w:tblBorders>
+    </w:tblPr>
+    <w:tblStylePr w:type="firstRow">
+      <w:rPr>
+        <w:b/>
+        <w:bCs/>
+      </w:rPr>
+      <w:tblPr/>
+      <w:tcPr>
+        <w:tcBorders>
+          <w:bottom w:val="single" w:sz="12" w:space="0" w:color="666666" w:themeColor="text1" w:themeTint="99"/>
+        </w:tcBorders>
+      </w:tcPr>
+    </w:tblStylePr>
+    <w:tblStylePr w:type="lastRow">
+      <w:rPr>
+        <w:b/>
+        <w:bCs/>
+      </w:rPr>
+      <w:tblPr/>
+      <w:tcPr>
+        <w:tcBorders>
+          <w:top w:val="double" w:sz="2" w:space="0" w:color="666666" w:themeColor="text1" w:themeTint="99"/>
+        </w:tcBorders>
+      </w:tcPr>
+    </w:tblStylePr>
+    <w:tblStylePr w:type="firstCol">
+      <w:rPr>
+        <w:b/>
+        <w:bCs/>
+      </w:rPr>
+    </w:tblStylePr>
+    <w:tblStylePr w:type="lastCol">
+      <w:rPr>
+        <w:b/>
+        <w:bCs/>
+      </w:rPr>
+    </w:tblStylePr>
+  </w:style>
 </w:styles>
 </file>
 
@@ -14699,7 +15918,7 @@
 </file>
 
 <file path=customXml/itemProps1.xml><?xml version="1.0" encoding="utf-8"?>
-<ds:datastoreItem xmlns:ds="http://schemas.openxmlformats.org/officeDocument/2006/customXml" ds:itemID="{71639D35-B215-4C91-BB61-D4AFE631838A}">
+<ds:datastoreItem xmlns:ds="http://schemas.openxmlformats.org/officeDocument/2006/customXml" ds:itemID="{2573A11E-AB0B-4126-A616-70171B28CF41}">
   <ds:schemaRefs>
     <ds:schemaRef ds:uri="http://schemas.openxmlformats.org/officeDocument/2006/bibliography"/>
   </ds:schemaRefs>

</xml_diff>

<commit_message>
review chapters 1, 2 and 3; added words to lexicon
</commit_message>
<xml_diff>
--- a/Entregaveis/Relatório de progresso/ProgressReport.docx
+++ b/Entregaveis/Relatório de progresso/ProgressReport.docx
@@ -4321,88 +4321,801 @@
           <w:lang w:val="en-US"/>
         </w:rPr>
       </w:pPr>
-      <w:r>
-        <w:rPr>
-          <w:noProof w:val="0"/>
-          <w:lang w:val="en-US"/>
-        </w:rPr>
-        <w:t>This work is divided in 6 chapters.</w:t>
-      </w:r>
-    </w:p>
-    <w:p>
-      <w:pPr>
-        <w:rPr>
-          <w:noProof w:val="0"/>
-          <w:lang w:val="en-US"/>
-        </w:rPr>
-      </w:pPr>
-      <w:r>
-        <w:rPr>
-          <w:noProof w:val="0"/>
-          <w:lang w:val="en-US"/>
-        </w:rPr>
-        <w:t>In chapter 2 we describe both functional requirements, where the technical details are explained in order to illustrate what our platform is supposed to accomplish, and the non-functional ones, which are manly focused on how are we going design and implement our solution, so it can do what we proposed to do, with great performance and a solid security.</w:t>
-      </w:r>
-    </w:p>
-    <w:p>
-      <w:pPr>
-        <w:rPr>
-          <w:noProof w:val="0"/>
-          <w:lang w:val="en-US"/>
-        </w:rPr>
-      </w:pPr>
-      <w:r>
-        <w:rPr>
-          <w:noProof w:val="0"/>
-          <w:lang w:val="en-US"/>
-        </w:rPr>
-        <w:t>In chapter 3 we briefly discuss the currently state of art of platforms of this sort, and we make a comparison between them and our own solution as well.</w:t>
-      </w:r>
-    </w:p>
-    <w:p>
-      <w:pPr>
-        <w:rPr>
-          <w:noProof w:val="0"/>
-          <w:lang w:val="en-US"/>
-        </w:rPr>
-      </w:pPr>
-      <w:r>
-        <w:rPr>
-          <w:noProof w:val="0"/>
-          <w:lang w:val="en-US"/>
-        </w:rPr>
-        <w:t>In chapter 4 we will introduce the technologies that support our platform.</w:t>
-      </w:r>
-    </w:p>
-    <w:p>
-      <w:pPr>
-        <w:rPr>
-          <w:noProof w:val="0"/>
-          <w:lang w:val="en-US"/>
-        </w:rPr>
-      </w:pPr>
-      <w:r>
-        <w:rPr>
-          <w:noProof w:val="0"/>
-          <w:lang w:val="en-US"/>
-        </w:rPr>
-        <w:t>In chapter 5 we will address the implementation details regarding each component that compose IS E-Learning platform, their functionalities, and their interactions.</w:t>
-      </w:r>
-    </w:p>
-    <w:p>
-      <w:pPr>
-        <w:rPr>
-          <w:noProof w:val="0"/>
-          <w:lang w:val="en-US"/>
-        </w:rPr>
-      </w:pPr>
-      <w:r>
-        <w:rPr>
-          <w:noProof w:val="0"/>
-          <w:lang w:val="en-US"/>
-        </w:rPr>
-        <w:t>In chapter 6 we will do an overview about what we would like that happen to IS E-Learning Platform, so that it can continue to grow and at the very least help the ISEL community with tools that will allow them to develop as engineers and pursue a better future for themselves.</w:t>
-      </w:r>
+      <w:commentRangeStart w:id="4"/>
+      <w:r>
+        <w:rPr>
+          <w:noProof w:val="0"/>
+          <w:lang w:val="en-US"/>
+        </w:rPr>
+        <w:t>This</w:t>
+      </w:r>
+      <w:commentRangeEnd w:id="4"/>
+      <w:r>
+        <w:rPr>
+          <w:rStyle w:val="CommentReference"/>
+        </w:rPr>
+        <w:commentReference w:id="4"/>
+      </w:r>
+      <w:r>
+        <w:rPr>
+          <w:noProof w:val="0"/>
+          <w:lang w:val="en-US"/>
+        </w:rPr>
+        <w:t xml:space="preserve"> </w:t>
+      </w:r>
+      <w:del w:id="5" w:author="Rodrigo LeaL" w:date="2020-04-27T22:35:00Z">
+        <w:r>
+          <w:rPr>
+            <w:noProof w:val="0"/>
+            <w:lang w:val="en-US"/>
+          </w:rPr>
+          <w:delText xml:space="preserve">work </w:delText>
+        </w:r>
+      </w:del>
+      <w:ins w:id="6" w:author="Rodrigo LeaL" w:date="2020-04-27T22:35:00Z">
+        <w:r>
+          <w:rPr>
+            <w:noProof w:val="0"/>
+            <w:lang w:val="en-US"/>
+          </w:rPr>
+          <w:t>project</w:t>
+        </w:r>
+        <w:r>
+          <w:rPr>
+            <w:noProof w:val="0"/>
+            <w:lang w:val="en-US"/>
+          </w:rPr>
+          <w:t xml:space="preserve"> </w:t>
+        </w:r>
+      </w:ins>
+      <w:r>
+        <w:rPr>
+          <w:noProof w:val="0"/>
+          <w:lang w:val="en-US"/>
+        </w:rPr>
+        <w:t>is divided in</w:t>
+      </w:r>
+      <w:ins w:id="7" w:author="Rodrigo LeaL" w:date="2020-04-27T22:35:00Z">
+        <w:r>
+          <w:rPr>
+            <w:noProof w:val="0"/>
+            <w:lang w:val="en-US"/>
+          </w:rPr>
+          <w:t>to</w:t>
+        </w:r>
+      </w:ins>
+      <w:r>
+        <w:rPr>
+          <w:noProof w:val="0"/>
+          <w:lang w:val="en-US"/>
+        </w:rPr>
+        <w:t xml:space="preserve"> 6 chapters.</w:t>
+      </w:r>
+    </w:p>
+    <w:p>
+      <w:pPr>
+        <w:rPr>
+          <w:noProof w:val="0"/>
+          <w:lang w:val="en-US"/>
+        </w:rPr>
+      </w:pPr>
+      <w:ins w:id="8" w:author="Rodrigo LeaL" w:date="2020-04-27T22:35:00Z">
+        <w:r>
+          <w:rPr>
+            <w:noProof w:val="0"/>
+            <w:lang w:val="en-US"/>
+          </w:rPr>
+          <w:t>C</w:t>
+        </w:r>
+      </w:ins>
+      <w:del w:id="9" w:author="Rodrigo LeaL" w:date="2020-04-27T22:35:00Z">
+        <w:r>
+          <w:rPr>
+            <w:noProof w:val="0"/>
+            <w:lang w:val="en-US"/>
+          </w:rPr>
+          <w:delText>In c</w:delText>
+        </w:r>
+      </w:del>
+      <w:r>
+        <w:rPr>
+          <w:noProof w:val="0"/>
+          <w:lang w:val="en-US"/>
+        </w:rPr>
+        <w:t xml:space="preserve">hapter 2 </w:t>
+      </w:r>
+      <w:del w:id="10" w:author="Rodrigo LeaL" w:date="2020-04-27T22:35:00Z">
+        <w:r>
+          <w:rPr>
+            <w:noProof w:val="0"/>
+            <w:lang w:val="en-US"/>
+          </w:rPr>
+          <w:delText xml:space="preserve">we </w:delText>
+        </w:r>
+      </w:del>
+      <w:r>
+        <w:rPr>
+          <w:noProof w:val="0"/>
+          <w:lang w:val="en-US"/>
+        </w:rPr>
+        <w:t>describe</w:t>
+      </w:r>
+      <w:ins w:id="11" w:author="Rodrigo LeaL" w:date="2020-04-27T22:35:00Z">
+        <w:r>
+          <w:rPr>
+            <w:noProof w:val="0"/>
+            <w:lang w:val="en-US"/>
+          </w:rPr>
+          <w:t>s</w:t>
+        </w:r>
+      </w:ins>
+      <w:r>
+        <w:rPr>
+          <w:noProof w:val="0"/>
+          <w:lang w:val="en-US"/>
+        </w:rPr>
+        <w:t xml:space="preserve"> both functional requirements, where the technical details are explained in order to illustrate what our platform is supposed to accomplish, and the non-functional ones, which are ma</w:t>
+      </w:r>
+      <w:ins w:id="12" w:author="Rodrigo LeaL" w:date="2020-04-27T22:35:00Z">
+        <w:r>
+          <w:rPr>
+            <w:noProof w:val="0"/>
+            <w:lang w:val="en-US"/>
+          </w:rPr>
+          <w:t>i</w:t>
+        </w:r>
+      </w:ins>
+      <w:r>
+        <w:rPr>
+          <w:noProof w:val="0"/>
+          <w:lang w:val="en-US"/>
+        </w:rPr>
+        <w:t xml:space="preserve">nly focused on </w:t>
+      </w:r>
+      <w:del w:id="13" w:author="Rodrigo LeaL" w:date="2020-04-27T22:36:00Z">
+        <w:r>
+          <w:rPr>
+            <w:noProof w:val="0"/>
+            <w:lang w:val="en-US"/>
+          </w:rPr>
+          <w:delText xml:space="preserve">how are we going </w:delText>
+        </w:r>
+      </w:del>
+      <w:ins w:id="14" w:author="Rodrigo LeaL" w:date="2020-04-27T22:36:00Z">
+        <w:r>
+          <w:rPr>
+            <w:noProof w:val="0"/>
+            <w:lang w:val="en-US"/>
+          </w:rPr>
+          <w:t xml:space="preserve">specific </w:t>
+        </w:r>
+      </w:ins>
+      <w:r>
+        <w:rPr>
+          <w:noProof w:val="0"/>
+          <w:lang w:val="en-US"/>
+        </w:rPr>
+        <w:t>design and implement</w:t>
+      </w:r>
+      <w:ins w:id="15" w:author="Rodrigo LeaL" w:date="2020-04-27T22:36:00Z">
+        <w:r>
+          <w:rPr>
+            <w:noProof w:val="0"/>
+            <w:lang w:val="en-US"/>
+          </w:rPr>
+          <w:t>ation concerns of</w:t>
+        </w:r>
+      </w:ins>
+      <w:r>
+        <w:rPr>
+          <w:noProof w:val="0"/>
+          <w:lang w:val="en-US"/>
+        </w:rPr>
+        <w:t xml:space="preserve"> </w:t>
+      </w:r>
+      <w:ins w:id="16" w:author="Rodrigo LeaL" w:date="2020-04-27T22:36:00Z">
+        <w:r>
+          <w:rPr>
+            <w:noProof w:val="0"/>
+            <w:lang w:val="en-US"/>
+          </w:rPr>
+          <w:t xml:space="preserve">the </w:t>
+        </w:r>
+      </w:ins>
+      <w:del w:id="17" w:author="Rodrigo LeaL" w:date="2020-04-27T22:36:00Z">
+        <w:r>
+          <w:rPr>
+            <w:noProof w:val="0"/>
+            <w:lang w:val="en-US"/>
+          </w:rPr>
+          <w:delText xml:space="preserve">our </w:delText>
+        </w:r>
+      </w:del>
+      <w:r>
+        <w:rPr>
+          <w:noProof w:val="0"/>
+          <w:lang w:val="en-US"/>
+        </w:rPr>
+        <w:t xml:space="preserve">solution, so it can </w:t>
+      </w:r>
+      <w:del w:id="18" w:author="Rodrigo LeaL" w:date="2020-04-27T22:37:00Z">
+        <w:r>
+          <w:rPr>
+            <w:noProof w:val="0"/>
+            <w:lang w:val="en-US"/>
+          </w:rPr>
+          <w:delText xml:space="preserve">do what </w:delText>
+        </w:r>
+      </w:del>
+      <w:del w:id="19" w:author="Rodrigo LeaL" w:date="2020-04-27T22:36:00Z">
+        <w:r>
+          <w:rPr>
+            <w:noProof w:val="0"/>
+            <w:lang w:val="en-US"/>
+          </w:rPr>
+          <w:delText xml:space="preserve">we </w:delText>
+        </w:r>
+      </w:del>
+      <w:del w:id="20" w:author="Rodrigo LeaL" w:date="2020-04-27T22:37:00Z">
+        <w:r>
+          <w:rPr>
+            <w:noProof w:val="0"/>
+            <w:lang w:val="en-US"/>
+          </w:rPr>
+          <w:delText>proposed to do</w:delText>
+        </w:r>
+      </w:del>
+      <w:ins w:id="21" w:author="Rodrigo LeaL" w:date="2020-04-27T22:37:00Z">
+        <w:r>
+          <w:rPr>
+            <w:noProof w:val="0"/>
+            <w:lang w:val="en-US"/>
+          </w:rPr>
+          <w:t>meet the requirements</w:t>
+        </w:r>
+      </w:ins>
+      <w:r>
+        <w:rPr>
+          <w:noProof w:val="0"/>
+          <w:lang w:val="en-US"/>
+        </w:rPr>
+        <w:t>, with great performance and a solid security.</w:t>
+      </w:r>
+    </w:p>
+    <w:p>
+      <w:pPr>
+        <w:rPr>
+          <w:noProof w:val="0"/>
+          <w:lang w:val="en-US"/>
+        </w:rPr>
+      </w:pPr>
+      <w:del w:id="22" w:author="Rodrigo LeaL" w:date="2020-04-27T22:37:00Z">
+        <w:r>
+          <w:rPr>
+            <w:noProof w:val="0"/>
+            <w:lang w:val="en-US"/>
+          </w:rPr>
+          <w:delText>In chapter 3 we</w:delText>
+        </w:r>
+      </w:del>
+      <w:ins w:id="23" w:author="Rodrigo LeaL" w:date="2020-04-27T22:37:00Z">
+        <w:r>
+          <w:rPr>
+            <w:noProof w:val="0"/>
+            <w:lang w:val="en-US"/>
+          </w:rPr>
+          <w:t>Chapter 3</w:t>
+        </w:r>
+      </w:ins>
+      <w:r>
+        <w:rPr>
+          <w:noProof w:val="0"/>
+          <w:lang w:val="en-US"/>
+        </w:rPr>
+        <w:t xml:space="preserve"> briefly </w:t>
+      </w:r>
+      <w:del w:id="24" w:author="Rodrigo LeaL" w:date="2020-04-27T22:38:00Z">
+        <w:r>
+          <w:rPr>
+            <w:noProof w:val="0"/>
+            <w:lang w:val="en-US"/>
+          </w:rPr>
+          <w:delText xml:space="preserve">discuss </w:delText>
+        </w:r>
+      </w:del>
+      <w:ins w:id="25" w:author="Rodrigo LeaL" w:date="2020-04-27T22:38:00Z">
+        <w:r>
+          <w:rPr>
+            <w:noProof w:val="0"/>
+            <w:lang w:val="en-US"/>
+          </w:rPr>
+          <w:t>describes</w:t>
+        </w:r>
+        <w:r>
+          <w:rPr>
+            <w:noProof w:val="0"/>
+            <w:lang w:val="en-US"/>
+          </w:rPr>
+          <w:t xml:space="preserve"> </w:t>
+        </w:r>
+      </w:ins>
+      <w:r>
+        <w:rPr>
+          <w:noProof w:val="0"/>
+          <w:lang w:val="en-US"/>
+        </w:rPr>
+        <w:t>the current</w:t>
+      </w:r>
+      <w:del w:id="26" w:author="Rodrigo LeaL" w:date="2020-04-27T22:38:00Z">
+        <w:r>
+          <w:rPr>
+            <w:noProof w:val="0"/>
+            <w:lang w:val="en-US"/>
+          </w:rPr>
+          <w:delText>ly</w:delText>
+        </w:r>
+      </w:del>
+      <w:r>
+        <w:rPr>
+          <w:noProof w:val="0"/>
+          <w:lang w:val="en-US"/>
+        </w:rPr>
+        <w:t xml:space="preserve"> state of art </w:t>
+      </w:r>
+      <w:del w:id="27" w:author="Rodrigo LeaL" w:date="2020-04-27T22:38:00Z">
+        <w:r>
+          <w:rPr>
+            <w:noProof w:val="0"/>
+            <w:lang w:val="en-US"/>
+          </w:rPr>
+          <w:delText xml:space="preserve">of </w:delText>
+        </w:r>
+      </w:del>
+      <w:ins w:id="28" w:author="Rodrigo LeaL" w:date="2020-04-27T22:38:00Z">
+        <w:r>
+          <w:rPr>
+            <w:noProof w:val="0"/>
+            <w:lang w:val="en-US"/>
+          </w:rPr>
+          <w:t>regarding</w:t>
+        </w:r>
+        <w:r>
+          <w:rPr>
+            <w:noProof w:val="0"/>
+            <w:lang w:val="en-US"/>
+          </w:rPr>
+          <w:t xml:space="preserve"> </w:t>
+        </w:r>
+        <w:r>
+          <w:rPr>
+            <w:noProof w:val="0"/>
+            <w:lang w:val="en-US"/>
+          </w:rPr>
+          <w:t xml:space="preserve">similar </w:t>
+        </w:r>
+      </w:ins>
+      <w:r>
+        <w:rPr>
+          <w:noProof w:val="0"/>
+          <w:lang w:val="en-US"/>
+        </w:rPr>
+        <w:t>platforms</w:t>
+      </w:r>
+      <w:del w:id="29" w:author="Rodrigo LeaL" w:date="2020-04-27T22:38:00Z">
+        <w:r>
+          <w:rPr>
+            <w:noProof w:val="0"/>
+            <w:lang w:val="en-US"/>
+          </w:rPr>
+          <w:delText xml:space="preserve"> of this sort</w:delText>
+        </w:r>
+      </w:del>
+      <w:r>
+        <w:rPr>
+          <w:noProof w:val="0"/>
+          <w:lang w:val="en-US"/>
+        </w:rPr>
+        <w:t xml:space="preserve">, and </w:t>
+      </w:r>
+      <w:del w:id="30" w:author="Rodrigo LeaL" w:date="2020-04-27T22:38:00Z">
+        <w:r>
+          <w:rPr>
+            <w:noProof w:val="0"/>
+            <w:lang w:val="en-US"/>
+          </w:rPr>
+          <w:delText>we make a comparison between</w:delText>
+        </w:r>
+      </w:del>
+      <w:ins w:id="31" w:author="Rodrigo LeaL" w:date="2020-04-27T22:38:00Z">
+        <w:r>
+          <w:rPr>
+            <w:noProof w:val="0"/>
+            <w:lang w:val="en-US"/>
+          </w:rPr>
+          <w:t>comparing</w:t>
+        </w:r>
+      </w:ins>
+      <w:r>
+        <w:rPr>
+          <w:noProof w:val="0"/>
+          <w:lang w:val="en-US"/>
+        </w:rPr>
+        <w:t xml:space="preserve"> them and our own solution</w:t>
+      </w:r>
+      <w:del w:id="32" w:author="Rodrigo LeaL" w:date="2020-04-27T22:38:00Z">
+        <w:r>
+          <w:rPr>
+            <w:noProof w:val="0"/>
+            <w:lang w:val="en-US"/>
+          </w:rPr>
+          <w:delText xml:space="preserve"> as well</w:delText>
+        </w:r>
+      </w:del>
+      <w:r>
+        <w:rPr>
+          <w:noProof w:val="0"/>
+          <w:lang w:val="en-US"/>
+        </w:rPr>
+        <w:t>.</w:t>
+      </w:r>
+    </w:p>
+    <w:p>
+      <w:pPr>
+        <w:rPr>
+          <w:noProof w:val="0"/>
+          <w:lang w:val="en-US"/>
+        </w:rPr>
+      </w:pPr>
+      <w:del w:id="33" w:author="Rodrigo LeaL" w:date="2020-04-27T22:37:00Z">
+        <w:r>
+          <w:rPr>
+            <w:noProof w:val="0"/>
+            <w:lang w:val="en-US"/>
+          </w:rPr>
+          <w:delText>In chapter 4 we</w:delText>
+        </w:r>
+      </w:del>
+      <w:ins w:id="34" w:author="Rodrigo LeaL" w:date="2020-04-27T22:37:00Z">
+        <w:r>
+          <w:rPr>
+            <w:noProof w:val="0"/>
+            <w:lang w:val="en-US"/>
+          </w:rPr>
+          <w:t>Chapter 4</w:t>
+        </w:r>
+      </w:ins>
+      <w:r>
+        <w:rPr>
+          <w:noProof w:val="0"/>
+          <w:lang w:val="en-US"/>
+        </w:rPr>
+        <w:t xml:space="preserve"> </w:t>
+      </w:r>
+      <w:del w:id="35" w:author="Rodrigo LeaL" w:date="2020-04-27T22:39:00Z">
+        <w:r>
+          <w:rPr>
+            <w:noProof w:val="0"/>
+            <w:lang w:val="en-US"/>
+          </w:rPr>
+          <w:delText xml:space="preserve">will </w:delText>
+        </w:r>
+      </w:del>
+      <w:r>
+        <w:rPr>
+          <w:noProof w:val="0"/>
+          <w:lang w:val="en-US"/>
+        </w:rPr>
+        <w:t>introduce</w:t>
+      </w:r>
+      <w:ins w:id="36" w:author="Rodrigo LeaL" w:date="2020-04-27T22:39:00Z">
+        <w:r>
+          <w:rPr>
+            <w:noProof w:val="0"/>
+            <w:lang w:val="en-US"/>
+          </w:rPr>
+          <w:t>s some of</w:t>
+        </w:r>
+      </w:ins>
+      <w:r>
+        <w:rPr>
+          <w:noProof w:val="0"/>
+          <w:lang w:val="en-US"/>
+        </w:rPr>
+        <w:t xml:space="preserve"> the technologies that support </w:t>
+      </w:r>
+      <w:del w:id="37" w:author="Rodrigo LeaL" w:date="2020-04-27T22:39:00Z">
+        <w:r>
+          <w:rPr>
+            <w:noProof w:val="0"/>
+            <w:lang w:val="en-US"/>
+          </w:rPr>
+          <w:delText>our platform</w:delText>
+        </w:r>
+      </w:del>
+      <w:ins w:id="38" w:author="Rodrigo LeaL" w:date="2020-04-27T22:39:00Z">
+        <w:r>
+          <w:rPr>
+            <w:noProof w:val="0"/>
+            <w:lang w:val="en-US"/>
+          </w:rPr>
+          <w:t>are used for the development of the solution</w:t>
+        </w:r>
+      </w:ins>
+      <w:r>
+        <w:rPr>
+          <w:noProof w:val="0"/>
+          <w:lang w:val="en-US"/>
+        </w:rPr>
+        <w:t>.</w:t>
+      </w:r>
+    </w:p>
+    <w:p>
+      <w:pPr>
+        <w:rPr>
+          <w:noProof w:val="0"/>
+          <w:lang w:val="en-US"/>
+        </w:rPr>
+      </w:pPr>
+      <w:ins w:id="39" w:author="Rodrigo LeaL" w:date="2020-04-27T22:37:00Z">
+        <w:r>
+          <w:rPr>
+            <w:noProof w:val="0"/>
+            <w:lang w:val="en-US"/>
+          </w:rPr>
+          <w:t>Chapter</w:t>
+        </w:r>
+        <w:r>
+          <w:rPr>
+            <w:noProof w:val="0"/>
+            <w:lang w:val="en-US"/>
+          </w:rPr>
+          <w:t xml:space="preserve"> </w:t>
+        </w:r>
+      </w:ins>
+      <w:del w:id="40" w:author="Rodrigo LeaL" w:date="2020-04-27T22:37:00Z">
+        <w:r>
+          <w:rPr>
+            <w:noProof w:val="0"/>
+            <w:lang w:val="en-US"/>
+          </w:rPr>
+          <w:delText xml:space="preserve">In chapter </w:delText>
+        </w:r>
+      </w:del>
+      <w:r>
+        <w:rPr>
+          <w:noProof w:val="0"/>
+          <w:lang w:val="en-US"/>
+        </w:rPr>
+        <w:t>5</w:t>
+      </w:r>
+      <w:ins w:id="41" w:author="Rodrigo LeaL" w:date="2020-04-27T22:37:00Z">
+        <w:r>
+          <w:rPr>
+            <w:noProof w:val="0"/>
+            <w:lang w:val="en-US"/>
+          </w:rPr>
+          <w:t xml:space="preserve"> </w:t>
+        </w:r>
+      </w:ins>
+      <w:del w:id="42" w:author="Rodrigo LeaL" w:date="2020-04-27T22:37:00Z">
+        <w:r>
+          <w:rPr>
+            <w:noProof w:val="0"/>
+            <w:lang w:val="en-US"/>
+          </w:rPr>
+          <w:delText xml:space="preserve"> we </w:delText>
+        </w:r>
+      </w:del>
+      <w:del w:id="43" w:author="Rodrigo LeaL" w:date="2020-04-27T22:46:00Z">
+        <w:r>
+          <w:rPr>
+            <w:noProof w:val="0"/>
+            <w:lang w:val="en-US"/>
+          </w:rPr>
+          <w:delText xml:space="preserve">will </w:delText>
+        </w:r>
+      </w:del>
+      <w:r>
+        <w:rPr>
+          <w:noProof w:val="0"/>
+          <w:lang w:val="en-US"/>
+        </w:rPr>
+        <w:t>address</w:t>
+      </w:r>
+      <w:ins w:id="44" w:author="Rodrigo LeaL" w:date="2020-04-27T22:46:00Z">
+        <w:r>
+          <w:rPr>
+            <w:noProof w:val="0"/>
+            <w:lang w:val="en-US"/>
+          </w:rPr>
+          <w:t>es</w:t>
+        </w:r>
+      </w:ins>
+      <w:r>
+        <w:rPr>
+          <w:noProof w:val="0"/>
+          <w:lang w:val="en-US"/>
+        </w:rPr>
+        <w:t xml:space="preserve"> the implementation details regarding each component that compose</w:t>
+      </w:r>
+      <w:ins w:id="45" w:author="Rodrigo LeaL" w:date="2020-04-27T22:46:00Z">
+        <w:r>
+          <w:rPr>
+            <w:noProof w:val="0"/>
+            <w:lang w:val="en-US"/>
+          </w:rPr>
+          <w:t>s</w:t>
+        </w:r>
+      </w:ins>
+      <w:r>
+        <w:rPr>
+          <w:noProof w:val="0"/>
+          <w:lang w:val="en-US"/>
+        </w:rPr>
+        <w:t xml:space="preserve"> IS E-Learning platform, their functionalities, and their interactions.</w:t>
+      </w:r>
+    </w:p>
+    <w:p>
+      <w:pPr>
+        <w:rPr>
+          <w:ins w:id="46" w:author="Rodrigo LeaL" w:date="2020-04-27T22:48:00Z"/>
+          <w:noProof w:val="0"/>
+          <w:lang w:val="en-US"/>
+        </w:rPr>
+      </w:pPr>
+      <w:ins w:id="47" w:author="Rodrigo LeaL" w:date="2020-04-27T22:37:00Z">
+        <w:r>
+          <w:rPr>
+            <w:noProof w:val="0"/>
+            <w:lang w:val="en-US"/>
+          </w:rPr>
+          <w:t>Chapter</w:t>
+        </w:r>
+        <w:r>
+          <w:rPr>
+            <w:noProof w:val="0"/>
+            <w:lang w:val="en-US"/>
+          </w:rPr>
+          <w:t xml:space="preserve"> </w:t>
+        </w:r>
+      </w:ins>
+      <w:del w:id="48" w:author="Rodrigo LeaL" w:date="2020-04-27T22:37:00Z">
+        <w:r>
+          <w:rPr>
+            <w:noProof w:val="0"/>
+            <w:lang w:val="en-US"/>
+          </w:rPr>
+          <w:delText xml:space="preserve">In chapter </w:delText>
+        </w:r>
+      </w:del>
+      <w:r>
+        <w:rPr>
+          <w:noProof w:val="0"/>
+          <w:lang w:val="en-US"/>
+        </w:rPr>
+        <w:t xml:space="preserve">6 </w:t>
+      </w:r>
+      <w:del w:id="49" w:author="Rodrigo LeaL" w:date="2020-04-27T22:37:00Z">
+        <w:r>
+          <w:rPr>
+            <w:noProof w:val="0"/>
+            <w:lang w:val="en-US"/>
+          </w:rPr>
+          <w:delText xml:space="preserve">we </w:delText>
+        </w:r>
+      </w:del>
+      <w:ins w:id="50" w:author="Rodrigo LeaL" w:date="2020-04-27T22:47:00Z">
+        <w:r>
+          <w:rPr>
+            <w:noProof w:val="0"/>
+            <w:lang w:val="en-US"/>
+          </w:rPr>
+          <w:t>gives an</w:t>
+        </w:r>
+      </w:ins>
+      <w:del w:id="51" w:author="Rodrigo LeaL" w:date="2020-04-27T22:47:00Z">
+        <w:r>
+          <w:rPr>
+            <w:noProof w:val="0"/>
+            <w:lang w:val="en-US"/>
+          </w:rPr>
+          <w:delText>will do an</w:delText>
+        </w:r>
+      </w:del>
+      <w:r>
+        <w:rPr>
+          <w:noProof w:val="0"/>
+          <w:lang w:val="en-US"/>
+        </w:rPr>
+        <w:t xml:space="preserve"> overview </w:t>
+      </w:r>
+      <w:ins w:id="52" w:author="Rodrigo LeaL" w:date="2020-04-27T22:48:00Z">
+        <w:r>
+          <w:rPr>
+            <w:noProof w:val="0"/>
+            <w:lang w:val="en-US"/>
+          </w:rPr>
+          <w:t xml:space="preserve">about the progress of the project, what has been completed, the road ahead and some considerations for the planning of the remaining </w:t>
+        </w:r>
+        <w:commentRangeStart w:id="53"/>
+        <w:r>
+          <w:rPr>
+            <w:noProof w:val="0"/>
+            <w:lang w:val="en-US"/>
+          </w:rPr>
+          <w:t>activities</w:t>
+        </w:r>
+      </w:ins>
+      <w:commentRangeEnd w:id="53"/>
+      <w:ins w:id="54" w:author="Rodrigo LeaL" w:date="2020-04-27T22:49:00Z">
+        <w:r>
+          <w:rPr>
+            <w:rStyle w:val="CommentReference"/>
+          </w:rPr>
+          <w:commentReference w:id="53"/>
+        </w:r>
+        <w:r>
+          <w:rPr>
+            <w:noProof w:val="0"/>
+            <w:lang w:val="en-US"/>
+          </w:rPr>
+          <w:t>.</w:t>
+        </w:r>
+      </w:ins>
+      <w:del w:id="55" w:author="Rodrigo LeaL" w:date="2020-04-27T22:48:00Z">
+        <w:r>
+          <w:rPr>
+            <w:noProof w:val="0"/>
+            <w:lang w:val="en-US"/>
+          </w:rPr>
+          <w:delText>about</w:delText>
+        </w:r>
+      </w:del>
+    </w:p>
+    <w:p>
+      <w:pPr>
+        <w:rPr>
+          <w:del w:id="56" w:author="Rodrigo LeaL" w:date="2020-04-27T22:49:00Z"/>
+          <w:noProof w:val="0"/>
+          <w:lang w:val="en-US"/>
+        </w:rPr>
+      </w:pPr>
+      <w:del w:id="57" w:author="Rodrigo LeaL" w:date="2020-04-27T22:48:00Z">
+        <w:r>
+          <w:rPr>
+            <w:noProof w:val="0"/>
+            <w:lang w:val="en-US"/>
+          </w:rPr>
+          <w:delText xml:space="preserve"> </w:delText>
+        </w:r>
+      </w:del>
+      <w:del w:id="58" w:author="Rodrigo LeaL" w:date="2020-04-27T22:49:00Z">
+        <w:r>
+          <w:rPr>
+            <w:noProof w:val="0"/>
+            <w:lang w:val="en-US"/>
+          </w:rPr>
+          <w:delText xml:space="preserve">what </w:delText>
+        </w:r>
+      </w:del>
+      <w:del w:id="59" w:author="Rodrigo LeaL" w:date="2020-04-27T22:47:00Z">
+        <w:r>
+          <w:rPr>
+            <w:noProof w:val="0"/>
+            <w:lang w:val="en-US"/>
+          </w:rPr>
+          <w:delText>we would like that happen to</w:delText>
+        </w:r>
+      </w:del>
+      <w:del w:id="60" w:author="Rodrigo LeaL" w:date="2020-04-27T22:49:00Z">
+        <w:r>
+          <w:rPr>
+            <w:noProof w:val="0"/>
+            <w:lang w:val="en-US"/>
+          </w:rPr>
+          <w:delText xml:space="preserve"> IS E-Learning Platform, so that it can continue to grow and at the very least help the ISEL community with tools that will allow them to develop as engineers and pursue a better future for themselves.</w:delText>
+        </w:r>
+      </w:del>
     </w:p>
     <w:p>
       <w:pPr>
@@ -4610,7 +5323,7 @@
       <w:pPr>
         <w:pStyle w:val="Heading1"/>
       </w:pPr>
-      <w:bookmarkStart w:id="4" w:name="_Toc38823919"/>
+      <w:bookmarkStart w:id="61" w:name="_Toc38823919"/>
       <w:r>
         <w:lastRenderedPageBreak/>
         <w:t>Requir</w:t>
@@ -4621,7 +5334,7 @@
       <w:r>
         <w:t>ments</w:t>
       </w:r>
-      <w:bookmarkEnd w:id="4"/>
+      <w:bookmarkEnd w:id="61"/>
     </w:p>
     <w:p>
       <w:pPr>
@@ -4692,7 +5405,23 @@
           <w:noProof w:val="0"/>
           <w:lang w:val="en-US"/>
         </w:rPr>
-        <w:t>Challenges – Challenges are a programming problem that needs to be solve. Every challenge has a built-in solution that will be compared with the user submitted answer to determinate its "correctness" through unit tests.</w:t>
+        <w:t>Challenges – Challenges are a programming problem that needs to be solve</w:t>
+      </w:r>
+      <w:ins w:id="62" w:author="Rodrigo LeaL" w:date="2020-04-27T22:58:00Z">
+        <w:r>
+          <w:rPr>
+            <w:noProof w:val="0"/>
+            <w:lang w:val="en-US"/>
+          </w:rPr>
+          <w:t>d</w:t>
+        </w:r>
+      </w:ins>
+      <w:r>
+        <w:rPr>
+          <w:noProof w:val="0"/>
+          <w:lang w:val="en-US"/>
+        </w:rPr>
+        <w:t>. Every challenge has a built-in solution that will be compared with the user submitted answer to determinate its "correctness" through unit tests.</w:t>
       </w:r>
     </w:p>
     <w:p>
@@ -4828,7 +5557,23 @@
           <w:noProof w:val="0"/>
           <w:lang w:val="en-US"/>
         </w:rPr>
-        <w:t xml:space="preserve">To create the code must compile and the test must </w:t>
+        <w:t xml:space="preserve">To create </w:t>
+      </w:r>
+      <w:ins w:id="63" w:author="Rodrigo LeaL" w:date="2020-04-27T23:16:00Z">
+        <w:r>
+          <w:rPr>
+            <w:noProof w:val="0"/>
+            <w:lang w:val="en-US"/>
+          </w:rPr>
+          <w:t xml:space="preserve">a Challenge </w:t>
+        </w:r>
+      </w:ins>
+      <w:r>
+        <w:rPr>
+          <w:noProof w:val="0"/>
+          <w:lang w:val="en-US"/>
+        </w:rPr>
+        <w:t xml:space="preserve">the code must </w:t>
       </w:r>
       <w:proofErr w:type="gramStart"/>
       <w:r>
@@ -4836,9 +5581,16 @@
           <w:noProof w:val="0"/>
           <w:lang w:val="en-US"/>
         </w:rPr>
-        <w:t>pass;</w:t>
+        <w:t>compile</w:t>
       </w:r>
       <w:proofErr w:type="gramEnd"/>
+      <w:r>
+        <w:rPr>
+          <w:noProof w:val="0"/>
+          <w:lang w:val="en-US"/>
+        </w:rPr>
+        <w:t xml:space="preserve"> and the test must pass;</w:t>
+      </w:r>
     </w:p>
     <w:p>
       <w:pPr>
@@ -4857,7 +5609,80 @@
           <w:noProof w:val="0"/>
           <w:lang w:val="en-US"/>
         </w:rPr>
-        <w:t xml:space="preserve">Challenges can have tags associate with it, that can be used to search specific </w:t>
+        <w:t xml:space="preserve">Challenges can </w:t>
+      </w:r>
+      <w:ins w:id="64" w:author="Rodrigo LeaL" w:date="2020-04-27T23:17:00Z">
+        <w:r>
+          <w:rPr>
+            <w:noProof w:val="0"/>
+            <w:lang w:val="en-US"/>
+          </w:rPr>
+          <w:t>be associated with</w:t>
+        </w:r>
+      </w:ins>
+      <w:del w:id="65" w:author="Rodrigo LeaL" w:date="2020-04-27T23:17:00Z">
+        <w:r>
+          <w:rPr>
+            <w:noProof w:val="0"/>
+            <w:lang w:val="en-US"/>
+          </w:rPr>
+          <w:delText>have</w:delText>
+        </w:r>
+      </w:del>
+      <w:r>
+        <w:rPr>
+          <w:noProof w:val="0"/>
+          <w:lang w:val="en-US"/>
+        </w:rPr>
+        <w:t xml:space="preserve"> tags</w:t>
+      </w:r>
+      <w:del w:id="66" w:author="Rodrigo LeaL" w:date="2020-04-27T23:17:00Z">
+        <w:r>
+          <w:rPr>
+            <w:noProof w:val="0"/>
+            <w:lang w:val="en-US"/>
+          </w:rPr>
+          <w:delText xml:space="preserve"> associate with it</w:delText>
+        </w:r>
+      </w:del>
+      <w:r>
+        <w:rPr>
+          <w:noProof w:val="0"/>
+          <w:lang w:val="en-US"/>
+        </w:rPr>
+        <w:t xml:space="preserve">, </w:t>
+      </w:r>
+      <w:del w:id="67" w:author="Rodrigo LeaL" w:date="2020-04-27T23:17:00Z">
+        <w:r>
+          <w:rPr>
+            <w:noProof w:val="0"/>
+            <w:lang w:val="en-US"/>
+          </w:rPr>
+          <w:delText xml:space="preserve">that </w:delText>
+        </w:r>
+      </w:del>
+      <w:ins w:id="68" w:author="Rodrigo LeaL" w:date="2020-04-27T23:17:00Z">
+        <w:r>
+          <w:rPr>
+            <w:noProof w:val="0"/>
+            <w:lang w:val="en-US"/>
+          </w:rPr>
+          <w:t>which</w:t>
+        </w:r>
+        <w:r>
+          <w:rPr>
+            <w:noProof w:val="0"/>
+            <w:lang w:val="en-US"/>
+          </w:rPr>
+          <w:t xml:space="preserve"> </w:t>
+        </w:r>
+      </w:ins>
+      <w:r>
+        <w:rPr>
+          <w:noProof w:val="0"/>
+          <w:lang w:val="en-US"/>
+        </w:rPr>
+        <w:t xml:space="preserve">can be used to search specific </w:t>
       </w:r>
       <w:proofErr w:type="gramStart"/>
       <w:r>
@@ -5214,7 +6039,57 @@
           <w:noProof w:val="0"/>
           <w:lang w:val="en-US"/>
         </w:rPr>
-        <w:t xml:space="preserve">Questionnaire can have tags associate with it which can be used for searching </w:t>
+        <w:t xml:space="preserve">Questionnaire can </w:t>
+      </w:r>
+      <w:ins w:id="69" w:author="Rodrigo LeaL" w:date="2020-04-27T23:19:00Z">
+        <w:r>
+          <w:rPr>
+            <w:noProof w:val="0"/>
+            <w:lang w:val="en-US"/>
+          </w:rPr>
+          <w:t>be associated with</w:t>
+        </w:r>
+      </w:ins>
+      <w:del w:id="70" w:author="Rodrigo LeaL" w:date="2020-04-27T23:19:00Z">
+        <w:r>
+          <w:rPr>
+            <w:noProof w:val="0"/>
+            <w:lang w:val="en-US"/>
+          </w:rPr>
+          <w:delText>have</w:delText>
+        </w:r>
+      </w:del>
+      <w:r>
+        <w:rPr>
+          <w:noProof w:val="0"/>
+          <w:lang w:val="en-US"/>
+        </w:rPr>
+        <w:t xml:space="preserve"> tags</w:t>
+      </w:r>
+      <w:ins w:id="71" w:author="Rodrigo LeaL" w:date="2020-04-27T23:19:00Z">
+        <w:r>
+          <w:rPr>
+            <w:noProof w:val="0"/>
+            <w:lang w:val="en-US"/>
+          </w:rPr>
+          <w:t xml:space="preserve">, </w:t>
+        </w:r>
+      </w:ins>
+      <w:del w:id="72" w:author="Rodrigo LeaL" w:date="2020-04-27T23:19:00Z">
+        <w:r>
+          <w:rPr>
+            <w:noProof w:val="0"/>
+            <w:lang w:val="en-US"/>
+          </w:rPr>
+          <w:delText xml:space="preserve"> associate with it </w:delText>
+        </w:r>
+      </w:del>
+      <w:r>
+        <w:rPr>
+          <w:noProof w:val="0"/>
+          <w:lang w:val="en-US"/>
+        </w:rPr>
+        <w:t xml:space="preserve">which can be used for searching </w:t>
       </w:r>
     </w:p>
     <w:p>
@@ -5500,27 +6375,51 @@
     <w:p>
       <w:pPr>
         <w:rPr>
-          <w:noProof w:val="0"/>
-          <w:lang w:val="en-US"/>
-        </w:rPr>
-      </w:pPr>
-    </w:p>
-    <w:p>
-      <w:pPr>
-        <w:pStyle w:val="ListParagraph"/>
-        <w:numPr>
-          <w:ilvl w:val="0"/>
-          <w:numId w:val="14"/>
-        </w:numPr>
-        <w:rPr>
-          <w:noProof w:val="0"/>
-          <w:lang w:val="en-US"/>
-        </w:rPr>
-      </w:pPr>
-      <w:r>
-        <w:rPr>
-          <w:noProof w:val="0"/>
-          <w:lang w:val="en-US"/>
+          <w:del w:id="73" w:author="Rodrigo LeaL" w:date="2020-04-27T23:20:00Z"/>
+          <w:noProof w:val="0"/>
+          <w:lang w:val="en-US"/>
+        </w:rPr>
+      </w:pPr>
+    </w:p>
+    <w:p>
+      <w:pPr>
+        <w:rPr>
+          <w:ins w:id="74" w:author="Rodrigo LeaL" w:date="2020-04-27T23:20:00Z"/>
+          <w:noProof w:val="0"/>
+          <w:lang w:val="en-US"/>
+        </w:rPr>
+      </w:pPr>
+    </w:p>
+    <w:p>
+      <w:pPr>
+        <w:rPr>
+          <w:noProof w:val="0"/>
+          <w:lang w:val="en-US"/>
+          <w:rPrChange w:id="75" w:author="Rodrigo LeaL" w:date="2020-04-27T23:20:00Z">
+            <w:rPr>
+              <w:lang w:val="en-US"/>
+            </w:rPr>
+          </w:rPrChange>
+        </w:rPr>
+        <w:pPrChange w:id="76" w:author="Rodrigo LeaL" w:date="2020-04-27T23:20:00Z">
+          <w:pPr>
+            <w:pStyle w:val="ListParagraph"/>
+            <w:numPr>
+              <w:numId w:val="14"/>
+            </w:numPr>
+            <w:ind w:hanging="360"/>
+          </w:pPr>
+        </w:pPrChange>
+      </w:pPr>
+      <w:r>
+        <w:rPr>
+          <w:noProof w:val="0"/>
+          <w:lang w:val="en-US"/>
+          <w:rPrChange w:id="77" w:author="Rodrigo LeaL" w:date="2020-04-27T23:20:00Z">
+            <w:rPr>
+              <w:lang w:val="en-US"/>
+            </w:rPr>
+          </w:rPrChange>
         </w:rPr>
         <w:t>Non-Functional Requirements:</w:t>
       </w:r>
@@ -5713,7 +6612,7 @@
           <w:lang w:val="en-GB" w:eastAsia="en-GB"/>
         </w:rPr>
       </w:pPr>
-      <w:bookmarkStart w:id="5" w:name="_Toc38823920"/>
+      <w:bookmarkStart w:id="78" w:name="_Toc38823920"/>
       <w:r>
         <w:rPr>
           <w:rFonts w:eastAsia="Times New Roman"/>
@@ -5722,7 +6621,7 @@
         </w:rPr>
         <w:t>User Journeys</w:t>
       </w:r>
-      <w:bookmarkEnd w:id="5"/>
+      <w:bookmarkEnd w:id="78"/>
     </w:p>
     <w:p>
       <w:pPr>
@@ -5792,7 +6691,7 @@
           <w:lang w:eastAsia="en-GB"/>
         </w:rPr>
       </w:pPr>
-      <w:bookmarkStart w:id="6" w:name="_Toc38823921"/>
+      <w:bookmarkStart w:id="79" w:name="_Toc38823921"/>
       <w:r>
         <w:rPr>
           <w:rFonts w:eastAsia="Times New Roman"/>
@@ -5802,7 +6701,7 @@
         <w:lastRenderedPageBreak/>
         <w:t>Registration</w:t>
       </w:r>
-      <w:bookmarkEnd w:id="6"/>
+      <w:bookmarkEnd w:id="79"/>
     </w:p>
     <w:p>
       <w:pPr>
@@ -5847,7 +6746,7 @@
                     </pic:cNvPicPr>
                   </pic:nvPicPr>
                   <pic:blipFill rotWithShape="1">
-                    <a:blip r:embed="rId14">
+                    <a:blip r:embed="rId17">
                       <a:extLst>
                         <a:ext uri="{28A0092B-C50C-407E-A947-70E740481C1C}">
                           <a14:useLocalDpi xmlns:a14="http://schemas.microsoft.com/office/drawing/2010/main" val="0"/>
@@ -5893,7 +6792,7 @@
           <w:lang w:val="en-GB" w:eastAsia="en-GB"/>
         </w:rPr>
       </w:pPr>
-      <w:bookmarkStart w:id="7" w:name="_Toc38822928"/>
+      <w:bookmarkStart w:id="80" w:name="_Toc38822928"/>
       <w:r>
         <w:rPr>
           <w:lang w:val="en-GB"/>
@@ -5927,7 +6826,7 @@
         </w:rPr>
         <w:t xml:space="preserve"> - User Journey for user's registration</w:t>
       </w:r>
-      <w:bookmarkEnd w:id="7"/>
+      <w:bookmarkEnd w:id="80"/>
     </w:p>
     <w:p>
       <w:pPr>
@@ -5938,7 +6837,7 @@
           <w:lang w:eastAsia="en-GB"/>
         </w:rPr>
       </w:pPr>
-      <w:bookmarkStart w:id="8" w:name="_Toc38823922"/>
+      <w:bookmarkStart w:id="81" w:name="_Toc38823922"/>
       <w:r>
         <w:rPr>
           <w:rFonts w:eastAsia="Times New Roman"/>
@@ -5948,7 +6847,7 @@
         <w:lastRenderedPageBreak/>
         <w:t>Solving a Challenge</w:t>
       </w:r>
-      <w:bookmarkEnd w:id="8"/>
+      <w:bookmarkEnd w:id="81"/>
     </w:p>
     <w:p>
       <w:pPr>
@@ -5993,7 +6892,7 @@
                     </pic:cNvPicPr>
                   </pic:nvPicPr>
                   <pic:blipFill rotWithShape="1">
-                    <a:blip r:embed="rId15">
+                    <a:blip r:embed="rId18">
                       <a:extLst>
                         <a:ext uri="{28A0092B-C50C-407E-A947-70E740481C1C}">
                           <a14:useLocalDpi xmlns:a14="http://schemas.microsoft.com/office/drawing/2010/main" val="0"/>
@@ -6039,7 +6938,7 @@
           <w:lang w:val="en-GB" w:eastAsia="en-GB"/>
         </w:rPr>
       </w:pPr>
-      <w:bookmarkStart w:id="9" w:name="_Toc38822929"/>
+      <w:bookmarkStart w:id="82" w:name="_Toc38822929"/>
       <w:r>
         <w:rPr>
           <w:lang w:val="en-GB"/>
@@ -6097,7 +6996,7 @@
         </w:rPr>
         <w:t>hallenge</w:t>
       </w:r>
-      <w:bookmarkEnd w:id="9"/>
+      <w:bookmarkEnd w:id="82"/>
     </w:p>
     <w:p>
       <w:pPr>
@@ -6498,7 +7397,7 @@
           <w:lang w:eastAsia="en-GB"/>
         </w:rPr>
       </w:pPr>
-      <w:bookmarkStart w:id="10" w:name="_Toc38823923"/>
+      <w:bookmarkStart w:id="83" w:name="_Toc38823923"/>
       <w:r>
         <w:rPr>
           <w:rFonts w:eastAsia="Times New Roman"/>
@@ -6508,7 +7407,7 @@
         <w:lastRenderedPageBreak/>
         <w:t>Create a Challenge</w:t>
       </w:r>
-      <w:bookmarkEnd w:id="10"/>
+      <w:bookmarkEnd w:id="83"/>
     </w:p>
     <w:p>
       <w:pPr>
@@ -6553,7 +7452,7 @@
                     </pic:cNvPicPr>
                   </pic:nvPicPr>
                   <pic:blipFill rotWithShape="1">
-                    <a:blip r:embed="rId16">
+                    <a:blip r:embed="rId19">
                       <a:extLst>
                         <a:ext uri="{28A0092B-C50C-407E-A947-70E740481C1C}">
                           <a14:useLocalDpi xmlns:a14="http://schemas.microsoft.com/office/drawing/2010/main" val="0"/>
@@ -6599,7 +7498,7 @@
           <w:lang w:val="en-GB" w:eastAsia="en-GB"/>
         </w:rPr>
       </w:pPr>
-      <w:bookmarkStart w:id="11" w:name="_Toc38822930"/>
+      <w:bookmarkStart w:id="84" w:name="_Toc38822930"/>
       <w:r>
         <w:rPr>
           <w:lang w:val="en-GB"/>
@@ -6645,7 +7544,7 @@
         </w:rPr>
         <w:t>hallenge</w:t>
       </w:r>
-      <w:bookmarkEnd w:id="11"/>
+      <w:bookmarkEnd w:id="84"/>
     </w:p>
     <w:p>
       <w:pPr>
@@ -7106,7 +8005,7 @@
           <w:lang w:eastAsia="en-GB"/>
         </w:rPr>
       </w:pPr>
-      <w:bookmarkStart w:id="12" w:name="_Toc38823924"/>
+      <w:bookmarkStart w:id="85" w:name="_Toc38823924"/>
       <w:r>
         <w:rPr>
           <w:rFonts w:eastAsia="Times New Roman"/>
@@ -7116,7 +8015,7 @@
         <w:lastRenderedPageBreak/>
         <w:t>Create a Questionnaire</w:t>
       </w:r>
-      <w:bookmarkEnd w:id="12"/>
+      <w:bookmarkEnd w:id="85"/>
     </w:p>
     <w:p>
       <w:pPr>
@@ -7166,7 +8065,7 @@
                     </pic:cNvPicPr>
                   </pic:nvPicPr>
                   <pic:blipFill rotWithShape="1">
-                    <a:blip r:embed="rId17">
+                    <a:blip r:embed="rId20">
                       <a:extLst>
                         <a:ext uri="{28A0092B-C50C-407E-A947-70E740481C1C}">
                           <a14:useLocalDpi xmlns:a14="http://schemas.microsoft.com/office/drawing/2010/main" val="0"/>
@@ -7212,7 +8111,7 @@
           <w:lang w:val="en-GB" w:eastAsia="en-GB"/>
         </w:rPr>
       </w:pPr>
-      <w:bookmarkStart w:id="13" w:name="_Toc38822931"/>
+      <w:bookmarkStart w:id="86" w:name="_Toc38822931"/>
       <w:r>
         <w:rPr>
           <w:lang w:val="en-GB"/>
@@ -7246,7 +8145,7 @@
         </w:rPr>
         <w:t xml:space="preserve"> - User Journey for creating a Questionnaire</w:t>
       </w:r>
-      <w:bookmarkEnd w:id="13"/>
+      <w:bookmarkEnd w:id="86"/>
     </w:p>
     <w:p>
       <w:pPr>
@@ -7317,7 +8216,7 @@
           <w:lang w:eastAsia="en-GB"/>
         </w:rPr>
       </w:pPr>
-      <w:bookmarkStart w:id="14" w:name="_Toc38823925"/>
+      <w:bookmarkStart w:id="87" w:name="_Toc38823925"/>
       <w:r>
         <w:rPr>
           <w:rFonts w:eastAsia="Times New Roman"/>
@@ -7327,7 +8226,7 @@
         <w:lastRenderedPageBreak/>
         <w:t>Run code</w:t>
       </w:r>
-      <w:bookmarkEnd w:id="14"/>
+      <w:bookmarkEnd w:id="87"/>
     </w:p>
     <w:p>
       <w:pPr>
@@ -7372,7 +8271,7 @@
                     </pic:cNvPicPr>
                   </pic:nvPicPr>
                   <pic:blipFill rotWithShape="1">
-                    <a:blip r:embed="rId18">
+                    <a:blip r:embed="rId21">
                       <a:extLst>
                         <a:ext uri="{28A0092B-C50C-407E-A947-70E740481C1C}">
                           <a14:useLocalDpi xmlns:a14="http://schemas.microsoft.com/office/drawing/2010/main" val="0"/>
@@ -7419,7 +8318,7 @@
           <w:lang w:val="en-GB" w:eastAsia="en-GB"/>
         </w:rPr>
       </w:pPr>
-      <w:bookmarkStart w:id="15" w:name="_Toc38822932"/>
+      <w:bookmarkStart w:id="88" w:name="_Toc38822932"/>
       <w:r>
         <w:rPr>
           <w:lang w:val="en-GB"/>
@@ -7453,7 +8352,7 @@
         </w:rPr>
         <w:t xml:space="preserve"> - User Journey for runnin a piece of code</w:t>
       </w:r>
-      <w:bookmarkEnd w:id="15"/>
+      <w:bookmarkEnd w:id="88"/>
     </w:p>
     <w:p>
       <w:pPr>
@@ -7494,7 +8393,7 @@
           <w:lang w:eastAsia="en-GB"/>
         </w:rPr>
       </w:pPr>
-      <w:bookmarkStart w:id="16" w:name="_Toc38823926"/>
+      <w:bookmarkStart w:id="89" w:name="_Toc38823926"/>
       <w:r>
         <w:rPr>
           <w:rFonts w:eastAsia="Times New Roman"/>
@@ -7503,7 +8402,7 @@
         </w:rPr>
         <w:t>Answer a Questionnaire</w:t>
       </w:r>
-      <w:bookmarkEnd w:id="16"/>
+      <w:bookmarkEnd w:id="89"/>
     </w:p>
     <w:p>
       <w:pPr>
@@ -7548,7 +8447,7 @@
                     </pic:cNvPicPr>
                   </pic:nvPicPr>
                   <pic:blipFill rotWithShape="1">
-                    <a:blip r:embed="rId19">
+                    <a:blip r:embed="rId22">
                       <a:extLst>
                         <a:ext uri="{28A0092B-C50C-407E-A947-70E740481C1C}">
                           <a14:useLocalDpi xmlns:a14="http://schemas.microsoft.com/office/drawing/2010/main" val="0"/>
@@ -7594,7 +8493,7 @@
           <w:lang w:val="en-GB" w:eastAsia="en-GB"/>
         </w:rPr>
       </w:pPr>
-      <w:bookmarkStart w:id="17" w:name="_Toc38822933"/>
+      <w:bookmarkStart w:id="90" w:name="_Toc38822933"/>
       <w:r>
         <w:rPr>
           <w:lang w:val="en-GB"/>
@@ -7628,7 +8527,7 @@
         </w:rPr>
         <w:t xml:space="preserve"> - User Journey for answering a Questionnaire</w:t>
       </w:r>
-      <w:bookmarkEnd w:id="17"/>
+      <w:bookmarkEnd w:id="90"/>
     </w:p>
     <w:p>
       <w:pPr>
@@ -7656,30 +8555,170 @@
       <w:pPr>
         <w:pStyle w:val="Heading1"/>
       </w:pPr>
-      <w:bookmarkStart w:id="18" w:name="_Toc38823927"/>
+      <w:bookmarkStart w:id="91" w:name="_Toc38823927"/>
       <w:r>
         <w:lastRenderedPageBreak/>
         <w:t>Related work</w:t>
       </w:r>
-      <w:bookmarkEnd w:id="18"/>
-    </w:p>
-    <w:p>
-      <w:pPr>
-        <w:rPr>
-          <w:lang w:val="en-US"/>
-        </w:rPr>
-      </w:pPr>
-      <w:r>
-        <w:rPr>
-          <w:lang w:val="en-US"/>
-        </w:rPr>
-        <w:t>Like was emphasized in</w:t>
-      </w:r>
-      <w:r>
-        <w:rPr>
-          <w:lang w:val="en-US"/>
-        </w:rPr>
-        <w:t xml:space="preserve"> our introduction, there are plenty of e-learning platforms out there, each one them serving their own purpose and unique characteristics. In this chapter we aim to briefly discuss some of them, as a way to demonstrate what are the most common features between them and our own platform as well, and in where they distinguish themselves in both good and bad way when in comparison.</w:t>
+      <w:bookmarkEnd w:id="91"/>
+    </w:p>
+    <w:p>
+      <w:pPr>
+        <w:rPr>
+          <w:lang w:val="en-US"/>
+        </w:rPr>
+      </w:pPr>
+      <w:del w:id="92" w:author="Rodrigo LeaL" w:date="2020-04-27T23:21:00Z">
+        <w:r>
+          <w:rPr>
+            <w:lang w:val="en-US"/>
+          </w:rPr>
+          <w:delText>Like was</w:delText>
+        </w:r>
+      </w:del>
+      <w:ins w:id="93" w:author="Rodrigo LeaL" w:date="2020-04-27T23:21:00Z">
+        <w:r>
+          <w:rPr>
+            <w:lang w:val="en-US"/>
+          </w:rPr>
+          <w:t>As</w:t>
+        </w:r>
+      </w:ins>
+      <w:r>
+        <w:rPr>
+          <w:lang w:val="en-US"/>
+        </w:rPr>
+        <w:t xml:space="preserve"> emphasized in</w:t>
+      </w:r>
+      <w:ins w:id="94" w:author="Rodrigo LeaL" w:date="2020-04-27T23:21:00Z">
+        <w:r>
+          <w:rPr>
+            <w:lang w:val="en-US"/>
+          </w:rPr>
+          <w:t xml:space="preserve"> the</w:t>
+        </w:r>
+      </w:ins>
+      <w:del w:id="95" w:author="Rodrigo LeaL" w:date="2020-04-27T23:21:00Z">
+        <w:r>
+          <w:rPr>
+            <w:lang w:val="en-US"/>
+          </w:rPr>
+          <w:delText xml:space="preserve"> our</w:delText>
+        </w:r>
+      </w:del>
+      <w:r>
+        <w:rPr>
+          <w:lang w:val="en-US"/>
+        </w:rPr>
+        <w:t xml:space="preserve"> introduction, there are plenty of e-learning platforms out there, each one them serving their own purpose and </w:t>
+      </w:r>
+      <w:ins w:id="96" w:author="Rodrigo LeaL" w:date="2020-04-27T23:21:00Z">
+        <w:r>
+          <w:rPr>
+            <w:lang w:val="en-US"/>
+          </w:rPr>
+          <w:t xml:space="preserve">having </w:t>
+        </w:r>
+      </w:ins>
+      <w:r>
+        <w:rPr>
+          <w:lang w:val="en-US"/>
+        </w:rPr>
+        <w:t xml:space="preserve">unique characteristics. In this chapter we aim to briefly </w:t>
+      </w:r>
+      <w:del w:id="97" w:author="Rodrigo LeaL" w:date="2020-04-27T23:23:00Z">
+        <w:r>
+          <w:rPr>
+            <w:lang w:val="en-US"/>
+          </w:rPr>
+          <w:delText xml:space="preserve">discuss </w:delText>
+        </w:r>
+      </w:del>
+      <w:ins w:id="98" w:author="Rodrigo LeaL" w:date="2020-04-27T23:23:00Z">
+        <w:r>
+          <w:rPr>
+            <w:lang w:val="en-US"/>
+          </w:rPr>
+          <w:t>showcase</w:t>
+        </w:r>
+        <w:r>
+          <w:rPr>
+            <w:lang w:val="en-US"/>
+          </w:rPr>
+          <w:t xml:space="preserve"> </w:t>
+        </w:r>
+      </w:ins>
+      <w:r>
+        <w:rPr>
+          <w:lang w:val="en-US"/>
+        </w:rPr>
+        <w:t>some of them, as a way to demonstrate what are the most common features between them and our own platfor</w:t>
+      </w:r>
+      <w:ins w:id="99" w:author="Rodrigo LeaL" w:date="2020-04-27T23:22:00Z">
+        <w:r>
+          <w:rPr>
+            <w:lang w:val="en-US"/>
+          </w:rPr>
+          <w:t>m</w:t>
+        </w:r>
+      </w:ins>
+      <w:del w:id="100" w:author="Rodrigo LeaL" w:date="2020-04-27T23:22:00Z">
+        <w:r>
+          <w:rPr>
+            <w:lang w:val="en-US"/>
+          </w:rPr>
+          <w:delText>m as well</w:delText>
+        </w:r>
+      </w:del>
+      <w:r>
+        <w:rPr>
+          <w:lang w:val="en-US"/>
+        </w:rPr>
+        <w:t xml:space="preserve">, and </w:t>
+      </w:r>
+      <w:del w:id="101" w:author="Rodrigo LeaL" w:date="2020-04-27T23:22:00Z">
+        <w:r>
+          <w:rPr>
+            <w:lang w:val="en-US"/>
+          </w:rPr>
+          <w:delText>in where they distinguish themselves</w:delText>
+        </w:r>
+      </w:del>
+      <w:ins w:id="102" w:author="Rodrigo LeaL" w:date="2020-04-27T23:22:00Z">
+        <w:r>
+          <w:rPr>
+            <w:lang w:val="en-US"/>
+          </w:rPr>
+          <w:t>their differences</w:t>
+        </w:r>
+      </w:ins>
+      <w:r>
+        <w:rPr>
+          <w:lang w:val="en-US"/>
+        </w:rPr>
+        <w:t xml:space="preserve"> </w:t>
+      </w:r>
+      <w:del w:id="103" w:author="Rodrigo LeaL" w:date="2020-04-27T23:23:00Z">
+        <w:r>
+          <w:rPr>
+            <w:lang w:val="en-US"/>
+          </w:rPr>
+          <w:delText>in both good and bad way when in comparison</w:delText>
+        </w:r>
+      </w:del>
+      <w:ins w:id="104" w:author="Rodrigo LeaL" w:date="2020-04-27T23:23:00Z">
+        <w:r>
+          <w:rPr>
+            <w:lang w:val="en-US"/>
+          </w:rPr>
+          <w:t>weighing their pros and cons</w:t>
+        </w:r>
+      </w:ins>
+      <w:r>
+        <w:rPr>
+          <w:lang w:val="en-US"/>
+        </w:rPr>
+        <w:t>.</w:t>
       </w:r>
     </w:p>
     <w:p>
@@ -7705,7 +8744,7 @@
           <w:lang w:val="en-US"/>
         </w:rPr>
       </w:pPr>
-      <w:bookmarkStart w:id="19" w:name="_Toc38823928"/>
+      <w:bookmarkStart w:id="105" w:name="_Toc38823928"/>
       <w:proofErr w:type="spellStart"/>
       <w:r>
         <w:rPr>
@@ -7717,7 +8756,7 @@
         </w:rPr>
         <w:t>AlgoExpert</w:t>
       </w:r>
-      <w:bookmarkEnd w:id="19"/>
+      <w:bookmarkEnd w:id="105"/>
       <w:proofErr w:type="spellEnd"/>
     </w:p>
     <w:p>
@@ -7756,7 +8795,7 @@
           <w:lang w:val="en-US"/>
         </w:rPr>
       </w:pPr>
-      <w:bookmarkStart w:id="20" w:name="_Toc38823929"/>
+      <w:bookmarkStart w:id="106" w:name="_Toc38823929"/>
       <w:proofErr w:type="spellStart"/>
       <w:r>
         <w:rPr>
@@ -7768,7 +8807,7 @@
         </w:rPr>
         <w:t>HackerRank</w:t>
       </w:r>
-      <w:bookmarkEnd w:id="20"/>
+      <w:bookmarkEnd w:id="106"/>
       <w:proofErr w:type="spellEnd"/>
     </w:p>
     <w:p>
@@ -7813,7 +8852,7 @@
           <w:lang w:val="en-US"/>
         </w:rPr>
       </w:pPr>
-      <w:bookmarkStart w:id="21" w:name="_Toc38823930"/>
+      <w:bookmarkStart w:id="107" w:name="_Toc38823930"/>
       <w:proofErr w:type="spellStart"/>
       <w:r>
         <w:rPr>
@@ -7826,7 +8865,7 @@
         <w:lastRenderedPageBreak/>
         <w:t>LeetCode</w:t>
       </w:r>
-      <w:bookmarkEnd w:id="21"/>
+      <w:bookmarkEnd w:id="107"/>
       <w:proofErr w:type="spellEnd"/>
     </w:p>
     <w:p>
@@ -7865,7 +8904,7 @@
           <w:lang w:val="en-US"/>
         </w:rPr>
       </w:pPr>
-      <w:bookmarkStart w:id="22" w:name="_Toc38823931"/>
+      <w:bookmarkStart w:id="108" w:name="_Toc38823931"/>
       <w:proofErr w:type="spellStart"/>
       <w:r>
         <w:rPr>
@@ -7877,7 +8916,7 @@
         </w:rPr>
         <w:t>Codewars</w:t>
       </w:r>
-      <w:bookmarkEnd w:id="22"/>
+      <w:bookmarkEnd w:id="108"/>
       <w:proofErr w:type="spellEnd"/>
     </w:p>
     <w:p>
@@ -7930,7 +8969,7 @@
           <w:lang w:val="en-US"/>
         </w:rPr>
       </w:pPr>
-      <w:bookmarkStart w:id="23" w:name="_Toc38823932"/>
+      <w:bookmarkStart w:id="109" w:name="_Toc38823932"/>
       <w:proofErr w:type="spellStart"/>
       <w:r>
         <w:rPr>
@@ -7942,7 +8981,7 @@
         </w:rPr>
         <w:t>CodeChef</w:t>
       </w:r>
-      <w:bookmarkEnd w:id="23"/>
+      <w:bookmarkEnd w:id="109"/>
       <w:proofErr w:type="spellEnd"/>
     </w:p>
     <w:p>
@@ -8048,7 +9087,7 @@
           <w:lang w:val="en-US"/>
         </w:rPr>
       </w:pPr>
-      <w:bookmarkStart w:id="24" w:name="_Toc38822923"/>
+      <w:bookmarkStart w:id="110" w:name="_Toc38822923"/>
       <w:r>
         <w:rPr>
           <w:lang w:val="en-US"/>
@@ -8088,7 +9127,7 @@
         </w:rPr>
         <w:t xml:space="preserve"> - Feature comparison of select platforms</w:t>
       </w:r>
-      <w:bookmarkEnd w:id="24"/>
+      <w:bookmarkEnd w:id="110"/>
     </w:p>
     <w:p>
       <w:pPr>
@@ -8117,7 +9156,7 @@
                     </pic:cNvPicPr>
                   </pic:nvPicPr>
                   <pic:blipFill>
-                    <a:blip r:embed="rId20">
+                    <a:blip r:embed="rId23">
                       <a:extLst>
                         <a:ext uri="{28A0092B-C50C-407E-A947-70E740481C1C}">
                           <a14:useLocalDpi xmlns:a14="http://schemas.microsoft.com/office/drawing/2010/main" val="0"/>
@@ -8255,12 +9294,12 @@
       <w:pPr>
         <w:pStyle w:val="Heading1"/>
       </w:pPr>
-      <w:bookmarkStart w:id="25" w:name="_Toc38823933"/>
+      <w:bookmarkStart w:id="111" w:name="_Toc38823933"/>
       <w:r>
         <w:lastRenderedPageBreak/>
         <w:t>Related Technologies</w:t>
       </w:r>
-      <w:bookmarkEnd w:id="25"/>
+      <w:bookmarkEnd w:id="111"/>
     </w:p>
     <w:p>
       <w:pPr>
@@ -8293,7 +9332,7 @@
           <w:lang w:val="en-US"/>
         </w:rPr>
       </w:pPr>
-      <w:bookmarkStart w:id="26" w:name="_Toc38823934"/>
+      <w:bookmarkStart w:id="112" w:name="_Toc38823934"/>
       <w:r>
         <w:rPr>
           <w:noProof w:val="0"/>
@@ -8324,7 +9363,7 @@
         </w:rPr>
         <w:t>React</w:t>
       </w:r>
-      <w:bookmarkEnd w:id="26"/>
+      <w:bookmarkEnd w:id="112"/>
     </w:p>
     <w:p>
       <w:pPr>
@@ -8357,15 +9396,35 @@
         </w:rPr>
         <w:t xml:space="preserve">- </w:t>
       </w:r>
-      <w:hyperlink r:id="rId21" w:history="1">
-        <w:r>
-          <w:rPr>
-            <w:rStyle w:val="Hyperlink"/>
-            <w:lang w:val="en-US"/>
-          </w:rPr>
-          <w:t>https://reactjs.org/</w:t>
-        </w:r>
-      </w:hyperlink>
+      <w:r>
+        <w:fldChar w:fldCharType="begin"/>
+      </w:r>
+      <w:r>
+        <w:rPr>
+          <w:lang w:val="en-US"/>
+          <w:rPrChange w:id="113" w:author="Rodrigo LeaL" w:date="2020-04-27T22:24:00Z">
+            <w:rPr/>
+          </w:rPrChange>
+        </w:rPr>
+        <w:instrText xml:space="preserve"> HYPERLINK "https://reactjs.org/" </w:instrText>
+      </w:r>
+      <w:r>
+        <w:fldChar w:fldCharType="separate"/>
+      </w:r>
+      <w:r>
+        <w:rPr>
+          <w:rStyle w:val="Hyperlink"/>
+          <w:lang w:val="en-US"/>
+        </w:rPr>
+        <w:t>https://reactjs.org/</w:t>
+      </w:r>
+      <w:r>
+        <w:rPr>
+          <w:rStyle w:val="Hyperlink"/>
+          <w:lang w:val="en-US"/>
+        </w:rPr>
+        <w:fldChar w:fldCharType="end"/>
+      </w:r>
       <w:r>
         <w:rPr>
           <w:lang w:val="en-US"/>
@@ -8476,15 +9535,35 @@
         </w:rPr>
         <w:t xml:space="preserve"> (</w:t>
       </w:r>
-      <w:hyperlink r:id="rId22" w:history="1">
-        <w:r>
-          <w:rPr>
-            <w:rStyle w:val="Hyperlink"/>
-            <w:lang w:val="en-US"/>
-          </w:rPr>
-          <w:t>https://reactjs.org/docs/introducing-jsx.html</w:t>
-        </w:r>
-      </w:hyperlink>
+      <w:r>
+        <w:fldChar w:fldCharType="begin"/>
+      </w:r>
+      <w:r>
+        <w:rPr>
+          <w:lang w:val="en-US"/>
+          <w:rPrChange w:id="114" w:author="Rodrigo LeaL" w:date="2020-04-27T22:24:00Z">
+            <w:rPr/>
+          </w:rPrChange>
+        </w:rPr>
+        <w:instrText xml:space="preserve"> HYPERLINK "https://reactjs.org/docs/introducing-jsx.html" </w:instrText>
+      </w:r>
+      <w:r>
+        <w:fldChar w:fldCharType="separate"/>
+      </w:r>
+      <w:r>
+        <w:rPr>
+          <w:rStyle w:val="Hyperlink"/>
+          <w:lang w:val="en-US"/>
+        </w:rPr>
+        <w:t>https://reactjs.org/docs/introducing-jsx.html</w:t>
+      </w:r>
+      <w:r>
+        <w:rPr>
+          <w:rStyle w:val="Hyperlink"/>
+          <w:lang w:val="en-US"/>
+        </w:rPr>
+        <w:fldChar w:fldCharType="end"/>
+      </w:r>
       <w:r>
         <w:rPr>
           <w:lang w:val="en-US"/>
@@ -8567,7 +9646,7 @@
           <w:lang w:val="en-US"/>
         </w:rPr>
       </w:pPr>
-      <w:bookmarkStart w:id="27" w:name="_Toc38823935"/>
+      <w:bookmarkStart w:id="115" w:name="_Toc38823935"/>
       <w:r>
         <w:rPr>
           <w:noProof w:val="0"/>
@@ -8618,7 +9697,7 @@
         </w:rPr>
         <w:t>Spring</w:t>
       </w:r>
-      <w:bookmarkEnd w:id="27"/>
+      <w:bookmarkEnd w:id="115"/>
     </w:p>
     <w:p>
       <w:pPr>
@@ -8663,15 +9742,35 @@
         </w:rPr>
         <w:t xml:space="preserve">referencia algures para </w:t>
       </w:r>
-      <w:hyperlink r:id="rId23" w:history="1">
-        <w:r>
-          <w:rPr>
-            <w:rStyle w:val="Hyperlink"/>
-            <w:lang w:val="en-US"/>
-          </w:rPr>
-          <w:t>https://spring.io/projects/spring-framework</w:t>
-        </w:r>
-      </w:hyperlink>
+      <w:r>
+        <w:fldChar w:fldCharType="begin"/>
+      </w:r>
+      <w:r>
+        <w:rPr>
+          <w:lang w:val="en-US"/>
+          <w:rPrChange w:id="116" w:author="Rodrigo LeaL" w:date="2020-04-27T22:24:00Z">
+            <w:rPr/>
+          </w:rPrChange>
+        </w:rPr>
+        <w:instrText xml:space="preserve"> HYPERLINK "https://spring.io/projects/spring-framework" </w:instrText>
+      </w:r>
+      <w:r>
+        <w:fldChar w:fldCharType="separate"/>
+      </w:r>
+      <w:r>
+        <w:rPr>
+          <w:rStyle w:val="Hyperlink"/>
+          <w:lang w:val="en-US"/>
+        </w:rPr>
+        <w:t>https://spring.io/projects/spring-framework</w:t>
+      </w:r>
+      <w:r>
+        <w:rPr>
+          <w:rStyle w:val="Hyperlink"/>
+          <w:lang w:val="en-US"/>
+        </w:rPr>
+        <w:fldChar w:fldCharType="end"/>
+      </w:r>
       <w:r>
         <w:rPr>
           <w:lang w:val="en-US"/>
@@ -8724,15 +9823,35 @@
         </w:rPr>
         <w:t xml:space="preserve">- </w:t>
       </w:r>
-      <w:hyperlink r:id="rId24" w:history="1">
-        <w:r>
-          <w:rPr>
-            <w:rStyle w:val="Hyperlink"/>
-            <w:lang w:val="en-US"/>
-          </w:rPr>
-          <w:t>https://docs.spring.io/spring/docs/4.3.x/spring-framework-reference/html/overview.html</w:t>
-        </w:r>
-      </w:hyperlink>
+      <w:r>
+        <w:fldChar w:fldCharType="begin"/>
+      </w:r>
+      <w:r>
+        <w:rPr>
+          <w:lang w:val="en-US"/>
+          <w:rPrChange w:id="117" w:author="Rodrigo LeaL" w:date="2020-04-27T22:24:00Z">
+            <w:rPr/>
+          </w:rPrChange>
+        </w:rPr>
+        <w:instrText xml:space="preserve"> HYPERLINK "https://docs.spring.io/spring/docs/4.3.x/spring-framework-reference/html/overview.html" </w:instrText>
+      </w:r>
+      <w:r>
+        <w:fldChar w:fldCharType="separate"/>
+      </w:r>
+      <w:r>
+        <w:rPr>
+          <w:rStyle w:val="Hyperlink"/>
+          <w:lang w:val="en-US"/>
+        </w:rPr>
+        <w:t>https://docs.spring.io/spring/docs/4.3.x/spring-framework-reference/html/overview.html</w:t>
+      </w:r>
+      <w:r>
+        <w:rPr>
+          <w:rStyle w:val="Hyperlink"/>
+          <w:lang w:val="en-US"/>
+        </w:rPr>
+        <w:fldChar w:fldCharType="end"/>
+      </w:r>
       <w:r>
         <w:rPr>
           <w:lang w:val="en-US"/>
@@ -8745,15 +9864,35 @@
         </w:rPr>
         <w:t xml:space="preserve"> </w:t>
       </w:r>
-      <w:hyperlink r:id="rId25" w:history="1">
-        <w:r>
-          <w:rPr>
-            <w:rStyle w:val="Hyperlink"/>
-            <w:lang w:val="en-US"/>
-          </w:rPr>
-          <w:t>https://spring.io/projects/spring-framework</w:t>
-        </w:r>
-      </w:hyperlink>
+      <w:r>
+        <w:fldChar w:fldCharType="begin"/>
+      </w:r>
+      <w:r>
+        <w:rPr>
+          <w:lang w:val="en-US"/>
+          <w:rPrChange w:id="118" w:author="Rodrigo LeaL" w:date="2020-04-27T22:24:00Z">
+            <w:rPr/>
+          </w:rPrChange>
+        </w:rPr>
+        <w:instrText xml:space="preserve"> HYPERLINK "https://spring.io/projects/spring-framework" </w:instrText>
+      </w:r>
+      <w:r>
+        <w:fldChar w:fldCharType="separate"/>
+      </w:r>
+      <w:r>
+        <w:rPr>
+          <w:rStyle w:val="Hyperlink"/>
+          <w:lang w:val="en-US"/>
+        </w:rPr>
+        <w:t>https://spring.io/projects/spring-framework</w:t>
+      </w:r>
+      <w:r>
+        <w:rPr>
+          <w:rStyle w:val="Hyperlink"/>
+          <w:lang w:val="en-US"/>
+        </w:rPr>
+        <w:fldChar w:fldCharType="end"/>
+      </w:r>
       <w:r>
         <w:rPr>
           <w:lang w:val="en-US"/>
@@ -8798,9 +9937,9 @@
           <w:lang w:val="en-GB"/>
         </w:rPr>
       </w:pPr>
-      <w:bookmarkStart w:id="28" w:name="_Toc533370019"/>
-      <w:bookmarkStart w:id="29" w:name="_Toc27948159"/>
-      <w:bookmarkStart w:id="30" w:name="_Toc38823936"/>
+      <w:bookmarkStart w:id="119" w:name="_Toc533370019"/>
+      <w:bookmarkStart w:id="120" w:name="_Toc27948159"/>
+      <w:bookmarkStart w:id="121" w:name="_Toc38823936"/>
       <w:r>
         <w:rPr>
           <w:noProof w:val="0"/>
@@ -8821,9 +9960,9 @@
         </w:rPr>
         <w:t>2.1. Spring Boot</w:t>
       </w:r>
-      <w:bookmarkEnd w:id="28"/>
-      <w:bookmarkEnd w:id="29"/>
-      <w:bookmarkEnd w:id="30"/>
+      <w:bookmarkEnd w:id="119"/>
+      <w:bookmarkEnd w:id="120"/>
+      <w:bookmarkEnd w:id="121"/>
     </w:p>
     <w:p>
       <w:pPr>
@@ -8850,15 +9989,35 @@
         </w:rPr>
         <w:t xml:space="preserve">- </w:t>
       </w:r>
-      <w:hyperlink r:id="rId26" w:history="1">
-        <w:r>
-          <w:rPr>
-            <w:rStyle w:val="Hyperlink"/>
-            <w:lang w:val="en-US"/>
-          </w:rPr>
-          <w:t>https://spring.io/projects/spring-boot</w:t>
-        </w:r>
-      </w:hyperlink>
+      <w:r>
+        <w:fldChar w:fldCharType="begin"/>
+      </w:r>
+      <w:r>
+        <w:rPr>
+          <w:lang w:val="en-US"/>
+          <w:rPrChange w:id="122" w:author="Rodrigo LeaL" w:date="2020-04-27T22:24:00Z">
+            <w:rPr/>
+          </w:rPrChange>
+        </w:rPr>
+        <w:instrText xml:space="preserve"> HYPERLINK "https://spring.io/projects/spring-boot" </w:instrText>
+      </w:r>
+      <w:r>
+        <w:fldChar w:fldCharType="separate"/>
+      </w:r>
+      <w:r>
+        <w:rPr>
+          <w:rStyle w:val="Hyperlink"/>
+          <w:lang w:val="en-US"/>
+        </w:rPr>
+        <w:t>https://spring.io/projects/spring-boot</w:t>
+      </w:r>
+      <w:r>
+        <w:rPr>
+          <w:rStyle w:val="Hyperlink"/>
+          <w:lang w:val="en-US"/>
+        </w:rPr>
+        <w:fldChar w:fldCharType="end"/>
+      </w:r>
       <w:r>
         <w:rPr>
           <w:lang w:val="en-US"/>
@@ -8896,7 +10055,7 @@
           <w:lang w:val="en-GB"/>
         </w:rPr>
       </w:pPr>
-      <w:bookmarkStart w:id="31" w:name="_Toc38823937"/>
+      <w:bookmarkStart w:id="123" w:name="_Toc38823937"/>
       <w:r>
         <w:rPr>
           <w:color w:val="auto"/>
@@ -8906,7 +10065,7 @@
         </w:rPr>
         <w:t>4.2.2. Spring Security</w:t>
       </w:r>
-      <w:bookmarkEnd w:id="31"/>
+      <w:bookmarkEnd w:id="123"/>
     </w:p>
     <w:p>
       <w:pPr>
@@ -8933,15 +10092,35 @@
         </w:rPr>
         <w:t xml:space="preserve">- </w:t>
       </w:r>
-      <w:hyperlink r:id="rId27" w:history="1">
-        <w:r>
-          <w:rPr>
-            <w:rStyle w:val="Hyperlink"/>
-            <w:lang w:val="en-US"/>
-          </w:rPr>
-          <w:t>https://spring.io/projects/spring-security</w:t>
-        </w:r>
-      </w:hyperlink>
+      <w:r>
+        <w:fldChar w:fldCharType="begin"/>
+      </w:r>
+      <w:r>
+        <w:rPr>
+          <w:lang w:val="en-US"/>
+          <w:rPrChange w:id="124" w:author="Rodrigo LeaL" w:date="2020-04-27T22:24:00Z">
+            <w:rPr/>
+          </w:rPrChange>
+        </w:rPr>
+        <w:instrText xml:space="preserve"> HYPERLINK "https://spring.io/projects/spring-security" </w:instrText>
+      </w:r>
+      <w:r>
+        <w:fldChar w:fldCharType="separate"/>
+      </w:r>
+      <w:r>
+        <w:rPr>
+          <w:rStyle w:val="Hyperlink"/>
+          <w:lang w:val="en-US"/>
+        </w:rPr>
+        <w:t>https://spring.io/projects/spring-security</w:t>
+      </w:r>
+      <w:r>
+        <w:rPr>
+          <w:rStyle w:val="Hyperlink"/>
+          <w:lang w:val="en-US"/>
+        </w:rPr>
+        <w:fldChar w:fldCharType="end"/>
+      </w:r>
       <w:r>
         <w:rPr>
           <w:lang w:val="en-US"/>
@@ -8967,7 +10146,7 @@
           <w:lang w:val="en-US"/>
         </w:rPr>
       </w:pPr>
-      <w:bookmarkStart w:id="32" w:name="_Toc38823938"/>
+      <w:bookmarkStart w:id="125" w:name="_Toc38823938"/>
       <w:r>
         <w:rPr>
           <w:noProof w:val="0"/>
@@ -9018,7 +10197,7 @@
         </w:rPr>
         <w:t>Docker</w:t>
       </w:r>
-      <w:bookmarkEnd w:id="32"/>
+      <w:bookmarkEnd w:id="125"/>
     </w:p>
     <w:p>
       <w:pPr>
@@ -9051,15 +10230,35 @@
         </w:rPr>
         <w:t xml:space="preserve">- </w:t>
       </w:r>
-      <w:hyperlink r:id="rId28" w:history="1">
-        <w:r>
-          <w:rPr>
-            <w:rStyle w:val="Hyperlink"/>
-            <w:lang w:val="en-US"/>
-          </w:rPr>
-          <w:t>https://www.docker.com/</w:t>
-        </w:r>
-      </w:hyperlink>
+      <w:r>
+        <w:fldChar w:fldCharType="begin"/>
+      </w:r>
+      <w:r>
+        <w:rPr>
+          <w:lang w:val="en-US"/>
+          <w:rPrChange w:id="126" w:author="Rodrigo LeaL" w:date="2020-04-27T22:24:00Z">
+            <w:rPr/>
+          </w:rPrChange>
+        </w:rPr>
+        <w:instrText xml:space="preserve"> HYPERLINK "https://www.docker.com/" </w:instrText>
+      </w:r>
+      <w:r>
+        <w:fldChar w:fldCharType="separate"/>
+      </w:r>
+      <w:r>
+        <w:rPr>
+          <w:rStyle w:val="Hyperlink"/>
+          <w:lang w:val="en-US"/>
+        </w:rPr>
+        <w:t>https://www.docker.com/</w:t>
+      </w:r>
+      <w:r>
+        <w:rPr>
+          <w:rStyle w:val="Hyperlink"/>
+          <w:lang w:val="en-US"/>
+        </w:rPr>
+        <w:fldChar w:fldCharType="end"/>
+      </w:r>
       <w:r>
         <w:rPr>
           <w:lang w:val="en-US"/>
@@ -9198,15 +10397,35 @@
         </w:rPr>
         <w:t xml:space="preserve">- </w:t>
       </w:r>
-      <w:hyperlink r:id="rId29" w:history="1">
-        <w:r>
-          <w:rPr>
-            <w:rStyle w:val="Hyperlink"/>
-            <w:lang w:val="en-US"/>
-          </w:rPr>
-          <w:t>https://hub.docker.com/</w:t>
-        </w:r>
-      </w:hyperlink>
+      <w:r>
+        <w:fldChar w:fldCharType="begin"/>
+      </w:r>
+      <w:r>
+        <w:rPr>
+          <w:lang w:val="en-US"/>
+          <w:rPrChange w:id="127" w:author="Rodrigo LeaL" w:date="2020-04-27T22:24:00Z">
+            <w:rPr/>
+          </w:rPrChange>
+        </w:rPr>
+        <w:instrText xml:space="preserve"> HYPERLINK "https://hub.docker.com/" </w:instrText>
+      </w:r>
+      <w:r>
+        <w:fldChar w:fldCharType="separate"/>
+      </w:r>
+      <w:r>
+        <w:rPr>
+          <w:rStyle w:val="Hyperlink"/>
+          <w:lang w:val="en-US"/>
+        </w:rPr>
+        <w:t>https://hub.docker.com/</w:t>
+      </w:r>
+      <w:r>
+        <w:rPr>
+          <w:rStyle w:val="Hyperlink"/>
+          <w:lang w:val="en-US"/>
+        </w:rPr>
+        <w:fldChar w:fldCharType="end"/>
+      </w:r>
       <w:r>
         <w:rPr>
           <w:lang w:val="en-US"/>
@@ -9299,7 +10518,7 @@
           <w:lang w:val="en-US"/>
         </w:rPr>
       </w:pPr>
-      <w:bookmarkStart w:id="33" w:name="_Toc38823939"/>
+      <w:bookmarkStart w:id="128" w:name="_Toc38823939"/>
       <w:r>
         <w:rPr>
           <w:noProof w:val="0"/>
@@ -9350,7 +10569,7 @@
         </w:rPr>
         <w:t>Swagger</w:t>
       </w:r>
-      <w:bookmarkEnd w:id="33"/>
+      <w:bookmarkEnd w:id="128"/>
     </w:p>
     <w:p>
       <w:pPr>
@@ -9377,15 +10596,35 @@
         </w:rPr>
         <w:t xml:space="preserve">- </w:t>
       </w:r>
-      <w:hyperlink r:id="rId30" w:history="1">
-        <w:r>
-          <w:rPr>
-            <w:rStyle w:val="Hyperlink"/>
-            <w:lang w:val="en-US"/>
-          </w:rPr>
-          <w:t>https://swagger.io/</w:t>
-        </w:r>
-      </w:hyperlink>
+      <w:r>
+        <w:fldChar w:fldCharType="begin"/>
+      </w:r>
+      <w:r>
+        <w:rPr>
+          <w:lang w:val="en-US"/>
+          <w:rPrChange w:id="129" w:author="Rodrigo LeaL" w:date="2020-04-27T22:24:00Z">
+            <w:rPr/>
+          </w:rPrChange>
+        </w:rPr>
+        <w:instrText xml:space="preserve"> HYPERLINK "https://swagger.io/" </w:instrText>
+      </w:r>
+      <w:r>
+        <w:fldChar w:fldCharType="separate"/>
+      </w:r>
+      <w:r>
+        <w:rPr>
+          <w:rStyle w:val="Hyperlink"/>
+          <w:lang w:val="en-US"/>
+        </w:rPr>
+        <w:t>https://swagger.io/</w:t>
+      </w:r>
+      <w:r>
+        <w:rPr>
+          <w:rStyle w:val="Hyperlink"/>
+          <w:lang w:val="en-US"/>
+        </w:rPr>
+        <w:fldChar w:fldCharType="end"/>
+      </w:r>
       <w:r>
         <w:rPr>
           <w:lang w:val="en-US"/>
@@ -9437,12 +10676,12 @@
       <w:pPr>
         <w:pStyle w:val="Heading1"/>
       </w:pPr>
-      <w:bookmarkStart w:id="34" w:name="_Toc38823940"/>
+      <w:bookmarkStart w:id="130" w:name="_Toc38823940"/>
       <w:r>
         <w:lastRenderedPageBreak/>
         <w:t>Arquitecture</w:t>
       </w:r>
-      <w:bookmarkEnd w:id="34"/>
+      <w:bookmarkEnd w:id="130"/>
     </w:p>
     <w:p>
       <w:pPr>
@@ -9581,7 +10820,7 @@
                     </pic:cNvPicPr>
                   </pic:nvPicPr>
                   <pic:blipFill rotWithShape="1">
-                    <a:blip r:embed="rId31">
+                    <a:blip r:embed="rId24">
                       <a:extLst>
                         <a:ext uri="{28A0092B-C50C-407E-A947-70E740481C1C}">
                           <a14:useLocalDpi xmlns:a14="http://schemas.microsoft.com/office/drawing/2010/main" val="0"/>
@@ -9623,7 +10862,7 @@
           <w:lang w:val="en-US"/>
         </w:rPr>
       </w:pPr>
-      <w:bookmarkStart w:id="35" w:name="_Toc38822934"/>
+      <w:bookmarkStart w:id="131" w:name="_Toc38822934"/>
       <w:r>
         <w:rPr>
           <w:lang w:val="en-US"/>
@@ -9657,7 +10896,7 @@
         </w:rPr>
         <w:t xml:space="preserve"> – Project Modules interactions</w:t>
       </w:r>
-      <w:bookmarkEnd w:id="35"/>
+      <w:bookmarkEnd w:id="131"/>
     </w:p>
     <w:p>
       <w:pPr>
@@ -9677,7 +10916,7 @@
           <w:lang w:val="en-US"/>
         </w:rPr>
       </w:pPr>
-      <w:bookmarkStart w:id="36" w:name="_Toc38823941"/>
+      <w:bookmarkStart w:id="132" w:name="_Toc38823941"/>
       <w:r>
         <w:rPr>
           <w:noProof w:val="0"/>
@@ -9728,7 +10967,7 @@
         </w:rPr>
         <w:t>Front end</w:t>
       </w:r>
-      <w:bookmarkEnd w:id="36"/>
+      <w:bookmarkEnd w:id="132"/>
     </w:p>
     <w:p>
       <w:pPr>
@@ -9842,7 +11081,7 @@
           <w:lang w:val="en-US"/>
         </w:rPr>
       </w:pPr>
-      <w:bookmarkStart w:id="37" w:name="_Toc38823942"/>
+      <w:bookmarkStart w:id="133" w:name="_Toc38823942"/>
       <w:r>
         <w:rPr>
           <w:noProof w:val="0"/>
@@ -9853,7 +11092,7 @@
         </w:rPr>
         <w:t>5.2. Services</w:t>
       </w:r>
-      <w:bookmarkEnd w:id="37"/>
+      <w:bookmarkEnd w:id="133"/>
     </w:p>
     <w:p>
       <w:pPr>
@@ -9904,7 +11143,7 @@
                     </pic:cNvPicPr>
                   </pic:nvPicPr>
                   <pic:blipFill rotWithShape="1">
-                    <a:blip r:embed="rId32" cstate="print">
+                    <a:blip r:embed="rId25" cstate="print">
                       <a:extLst>
                         <a:ext uri="{28A0092B-C50C-407E-A947-70E740481C1C}">
                           <a14:useLocalDpi xmlns:a14="http://schemas.microsoft.com/office/drawing/2010/main" val="0"/>
@@ -9946,7 +11185,7 @@
           <w:lang w:val="en-US"/>
         </w:rPr>
       </w:pPr>
-      <w:bookmarkStart w:id="38" w:name="_Toc38822935"/>
+      <w:bookmarkStart w:id="134" w:name="_Toc38822935"/>
       <w:r>
         <w:rPr>
           <w:lang w:val="en-US"/>
@@ -9998,7 +11237,7 @@
         </w:rPr>
         <w:t>tailed view of Services Module including DB</w:t>
       </w:r>
-      <w:bookmarkEnd w:id="38"/>
+      <w:bookmarkEnd w:id="134"/>
     </w:p>
     <w:p>
       <w:pPr>
@@ -10085,15 +11324,35 @@
         <w:lastRenderedPageBreak/>
         <w:t>This module is developed as a Spring Boot application using the Kotlin language and the Gradle framework as a build and dependency management tool. The database is a Postgres relational database and the API is documented with the Open API 3.0 standard (</w:t>
       </w:r>
-      <w:hyperlink r:id="rId33" w:history="1">
-        <w:r>
-          <w:rPr>
-            <w:rStyle w:val="Hyperlink"/>
-            <w:lang w:val="en-US"/>
-          </w:rPr>
-          <w:t>https://github.com/OAI/OpenAPI-Specification/blob/master/versions/3.0.2.md</w:t>
-        </w:r>
-      </w:hyperlink>
+      <w:r>
+        <w:fldChar w:fldCharType="begin"/>
+      </w:r>
+      <w:r>
+        <w:rPr>
+          <w:lang w:val="en-US"/>
+          <w:rPrChange w:id="135" w:author="Rodrigo LeaL" w:date="2020-04-27T22:24:00Z">
+            <w:rPr/>
+          </w:rPrChange>
+        </w:rPr>
+        <w:instrText xml:space="preserve"> HYPERLINK "https://github.com/OAI/OpenAPI-Specification/blob/master/versions/3.0.2.md" </w:instrText>
+      </w:r>
+      <w:r>
+        <w:fldChar w:fldCharType="separate"/>
+      </w:r>
+      <w:r>
+        <w:rPr>
+          <w:rStyle w:val="Hyperlink"/>
+          <w:lang w:val="en-US"/>
+        </w:rPr>
+        <w:t>https://github.com/OAI/OpenAPI-Specification/blob/master/versions/3.0.2.md</w:t>
+      </w:r>
+      <w:r>
+        <w:rPr>
+          <w:rStyle w:val="Hyperlink"/>
+          <w:lang w:val="en-US"/>
+        </w:rPr>
+        <w:fldChar w:fldCharType="end"/>
+      </w:r>
       <w:r>
         <w:rPr>
           <w:lang w:val="en-US"/>
@@ -10119,15 +11378,35 @@
         </w:rPr>
         <w:t>) hosted on Swagger UI (</w:t>
       </w:r>
-      <w:hyperlink r:id="rId34" w:history="1">
-        <w:r>
-          <w:rPr>
-            <w:rStyle w:val="Hyperlink"/>
-            <w:lang w:val="en-US"/>
-          </w:rPr>
-          <w:t>https://joaoesantos.github.io/ise_learning/apiDocumentation</w:t>
-        </w:r>
-      </w:hyperlink>
+      <w:r>
+        <w:fldChar w:fldCharType="begin"/>
+      </w:r>
+      <w:r>
+        <w:rPr>
+          <w:lang w:val="en-US"/>
+          <w:rPrChange w:id="136" w:author="Rodrigo LeaL" w:date="2020-04-27T22:24:00Z">
+            <w:rPr/>
+          </w:rPrChange>
+        </w:rPr>
+        <w:instrText xml:space="preserve"> HYPERLINK "https://joaoesantos.github.io/ise_learning/apiDocumentation/" </w:instrText>
+      </w:r>
+      <w:r>
+        <w:fldChar w:fldCharType="separate"/>
+      </w:r>
+      <w:r>
+        <w:rPr>
+          <w:rStyle w:val="Hyperlink"/>
+          <w:lang w:val="en-US"/>
+        </w:rPr>
+        <w:t>https://joaoesantos.github.io/ise_learning/apiDocumentation</w:t>
+      </w:r>
+      <w:r>
+        <w:rPr>
+          <w:rStyle w:val="Hyperlink"/>
+          <w:lang w:val="en-US"/>
+        </w:rPr>
+        <w:fldChar w:fldCharType="end"/>
+      </w:r>
       <w:r>
         <w:rPr>
           <w:lang w:val="en-US"/>
@@ -10174,7 +11453,7 @@
           <w:lang w:val="en-US"/>
         </w:rPr>
       </w:pPr>
-      <w:bookmarkStart w:id="39" w:name="_Toc38823943"/>
+      <w:bookmarkStart w:id="137" w:name="_Toc38823943"/>
       <w:r>
         <w:rPr>
           <w:color w:val="auto"/>
@@ -10220,7 +11499,7 @@
         </w:rPr>
         <w:t xml:space="preserve"> Data Model</w:t>
       </w:r>
-      <w:bookmarkEnd w:id="39"/>
+      <w:bookmarkEnd w:id="137"/>
     </w:p>
     <w:p>
       <w:pPr>
@@ -10270,7 +11549,7 @@
                     </pic:cNvPicPr>
                   </pic:nvPicPr>
                   <pic:blipFill>
-                    <a:blip r:embed="rId35" cstate="print">
+                    <a:blip r:embed="rId26" cstate="print">
                       <a:extLst>
                         <a:ext uri="{28A0092B-C50C-407E-A947-70E740481C1C}">
                           <a14:useLocalDpi xmlns:a14="http://schemas.microsoft.com/office/drawing/2010/main" val="0"/>
@@ -10309,7 +11588,7 @@
           <w:lang w:val="en-US"/>
         </w:rPr>
       </w:pPr>
-      <w:bookmarkStart w:id="40" w:name="_Toc38822936"/>
+      <w:bookmarkStart w:id="138" w:name="_Toc38822936"/>
       <w:r>
         <w:rPr>
           <w:lang w:val="en-US"/>
@@ -10343,7 +11622,7 @@
         </w:rPr>
         <w:t xml:space="preserve"> – Data Model</w:t>
       </w:r>
-      <w:bookmarkEnd w:id="40"/>
+      <w:bookmarkEnd w:id="138"/>
     </w:p>
     <w:p>
       <w:pPr>
@@ -10371,15 +11650,35 @@
         </w:rPr>
         <w:t xml:space="preserve">f - </w:t>
       </w:r>
-      <w:hyperlink r:id="rId36" w:history="1">
-        <w:r>
-          <w:rPr>
-            <w:rStyle w:val="Hyperlink"/>
-            <w:lang w:val="en-US"/>
-          </w:rPr>
-          <w:t>https://www.tutorialspoint.com/sql/third-normal-form.htm</w:t>
-        </w:r>
-      </w:hyperlink>
+      <w:r>
+        <w:fldChar w:fldCharType="begin"/>
+      </w:r>
+      <w:r>
+        <w:rPr>
+          <w:lang w:val="en-US"/>
+          <w:rPrChange w:id="139" w:author="Rodrigo LeaL" w:date="2020-04-27T22:24:00Z">
+            <w:rPr/>
+          </w:rPrChange>
+        </w:rPr>
+        <w:instrText xml:space="preserve"> HYPERLINK "https://www.tutorialspoint.com/sql/third-normal-form.htm" </w:instrText>
+      </w:r>
+      <w:r>
+        <w:fldChar w:fldCharType="separate"/>
+      </w:r>
+      <w:r>
+        <w:rPr>
+          <w:rStyle w:val="Hyperlink"/>
+          <w:lang w:val="en-US"/>
+        </w:rPr>
+        <w:t>https://www.tutorialspoint.com/sql/third-normal-form.htm</w:t>
+      </w:r>
+      <w:r>
+        <w:rPr>
+          <w:rStyle w:val="Hyperlink"/>
+          <w:lang w:val="en-US"/>
+        </w:rPr>
+        <w:fldChar w:fldCharType="end"/>
+      </w:r>
       <w:r>
         <w:rPr>
           <w:lang w:val="en-US"/>
@@ -10431,7 +11730,7 @@
           <w:lang w:val="en-US"/>
         </w:rPr>
       </w:pPr>
-      <w:bookmarkStart w:id="41" w:name="_Toc38823944"/>
+      <w:bookmarkStart w:id="140" w:name="_Toc38823944"/>
       <w:r>
         <w:rPr>
           <w:noProof w:val="0"/>
@@ -10462,7 +11761,7 @@
         </w:rPr>
         <w:t>. Execution Environments</w:t>
       </w:r>
-      <w:bookmarkEnd w:id="41"/>
+      <w:bookmarkEnd w:id="140"/>
     </w:p>
     <w:p>
       <w:pPr>
@@ -10526,7 +11825,7 @@
                     </pic:cNvPicPr>
                   </pic:nvPicPr>
                   <pic:blipFill rotWithShape="1">
-                    <a:blip r:embed="rId37">
+                    <a:blip r:embed="rId27">
                       <a:extLst>
                         <a:ext uri="{28A0092B-C50C-407E-A947-70E740481C1C}">
                           <a14:useLocalDpi xmlns:a14="http://schemas.microsoft.com/office/drawing/2010/main" val="0"/>
@@ -10568,7 +11867,7 @@
           <w:lang w:val="en-US"/>
         </w:rPr>
       </w:pPr>
-      <w:bookmarkStart w:id="42" w:name="_Toc38822937"/>
+      <w:bookmarkStart w:id="141" w:name="_Toc38822937"/>
       <w:r>
         <w:rPr>
           <w:lang w:val="en-US"/>
@@ -10620,7 +11919,7 @@
         </w:rPr>
         <w:t>tailed view of ExecutionEnvironments Module</w:t>
       </w:r>
-      <w:bookmarkEnd w:id="42"/>
+      <w:bookmarkEnd w:id="141"/>
     </w:p>
     <w:p>
       <w:pPr>
@@ -10702,7 +12001,7 @@
           <w:lang w:val="en-GB"/>
         </w:rPr>
       </w:pPr>
-      <w:bookmarkStart w:id="43" w:name="_Toc38823945"/>
+      <w:bookmarkStart w:id="142" w:name="_Toc38823945"/>
       <w:r>
         <w:rPr>
           <w:color w:val="auto"/>
@@ -10730,7 +12029,7 @@
         </w:rPr>
         <w:t>.1. Java &amp; Kotlin</w:t>
       </w:r>
-      <w:bookmarkEnd w:id="43"/>
+      <w:bookmarkEnd w:id="142"/>
     </w:p>
     <w:p>
       <w:pPr>
@@ -10889,12 +12188,12 @@
       <w:pPr>
         <w:pStyle w:val="Heading1"/>
       </w:pPr>
-      <w:bookmarkStart w:id="44" w:name="_Toc38823946"/>
+      <w:bookmarkStart w:id="143" w:name="_Toc38823946"/>
       <w:r>
         <w:lastRenderedPageBreak/>
         <w:t>Project progress</w:t>
       </w:r>
-      <w:bookmarkEnd w:id="44"/>
+      <w:bookmarkEnd w:id="143"/>
     </w:p>
     <w:p>
       <w:pPr>
@@ -11076,7 +12375,7 @@
                     <pic:cNvPicPr/>
                   </pic:nvPicPr>
                   <pic:blipFill>
-                    <a:blip r:embed="rId38"/>
+                    <a:blip r:embed="rId28"/>
                     <a:stretch>
                       <a:fillRect/>
                     </a:stretch>
@@ -11104,7 +12403,7 @@
           <w:lang w:val="en-US"/>
         </w:rPr>
       </w:pPr>
-      <w:bookmarkStart w:id="45" w:name="_Toc38822938"/>
+      <w:bookmarkStart w:id="144" w:name="_Toc38822938"/>
       <w:r>
         <w:rPr>
           <w:lang w:val="en-US"/>
@@ -11144,7 +12443,7 @@
         </w:rPr>
         <w:t xml:space="preserve"> before progess report delivery</w:t>
       </w:r>
-      <w:bookmarkEnd w:id="45"/>
+      <w:bookmarkEnd w:id="144"/>
     </w:p>
     <w:p>
       <w:pPr>
@@ -11207,7 +12506,7 @@
                     <pic:cNvPicPr/>
                   </pic:nvPicPr>
                   <pic:blipFill>
-                    <a:blip r:embed="rId39"/>
+                    <a:blip r:embed="rId29"/>
                     <a:stretch>
                       <a:fillRect/>
                     </a:stretch>
@@ -11235,7 +12534,7 @@
           <w:lang w:val="en-US"/>
         </w:rPr>
       </w:pPr>
-      <w:bookmarkStart w:id="46" w:name="_Toc38822939"/>
+      <w:bookmarkStart w:id="145" w:name="_Toc38822939"/>
       <w:r>
         <w:rPr>
           <w:lang w:val="en-US"/>
@@ -11275,7 +12574,7 @@
         </w:rPr>
         <w:t xml:space="preserve"> after progess report delivery</w:t>
       </w:r>
-      <w:bookmarkEnd w:id="46"/>
+      <w:bookmarkEnd w:id="145"/>
     </w:p>
     <w:p>
       <w:pPr>
@@ -11296,8 +12595,8 @@
           <w:lang w:val="en-US"/>
         </w:rPr>
         <w:sectPr>
-          <w:headerReference w:type="default" r:id="rId40"/>
-          <w:footerReference w:type="default" r:id="rId41"/>
+          <w:headerReference w:type="default" r:id="rId30"/>
+          <w:footerReference w:type="default" r:id="rId31"/>
           <w:pgSz w:w="11906" w:h="16838"/>
           <w:pgMar w:top="1701" w:right="1701" w:bottom="1417" w:left="1701" w:header="708" w:footer="708" w:gutter="0"/>
           <w:cols w:space="708"/>
@@ -11334,22 +12633,469 @@
       <w:pPr>
         <w:pStyle w:val="Heading1"/>
       </w:pPr>
-      <w:bookmarkStart w:id="47" w:name="_Toc38823947"/>
+      <w:bookmarkStart w:id="146" w:name="_Toc38823947"/>
       <w:r>
         <w:lastRenderedPageBreak/>
         <w:t>Lexicon</w:t>
       </w:r>
-      <w:bookmarkEnd w:id="47"/>
-    </w:p>
-    <w:p>
-      <w:r>
+      <w:bookmarkEnd w:id="146"/>
+    </w:p>
+    <w:p>
+      <w:pPr>
+        <w:rPr>
+          <w:ins w:id="147" w:author="Rodrigo LeaL" w:date="2020-04-27T23:33:00Z"/>
+        </w:rPr>
+      </w:pPr>
+      <w:ins w:id="148" w:author="Rodrigo LeaL" w:date="2020-04-27T23:30:00Z">
+        <w:r>
+          <w:rPr>
+            <w:lang w:val="en-US"/>
+          </w:rPr>
+          <w:t>API</w:t>
+        </w:r>
+        <w:r>
+          <w:t xml:space="preserve"> </w:t>
+        </w:r>
+      </w:ins>
+      <w:ins w:id="149" w:author="Rodrigo LeaL" w:date="2020-04-27T23:31:00Z">
+        <w:r>
+          <w:t>– Application Program Interface</w:t>
+        </w:r>
+      </w:ins>
+    </w:p>
+    <w:p>
+      <w:pPr>
+        <w:rPr>
+          <w:ins w:id="150" w:author="Rodrigo LeaL" w:date="2020-04-27T23:30:00Z"/>
+          <w:lang w:val="en-US"/>
+          <w:rPrChange w:id="151" w:author="Rodrigo LeaL" w:date="2020-04-27T23:34:00Z">
+            <w:rPr>
+              <w:ins w:id="152" w:author="Rodrigo LeaL" w:date="2020-04-27T23:30:00Z"/>
+            </w:rPr>
+          </w:rPrChange>
+        </w:rPr>
+      </w:pPr>
+      <w:ins w:id="153" w:author="Rodrigo LeaL" w:date="2020-04-27T23:33:00Z">
+        <w:r>
+          <w:rPr>
+            <w:lang w:val="en-US"/>
+            <w:rPrChange w:id="154" w:author="Rodrigo LeaL" w:date="2020-04-27T23:34:00Z">
+              <w:rPr/>
+            </w:rPrChange>
+          </w:rPr>
+          <w:t xml:space="preserve">CLR </w:t>
+        </w:r>
+      </w:ins>
+      <w:ins w:id="155" w:author="Rodrigo LeaL" w:date="2020-04-27T23:34:00Z">
+        <w:r>
+          <w:t>–</w:t>
+        </w:r>
+      </w:ins>
+      <w:ins w:id="156" w:author="Rodrigo LeaL" w:date="2020-04-27T23:33:00Z">
+        <w:r>
+          <w:rPr>
+            <w:lang w:val="en-US"/>
+            <w:rPrChange w:id="157" w:author="Rodrigo LeaL" w:date="2020-04-27T23:34:00Z">
+              <w:rPr/>
+            </w:rPrChange>
+          </w:rPr>
+          <w:t xml:space="preserve"> </w:t>
+        </w:r>
+      </w:ins>
+      <w:ins w:id="158" w:author="Rodrigo LeaL" w:date="2020-04-27T23:34:00Z">
+        <w:r>
+          <w:rPr>
+            <w:lang w:val="en-US"/>
+            <w:rPrChange w:id="159" w:author="Rodrigo LeaL" w:date="2020-04-27T23:34:00Z">
+              <w:rPr/>
+            </w:rPrChange>
+          </w:rPr>
+          <w:t>Common Language Runtime</w:t>
+        </w:r>
+      </w:ins>
+    </w:p>
+    <w:p>
+      <w:pPr>
+        <w:rPr>
+          <w:lang w:val="en-US"/>
+          <w:rPrChange w:id="160" w:author="Rodrigo LeaL" w:date="2020-04-27T23:34:00Z">
+            <w:rPr/>
+          </w:rPrChange>
+        </w:rPr>
+      </w:pPr>
+      <w:r>
+        <w:rPr>
+          <w:lang w:val="en-US"/>
+          <w:rPrChange w:id="161" w:author="Rodrigo LeaL" w:date="2020-04-27T23:34:00Z">
+            <w:rPr/>
+          </w:rPrChange>
+        </w:rPr>
         <w:t>DB – Database</w:t>
       </w:r>
     </w:p>
     <w:p>
+      <w:pPr>
+        <w:rPr>
+          <w:ins w:id="162" w:author="Rodrigo LeaL" w:date="2020-04-27T23:30:00Z"/>
+        </w:rPr>
+      </w:pPr>
       <w:r>
         <w:t>ISEL – Instituto Superior de Engenharia de Lisboa</w:t>
       </w:r>
+    </w:p>
+    <w:p>
+      <w:pPr>
+        <w:rPr>
+          <w:ins w:id="163" w:author="Rodrigo LeaL" w:date="2020-04-27T23:30:00Z"/>
+          <w:lang w:val="en-US"/>
+        </w:rPr>
+      </w:pPr>
+      <w:ins w:id="164" w:author="Rodrigo LeaL" w:date="2020-04-27T23:30:00Z">
+        <w:r>
+          <w:rPr>
+            <w:lang w:val="en-US"/>
+            <w:rPrChange w:id="165" w:author="Rodrigo LeaL" w:date="2020-04-27T23:30:00Z">
+              <w:rPr/>
+            </w:rPrChange>
+          </w:rPr>
+          <w:t>HT</w:t>
+        </w:r>
+        <w:r>
+          <w:rPr>
+            <w:lang w:val="en-US"/>
+          </w:rPr>
+          <w:t>ML</w:t>
+        </w:r>
+      </w:ins>
+      <w:ins w:id="166" w:author="Rodrigo LeaL" w:date="2020-04-27T23:31:00Z">
+        <w:r>
+          <w:rPr>
+            <w:lang w:val="en-US"/>
+          </w:rPr>
+          <w:t xml:space="preserve"> </w:t>
+        </w:r>
+      </w:ins>
+      <w:ins w:id="167" w:author="Rodrigo LeaL" w:date="2020-04-27T23:32:00Z">
+        <w:r>
+          <w:rPr>
+            <w:lang w:val="en-US"/>
+          </w:rPr>
+          <w:t>–</w:t>
+        </w:r>
+      </w:ins>
+      <w:ins w:id="168" w:author="Rodrigo LeaL" w:date="2020-04-27T23:31:00Z">
+        <w:r>
+          <w:rPr>
+            <w:lang w:val="en-US"/>
+          </w:rPr>
+          <w:t xml:space="preserve"> </w:t>
+        </w:r>
+      </w:ins>
+      <w:ins w:id="169" w:author="Rodrigo LeaL" w:date="2020-04-27T23:32:00Z">
+        <w:r>
+          <w:rPr>
+            <w:lang w:val="en-US"/>
+          </w:rPr>
+          <w:t>Hypertext Markup Language</w:t>
+        </w:r>
+      </w:ins>
+    </w:p>
+    <w:p>
+      <w:pPr>
+        <w:rPr>
+          <w:ins w:id="170" w:author="Rodrigo LeaL" w:date="2020-04-27T23:30:00Z"/>
+          <w:lang w:val="en-US"/>
+          <w:rPrChange w:id="171" w:author="Rodrigo LeaL" w:date="2020-04-27T23:30:00Z">
+            <w:rPr>
+              <w:ins w:id="172" w:author="Rodrigo LeaL" w:date="2020-04-27T23:30:00Z"/>
+            </w:rPr>
+          </w:rPrChange>
+        </w:rPr>
+      </w:pPr>
+      <w:ins w:id="173" w:author="Rodrigo LeaL" w:date="2020-04-27T23:31:00Z">
+        <w:r>
+          <w:rPr>
+            <w:lang w:val="en-US"/>
+          </w:rPr>
+          <w:t xml:space="preserve">HTTP </w:t>
+        </w:r>
+      </w:ins>
+      <w:ins w:id="174" w:author="Rodrigo LeaL" w:date="2020-04-27T23:32:00Z">
+        <w:r>
+          <w:rPr>
+            <w:lang w:val="en-US"/>
+          </w:rPr>
+          <w:t>–</w:t>
+        </w:r>
+      </w:ins>
+      <w:ins w:id="175" w:author="Rodrigo LeaL" w:date="2020-04-27T23:31:00Z">
+        <w:r>
+          <w:rPr>
+            <w:lang w:val="en-US"/>
+          </w:rPr>
+          <w:t xml:space="preserve"> </w:t>
+        </w:r>
+      </w:ins>
+      <w:ins w:id="176" w:author="Rodrigo LeaL" w:date="2020-04-27T23:32:00Z">
+        <w:r>
+          <w:rPr>
+            <w:lang w:val="en-US"/>
+          </w:rPr>
+          <w:t>Hypertext</w:t>
+        </w:r>
+        <w:r>
+          <w:rPr>
+            <w:lang w:val="en-US"/>
+          </w:rPr>
+          <w:t xml:space="preserve"> Transfer Protocol</w:t>
+        </w:r>
+      </w:ins>
+    </w:p>
+    <w:p>
+      <w:pPr>
+        <w:rPr>
+          <w:ins w:id="177" w:author="Rodrigo LeaL" w:date="2020-04-27T23:31:00Z"/>
+          <w:lang w:val="en-US"/>
+        </w:rPr>
+      </w:pPr>
+      <w:ins w:id="178" w:author="Rodrigo LeaL" w:date="2020-04-27T23:31:00Z">
+        <w:r>
+          <w:rPr>
+            <w:lang w:val="en-US"/>
+          </w:rPr>
+          <w:t>JDK – Java Development Kit</w:t>
+        </w:r>
+      </w:ins>
+    </w:p>
+    <w:p>
+      <w:pPr>
+        <w:rPr>
+          <w:ins w:id="179" w:author="Rodrigo LeaL" w:date="2020-04-27T23:31:00Z"/>
+          <w:lang w:val="en-US"/>
+          <w:rPrChange w:id="180" w:author="Rodrigo LeaL" w:date="2020-04-27T23:34:00Z">
+            <w:rPr>
+              <w:ins w:id="181" w:author="Rodrigo LeaL" w:date="2020-04-27T23:31:00Z"/>
+              <w:lang w:val="en-US"/>
+            </w:rPr>
+          </w:rPrChange>
+        </w:rPr>
+      </w:pPr>
+      <w:ins w:id="182" w:author="Rodrigo LeaL" w:date="2020-04-27T23:30:00Z">
+        <w:r>
+          <w:rPr>
+            <w:lang w:val="en-US"/>
+            <w:rPrChange w:id="183" w:author="Rodrigo LeaL" w:date="2020-04-27T23:34:00Z">
+              <w:rPr/>
+            </w:rPrChange>
+          </w:rPr>
+          <w:t>JSX</w:t>
+        </w:r>
+      </w:ins>
+      <w:ins w:id="184" w:author="Rodrigo LeaL" w:date="2020-04-27T23:31:00Z">
+        <w:r>
+          <w:rPr>
+            <w:lang w:val="en-US"/>
+            <w:rPrChange w:id="185" w:author="Rodrigo LeaL" w:date="2020-04-27T23:34:00Z">
+              <w:rPr>
+                <w:lang w:val="en-US"/>
+              </w:rPr>
+            </w:rPrChange>
+          </w:rPr>
+          <w:t xml:space="preserve"> </w:t>
+        </w:r>
+      </w:ins>
+      <w:ins w:id="186" w:author="Rodrigo LeaL" w:date="2020-04-27T23:34:00Z">
+        <w:r>
+          <w:rPr>
+            <w:lang w:val="en-US"/>
+            <w:rPrChange w:id="187" w:author="Rodrigo LeaL" w:date="2020-04-27T23:34:00Z">
+              <w:rPr/>
+            </w:rPrChange>
+          </w:rPr>
+          <w:t>–</w:t>
+        </w:r>
+      </w:ins>
+      <w:ins w:id="188" w:author="Rodrigo LeaL" w:date="2020-04-27T23:31:00Z">
+        <w:r>
+          <w:rPr>
+            <w:lang w:val="en-US"/>
+            <w:rPrChange w:id="189" w:author="Rodrigo LeaL" w:date="2020-04-27T23:34:00Z">
+              <w:rPr>
+                <w:lang w:val="en-US"/>
+              </w:rPr>
+            </w:rPrChange>
+          </w:rPr>
+          <w:t xml:space="preserve"> </w:t>
+        </w:r>
+      </w:ins>
+      <w:ins w:id="190" w:author="Rodrigo LeaL" w:date="2020-04-27T23:33:00Z">
+        <w:r>
+          <w:rPr>
+            <w:lang w:val="en-US"/>
+            <w:rPrChange w:id="191" w:author="Rodrigo LeaL" w:date="2020-04-27T23:34:00Z">
+              <w:rPr>
+                <w:rFonts w:ascii="Arial" w:hAnsi="Arial" w:cs="Arial"/>
+                <w:color w:val="4D5156"/>
+                <w:sz w:val="21"/>
+                <w:szCs w:val="21"/>
+                <w:shd w:val="clear" w:color="auto" w:fill="FFFFFF"/>
+              </w:rPr>
+            </w:rPrChange>
+          </w:rPr>
+          <w:t>JavaScript </w:t>
+        </w:r>
+        <w:r>
+          <w:rPr>
+            <w:lang w:val="en-US"/>
+            <w:rPrChange w:id="192" w:author="Rodrigo LeaL" w:date="2020-04-27T23:34:00Z">
+              <w:rPr>
+                <w:rFonts w:ascii="Arial" w:hAnsi="Arial" w:cs="Arial"/>
+                <w:color w:val="4D5156"/>
+                <w:sz w:val="21"/>
+                <w:szCs w:val="21"/>
+                <w:shd w:val="clear" w:color="auto" w:fill="FFFFFF"/>
+              </w:rPr>
+            </w:rPrChange>
+          </w:rPr>
+          <w:t>XML</w:t>
+        </w:r>
+      </w:ins>
+    </w:p>
+    <w:p>
+      <w:pPr>
+        <w:rPr>
+          <w:ins w:id="193" w:author="Rodrigo LeaL" w:date="2020-04-27T23:31:00Z"/>
+          <w:lang w:val="en-US"/>
+          <w:rPrChange w:id="194" w:author="Rodrigo LeaL" w:date="2020-04-27T23:33:00Z">
+            <w:rPr>
+              <w:ins w:id="195" w:author="Rodrigo LeaL" w:date="2020-04-27T23:31:00Z"/>
+              <w:lang w:val="en-US"/>
+            </w:rPr>
+          </w:rPrChange>
+        </w:rPr>
+      </w:pPr>
+      <w:ins w:id="196" w:author="Rodrigo LeaL" w:date="2020-04-27T23:31:00Z">
+        <w:r>
+          <w:rPr>
+            <w:lang w:val="en-US"/>
+            <w:rPrChange w:id="197" w:author="Rodrigo LeaL" w:date="2020-04-27T23:33:00Z">
+              <w:rPr>
+                <w:lang w:val="en-US"/>
+              </w:rPr>
+            </w:rPrChange>
+          </w:rPr>
+          <w:t xml:space="preserve">JVM </w:t>
+        </w:r>
+      </w:ins>
+      <w:ins w:id="198" w:author="Rodrigo LeaL" w:date="2020-04-27T23:32:00Z">
+        <w:r>
+          <w:rPr>
+            <w:lang w:val="en-US"/>
+            <w:rPrChange w:id="199" w:author="Rodrigo LeaL" w:date="2020-04-27T23:33:00Z">
+              <w:rPr>
+                <w:lang w:val="en-US"/>
+              </w:rPr>
+            </w:rPrChange>
+          </w:rPr>
+          <w:t>–</w:t>
+        </w:r>
+      </w:ins>
+      <w:ins w:id="200" w:author="Rodrigo LeaL" w:date="2020-04-27T23:31:00Z">
+        <w:r>
+          <w:rPr>
+            <w:lang w:val="en-US"/>
+            <w:rPrChange w:id="201" w:author="Rodrigo LeaL" w:date="2020-04-27T23:33:00Z">
+              <w:rPr>
+                <w:lang w:val="en-US"/>
+              </w:rPr>
+            </w:rPrChange>
+          </w:rPr>
+          <w:t xml:space="preserve"> </w:t>
+        </w:r>
+      </w:ins>
+      <w:ins w:id="202" w:author="Rodrigo LeaL" w:date="2020-04-27T23:32:00Z">
+        <w:r>
+          <w:rPr>
+            <w:lang w:val="en-US"/>
+            <w:rPrChange w:id="203" w:author="Rodrigo LeaL" w:date="2020-04-27T23:33:00Z">
+              <w:rPr>
+                <w:lang w:val="en-US"/>
+              </w:rPr>
+            </w:rPrChange>
+          </w:rPr>
+          <w:t>Java V</w:t>
+        </w:r>
+        <w:r>
+          <w:rPr>
+            <w:lang w:val="en-US"/>
+            <w:rPrChange w:id="204" w:author="Rodrigo LeaL" w:date="2020-04-27T23:33:00Z">
+              <w:rPr/>
+            </w:rPrChange>
+          </w:rPr>
+          <w:t>irtual Machine</w:t>
+        </w:r>
+      </w:ins>
+    </w:p>
+    <w:p>
+      <w:pPr>
+        <w:rPr>
+          <w:lang w:val="en-US"/>
+          <w:rPrChange w:id="205" w:author="Rodrigo LeaL" w:date="2020-04-27T23:33:00Z">
+            <w:rPr/>
+          </w:rPrChange>
+        </w:rPr>
+      </w:pPr>
+      <w:ins w:id="206" w:author="Rodrigo LeaL" w:date="2020-04-27T23:31:00Z">
+        <w:r>
+          <w:rPr>
+            <w:lang w:val="en-US"/>
+            <w:rPrChange w:id="207" w:author="Rodrigo LeaL" w:date="2020-04-27T23:33:00Z">
+              <w:rPr>
+                <w:lang w:val="en-US"/>
+              </w:rPr>
+            </w:rPrChange>
+          </w:rPr>
+          <w:t xml:space="preserve">REST </w:t>
+        </w:r>
+      </w:ins>
+      <w:ins w:id="208" w:author="Rodrigo LeaL" w:date="2020-04-27T23:33:00Z">
+        <w:r>
+          <w:rPr>
+            <w:lang w:val="en-US"/>
+          </w:rPr>
+          <w:t>–</w:t>
+        </w:r>
+      </w:ins>
+      <w:ins w:id="209" w:author="Rodrigo LeaL" w:date="2020-04-27T23:31:00Z">
+        <w:r>
+          <w:rPr>
+            <w:lang w:val="en-US"/>
+            <w:rPrChange w:id="210" w:author="Rodrigo LeaL" w:date="2020-04-27T23:33:00Z">
+              <w:rPr>
+                <w:lang w:val="en-US"/>
+              </w:rPr>
+            </w:rPrChange>
+          </w:rPr>
+          <w:t xml:space="preserve"> </w:t>
+        </w:r>
+      </w:ins>
+      <w:ins w:id="211" w:author="Rodrigo LeaL" w:date="2020-04-27T23:33:00Z">
+        <w:r>
+          <w:rPr>
+            <w:lang w:val="en-US"/>
+            <w:rPrChange w:id="212" w:author="Rodrigo LeaL" w:date="2020-04-27T23:33:00Z">
+              <w:rPr/>
+            </w:rPrChange>
+          </w:rPr>
+          <w:t>R</w:t>
+        </w:r>
+        <w:r>
+          <w:rPr>
+            <w:lang w:val="en-US"/>
+          </w:rPr>
+          <w:t>epresentational State Transfer</w:t>
+        </w:r>
+      </w:ins>
     </w:p>
     <w:p>
       <w:pPr>
@@ -11413,12 +13159,12 @@
       <w:pPr>
         <w:pStyle w:val="Heading1"/>
       </w:pPr>
-      <w:bookmarkStart w:id="48" w:name="_Toc38823948"/>
+      <w:bookmarkStart w:id="213" w:name="_Toc38823948"/>
       <w:r>
         <w:lastRenderedPageBreak/>
         <w:t>References</w:t>
       </w:r>
-      <w:bookmarkEnd w:id="48"/>
+      <w:bookmarkEnd w:id="213"/>
     </w:p>
     <w:p>
       <w:pPr>
@@ -11439,7 +13185,7 @@
         </w:rPr>
         <w:t xml:space="preserve">AlgoExpert. </w:t>
       </w:r>
-      <w:hyperlink r:id="rId42" w:history="1">
+      <w:hyperlink r:id="rId32" w:history="1">
         <w:r>
           <w:rPr>
             <w:rStyle w:val="Hyperlink"/>
@@ -11489,15 +13235,35 @@
         </w:rPr>
         <w:t xml:space="preserve"> </w:t>
       </w:r>
-      <w:hyperlink r:id="rId43" w:history="1">
-        <w:r>
-          <w:rPr>
-            <w:rStyle w:val="Hyperlink"/>
-            <w:lang w:val="en-US"/>
-          </w:rPr>
-          <w:t>https://www.hackerrank.com/</w:t>
-        </w:r>
-      </w:hyperlink>
+      <w:r>
+        <w:fldChar w:fldCharType="begin"/>
+      </w:r>
+      <w:r>
+        <w:rPr>
+          <w:lang w:val="en-US"/>
+          <w:rPrChange w:id="214" w:author="Rodrigo LeaL" w:date="2020-04-27T22:24:00Z">
+            <w:rPr/>
+          </w:rPrChange>
+        </w:rPr>
+        <w:instrText xml:space="preserve"> HYPERLINK "https://www.hackerrank.com/" </w:instrText>
+      </w:r>
+      <w:r>
+        <w:fldChar w:fldCharType="separate"/>
+      </w:r>
+      <w:r>
+        <w:rPr>
+          <w:rStyle w:val="Hyperlink"/>
+          <w:lang w:val="en-US"/>
+        </w:rPr>
+        <w:t>https://www.hackerrank.com/</w:t>
+      </w:r>
+      <w:r>
+        <w:rPr>
+          <w:rStyle w:val="Hyperlink"/>
+          <w:lang w:val="en-US"/>
+        </w:rPr>
+        <w:fldChar w:fldCharType="end"/>
+      </w:r>
       <w:r>
         <w:rPr>
           <w:rFonts w:ascii="CMR12" w:hAnsi="CMR12" w:cs="CMR12"/>
@@ -11540,15 +13306,35 @@
         </w:rPr>
         <w:t xml:space="preserve"> </w:t>
       </w:r>
-      <w:hyperlink r:id="rId44" w:history="1">
-        <w:r>
-          <w:rPr>
-            <w:rStyle w:val="Hyperlink"/>
-            <w:lang w:val="en-US"/>
-          </w:rPr>
-          <w:t>https://leetcode.com/</w:t>
-        </w:r>
-      </w:hyperlink>
+      <w:r>
+        <w:fldChar w:fldCharType="begin"/>
+      </w:r>
+      <w:r>
+        <w:rPr>
+          <w:lang w:val="en-US"/>
+          <w:rPrChange w:id="215" w:author="Rodrigo LeaL" w:date="2020-04-27T22:24:00Z">
+            <w:rPr/>
+          </w:rPrChange>
+        </w:rPr>
+        <w:instrText xml:space="preserve"> HYPERLINK "https://leetcode.com/" </w:instrText>
+      </w:r>
+      <w:r>
+        <w:fldChar w:fldCharType="separate"/>
+      </w:r>
+      <w:r>
+        <w:rPr>
+          <w:rStyle w:val="Hyperlink"/>
+          <w:lang w:val="en-US"/>
+        </w:rPr>
+        <w:t>https://leetcode.com/</w:t>
+      </w:r>
+      <w:r>
+        <w:rPr>
+          <w:rStyle w:val="Hyperlink"/>
+          <w:lang w:val="en-US"/>
+        </w:rPr>
+        <w:fldChar w:fldCharType="end"/>
+      </w:r>
       <w:r>
         <w:rPr>
           <w:lang w:val="en-US"/>
@@ -11588,15 +13374,35 @@
         </w:rPr>
         <w:t xml:space="preserve">odewars. </w:t>
       </w:r>
-      <w:hyperlink r:id="rId45" w:history="1">
-        <w:r>
-          <w:rPr>
-            <w:rStyle w:val="Hyperlink"/>
-            <w:lang w:val="en-US"/>
-          </w:rPr>
-          <w:t>https://www.codewars.com/</w:t>
-        </w:r>
-      </w:hyperlink>
+      <w:r>
+        <w:fldChar w:fldCharType="begin"/>
+      </w:r>
+      <w:r>
+        <w:rPr>
+          <w:lang w:val="en-US"/>
+          <w:rPrChange w:id="216" w:author="Rodrigo LeaL" w:date="2020-04-27T22:24:00Z">
+            <w:rPr/>
+          </w:rPrChange>
+        </w:rPr>
+        <w:instrText xml:space="preserve"> HYPERLINK "https://www.codewars.com/" </w:instrText>
+      </w:r>
+      <w:r>
+        <w:fldChar w:fldCharType="separate"/>
+      </w:r>
+      <w:r>
+        <w:rPr>
+          <w:rStyle w:val="Hyperlink"/>
+          <w:lang w:val="en-US"/>
+        </w:rPr>
+        <w:t>https://www.codewars.com/</w:t>
+      </w:r>
+      <w:r>
+        <w:rPr>
+          <w:rStyle w:val="Hyperlink"/>
+          <w:lang w:val="en-US"/>
+        </w:rPr>
+        <w:fldChar w:fldCharType="end"/>
+      </w:r>
       <w:r>
         <w:rPr>
           <w:lang w:val="en-US"/>
@@ -11647,7 +13453,7 @@
         </w:rPr>
         <w:t xml:space="preserve">. </w:t>
       </w:r>
-      <w:hyperlink r:id="rId46" w:history="1">
+      <w:hyperlink r:id="rId33" w:history="1">
         <w:r>
           <w:rPr>
             <w:rStyle w:val="Hyperlink"/>
@@ -11724,54 +13530,8 @@
           <w:sz w:val="28"/>
           <w:szCs w:val="28"/>
         </w:rPr>
-        <w:t xml:space="preserve">9.1. </w:t>
-      </w:r>
-      <w:proofErr w:type="spellStart"/>
-      <w:r>
-        <w:rPr>
-          <w:color w:val="auto"/>
-          <w:sz w:val="28"/>
-          <w:szCs w:val="28"/>
-        </w:rPr>
-        <w:t>Version</w:t>
-      </w:r>
-      <w:proofErr w:type="spellEnd"/>
-      <w:r>
-        <w:rPr>
-          <w:color w:val="auto"/>
-          <w:sz w:val="28"/>
-          <w:szCs w:val="28"/>
-        </w:rPr>
-        <w:t xml:space="preserve"> </w:t>
-      </w:r>
-      <w:proofErr w:type="spellStart"/>
-      <w:r>
-        <w:rPr>
-          <w:color w:val="auto"/>
-          <w:sz w:val="28"/>
-          <w:szCs w:val="28"/>
-        </w:rPr>
-        <w:t>of</w:t>
-      </w:r>
-      <w:proofErr w:type="spellEnd"/>
-      <w:r>
-        <w:rPr>
-          <w:color w:val="auto"/>
-          <w:sz w:val="28"/>
-          <w:szCs w:val="28"/>
-        </w:rPr>
-        <w:t xml:space="preserve"> container </w:t>
-      </w:r>
-      <w:proofErr w:type="spellStart"/>
-      <w:r>
-        <w:rPr>
-          <w:color w:val="auto"/>
-          <w:sz w:val="28"/>
-          <w:szCs w:val="28"/>
-        </w:rPr>
-        <w:t>dependencies</w:t>
-      </w:r>
-      <w:proofErr w:type="spellEnd"/>
+        <w:t>9.1. Version of container dependencies</w:t>
+      </w:r>
     </w:p>
     <w:tbl>
       <w:tblPr>
@@ -12370,6 +14130,57 @@
 </w:document>
 </file>
 
+<file path=word/comments.xml><?xml version="1.0" encoding="utf-8"?>
+<w:comments xmlns:wpc="http://schemas.microsoft.com/office/word/2010/wordprocessingCanvas" xmlns:cx="http://schemas.microsoft.com/office/drawing/2014/chartex" xmlns:cx1="http://schemas.microsoft.com/office/drawing/2015/9/8/chartex" xmlns:cx2="http://schemas.microsoft.com/office/drawing/2015/10/21/chartex" xmlns:cx3="http://schemas.microsoft.com/office/drawing/2016/5/9/chartex" xmlns:cx4="http://schemas.microsoft.com/office/drawing/2016/5/10/chartex" xmlns:cx5="http://schemas.microsoft.com/office/drawing/2016/5/11/chartex" xmlns:cx6="http://schemas.microsoft.com/office/drawing/2016/5/12/chartex" xmlns:cx7="http://schemas.microsoft.com/office/drawing/2016/5/13/chartex" xmlns:cx8="http://schemas.microsoft.com/office/drawing/2016/5/14/chartex" xmlns:mc="http://schemas.openxmlformats.org/markup-compatibility/2006" xmlns:aink="http://schemas.microsoft.com/office/drawing/2016/ink" xmlns:am3d="http://schemas.microsoft.com/office/drawing/2017/model3d" xmlns:o="urn:schemas-microsoft-com:office:office" xmlns:r="http://schemas.openxmlformats.org/officeDocument/2006/relationships" xmlns:m="http://schemas.openxmlformats.org/officeDocument/2006/math" xmlns:v="urn:schemas-microsoft-com:vml" xmlns:wp14="http://schemas.microsoft.com/office/word/2010/wordprocessingDrawing" xmlns:wp="http://schemas.openxmlformats.org/drawingml/2006/wordprocessingDrawing" xmlns:w10="urn:schemas-microsoft-com:office:word" xmlns:w="http://schemas.openxmlformats.org/wordprocessingml/2006/main" xmlns:w14="http://schemas.microsoft.com/office/word/2010/wordml" xmlns:w15="http://schemas.microsoft.com/office/word/2012/wordml" xmlns:w16cid="http://schemas.microsoft.com/office/word/2016/wordml/cid" xmlns:w16se="http://schemas.microsoft.com/office/word/2015/wordml/symex" xmlns:wpg="http://schemas.microsoft.com/office/word/2010/wordprocessingGroup" xmlns:wpi="http://schemas.microsoft.com/office/word/2010/wordprocessingInk" xmlns:wne="http://schemas.microsoft.com/office/word/2006/wordml" xmlns:wps="http://schemas.microsoft.com/office/word/2010/wordprocessingShape" mc:Ignorable="w14 w15 w16se w16cid wp14">
+  <w:comment w:id="4" w:author="Rodrigo LeaL" w:date="2020-04-27T22:37:00Z" w:initials="RL">
+    <w:p>
+      <w:pPr>
+        <w:pStyle w:val="CommentText"/>
+      </w:pPr>
+      <w:r>
+        <w:rPr>
+          <w:rStyle w:val="CommentReference"/>
+        </w:rPr>
+        <w:annotationRef/>
+      </w:r>
+      <w:r>
+        <w:t>Removi tudo o que tinha “we”</w:t>
+      </w:r>
+    </w:p>
+  </w:comment>
+  <w:comment w:id="53" w:author="Rodrigo LeaL" w:date="2020-04-27T22:49:00Z" w:initials="RL">
+    <w:p>
+      <w:pPr>
+        <w:pStyle w:val="CommentText"/>
+      </w:pPr>
+      <w:r>
+        <w:rPr>
+          <w:rStyle w:val="CommentReference"/>
+        </w:rPr>
+        <w:annotationRef/>
+      </w:r>
+      <w:r>
+        <w:t>Alterei o capitulo 6 para refletir o progress, parecia que o texto estava mais focado no que seria a conclusao e não o capitulo do progresso</w:t>
+      </w:r>
+    </w:p>
+  </w:comment>
+</w:comments>
+</file>
+
+<file path=word/commentsExtended.xml><?xml version="1.0" encoding="utf-8"?>
+<w15:commentsEx xmlns:wpc="http://schemas.microsoft.com/office/word/2010/wordprocessingCanvas" xmlns:cx="http://schemas.microsoft.com/office/drawing/2014/chartex" xmlns:cx1="http://schemas.microsoft.com/office/drawing/2015/9/8/chartex" xmlns:cx2="http://schemas.microsoft.com/office/drawing/2015/10/21/chartex" xmlns:cx3="http://schemas.microsoft.com/office/drawing/2016/5/9/chartex" xmlns:cx4="http://schemas.microsoft.com/office/drawing/2016/5/10/chartex" xmlns:cx5="http://schemas.microsoft.com/office/drawing/2016/5/11/chartex" xmlns:cx6="http://schemas.microsoft.com/office/drawing/2016/5/12/chartex" xmlns:cx7="http://schemas.microsoft.com/office/drawing/2016/5/13/chartex" xmlns:cx8="http://schemas.microsoft.com/office/drawing/2016/5/14/chartex" xmlns:mc="http://schemas.openxmlformats.org/markup-compatibility/2006" xmlns:aink="http://schemas.microsoft.com/office/drawing/2016/ink" xmlns:am3d="http://schemas.microsoft.com/office/drawing/2017/model3d" xmlns:o="urn:schemas-microsoft-com:office:office" xmlns:r="http://schemas.openxmlformats.org/officeDocument/2006/relationships" xmlns:m="http://schemas.openxmlformats.org/officeDocument/2006/math" xmlns:v="urn:schemas-microsoft-com:vml" xmlns:wp14="http://schemas.microsoft.com/office/word/2010/wordprocessingDrawing" xmlns:wp="http://schemas.openxmlformats.org/drawingml/2006/wordprocessingDrawing" xmlns:w10="urn:schemas-microsoft-com:office:word" xmlns:w="http://schemas.openxmlformats.org/wordprocessingml/2006/main" xmlns:w14="http://schemas.microsoft.com/office/word/2010/wordml" xmlns:w15="http://schemas.microsoft.com/office/word/2012/wordml" xmlns:w16cid="http://schemas.microsoft.com/office/word/2016/wordml/cid" xmlns:w16se="http://schemas.microsoft.com/office/word/2015/wordml/symex" xmlns:wpg="http://schemas.microsoft.com/office/word/2010/wordprocessingGroup" xmlns:wpi="http://schemas.microsoft.com/office/word/2010/wordprocessingInk" xmlns:wne="http://schemas.microsoft.com/office/word/2006/wordml" xmlns:wps="http://schemas.microsoft.com/office/word/2010/wordprocessingShape" mc:Ignorable="w14 w15 w16se w16cid wp14">
+  <w15:commentEx w15:paraId="29534972" w15:done="0"/>
+  <w15:commentEx w15:paraId="75B9B38F" w15:done="0"/>
+</w15:commentsEx>
+</file>
+
+<file path=word/commentsIds.xml><?xml version="1.0" encoding="utf-8"?>
+<w16cid:commentsIds xmlns:wpc="http://schemas.microsoft.com/office/word/2010/wordprocessingCanvas" xmlns:cx="http://schemas.microsoft.com/office/drawing/2014/chartex" xmlns:cx1="http://schemas.microsoft.com/office/drawing/2015/9/8/chartex" xmlns:cx2="http://schemas.microsoft.com/office/drawing/2015/10/21/chartex" xmlns:cx3="http://schemas.microsoft.com/office/drawing/2016/5/9/chartex" xmlns:cx4="http://schemas.microsoft.com/office/drawing/2016/5/10/chartex" xmlns:cx5="http://schemas.microsoft.com/office/drawing/2016/5/11/chartex" xmlns:cx6="http://schemas.microsoft.com/office/drawing/2016/5/12/chartex" xmlns:cx7="http://schemas.microsoft.com/office/drawing/2016/5/13/chartex" xmlns:cx8="http://schemas.microsoft.com/office/drawing/2016/5/14/chartex" xmlns:mc="http://schemas.openxmlformats.org/markup-compatibility/2006" xmlns:aink="http://schemas.microsoft.com/office/drawing/2016/ink" xmlns:am3d="http://schemas.microsoft.com/office/drawing/2017/model3d" xmlns:o="urn:schemas-microsoft-com:office:office" xmlns:r="http://schemas.openxmlformats.org/officeDocument/2006/relationships" xmlns:m="http://schemas.openxmlformats.org/officeDocument/2006/math" xmlns:v="urn:schemas-microsoft-com:vml" xmlns:wp14="http://schemas.microsoft.com/office/word/2010/wordprocessingDrawing" xmlns:wp="http://schemas.openxmlformats.org/drawingml/2006/wordprocessingDrawing" xmlns:w10="urn:schemas-microsoft-com:office:word" xmlns:w="http://schemas.openxmlformats.org/wordprocessingml/2006/main" xmlns:w14="http://schemas.microsoft.com/office/word/2010/wordml" xmlns:w15="http://schemas.microsoft.com/office/word/2012/wordml" xmlns:w16cid="http://schemas.microsoft.com/office/word/2016/wordml/cid" xmlns:w16se="http://schemas.microsoft.com/office/word/2015/wordml/symex" xmlns:wpg="http://schemas.microsoft.com/office/word/2010/wordprocessingGroup" xmlns:wpi="http://schemas.microsoft.com/office/word/2010/wordprocessingInk" xmlns:wne="http://schemas.microsoft.com/office/word/2006/wordml" xmlns:wps="http://schemas.microsoft.com/office/word/2010/wordprocessingShape" mc:Ignorable="w14 w15 w16se w16cid wp14">
+  <w16cid:commentId w16cid:paraId="29534972" w16cid:durableId="2251DD1F"/>
+  <w16cid:commentId w16cid:paraId="75B9B38F" w16cid:durableId="2251DFF0"/>
+</w16cid:commentsIds>
+</file>
+
 <file path=word/endnotes.xml><?xml version="1.0" encoding="utf-8"?>
 <w:endnotes xmlns:wpc="http://schemas.microsoft.com/office/word/2010/wordprocessingCanvas" xmlns:cx="http://schemas.microsoft.com/office/drawing/2014/chartex" xmlns:cx1="http://schemas.microsoft.com/office/drawing/2015/9/8/chartex" xmlns:cx2="http://schemas.microsoft.com/office/drawing/2015/10/21/chartex" xmlns:cx3="http://schemas.microsoft.com/office/drawing/2016/5/9/chartex" xmlns:cx4="http://schemas.microsoft.com/office/drawing/2016/5/10/chartex" xmlns:cx5="http://schemas.microsoft.com/office/drawing/2016/5/11/chartex" xmlns:cx6="http://schemas.microsoft.com/office/drawing/2016/5/12/chartex" xmlns:cx7="http://schemas.microsoft.com/office/drawing/2016/5/13/chartex" xmlns:cx8="http://schemas.microsoft.com/office/drawing/2016/5/14/chartex" xmlns:mc="http://schemas.openxmlformats.org/markup-compatibility/2006" xmlns:aink="http://schemas.microsoft.com/office/drawing/2016/ink" xmlns:am3d="http://schemas.microsoft.com/office/drawing/2017/model3d" xmlns:o="urn:schemas-microsoft-com:office:office" xmlns:r="http://schemas.openxmlformats.org/officeDocument/2006/relationships" xmlns:m="http://schemas.openxmlformats.org/officeDocument/2006/math" xmlns:v="urn:schemas-microsoft-com:vml" xmlns:wp14="http://schemas.microsoft.com/office/word/2010/wordprocessingDrawing" xmlns:wp="http://schemas.openxmlformats.org/drawingml/2006/wordprocessingDrawing" xmlns:w10="urn:schemas-microsoft-com:office:word" xmlns:w="http://schemas.openxmlformats.org/wordprocessingml/2006/main" xmlns:w14="http://schemas.microsoft.com/office/word/2010/wordml" xmlns:w15="http://schemas.microsoft.com/office/word/2012/wordml" xmlns:w16cid="http://schemas.microsoft.com/office/word/2016/wordml/cid" xmlns:w16se="http://schemas.microsoft.com/office/word/2015/wordml/symex" xmlns:wpg="http://schemas.microsoft.com/office/word/2010/wordprocessingGroup" xmlns:wpi="http://schemas.microsoft.com/office/word/2010/wordprocessingInk" xmlns:wne="http://schemas.microsoft.com/office/word/2006/wordml" xmlns:wps="http://schemas.microsoft.com/office/word/2010/wordprocessingShape" mc:Ignorable="w14 w15 w16se w16cid wp14">
   <w:endnote w:type="separator" w:id="-1">
@@ -12443,7 +14254,6 @@
         <w:docPartUnique/>
       </w:docPartObj>
     </w:sdtPr>
-    <w:sdtEndPr/>
     <w:sdtContent>
       <w:p>
         <w:pPr>
@@ -12491,7 +14301,6 @@
         <w:docPartUnique/>
       </w:docPartObj>
     </w:sdtPr>
-    <w:sdtEndPr/>
     <w:sdtContent>
       <w:p>
         <w:pPr>
@@ -12720,7 +14529,7 @@
               <v:shape id="_x0000_i1025" type="#_x0000_t75" style="width:131.25pt;height:48.75pt">
                 <v:imagedata r:id="rId1" o:title=""/>
               </v:shape>
-              <o:OLEObject Type="Embed" ProgID="Visio.Drawing.11" ShapeID="_x0000_i1025" DrawAspect="Content" ObjectID="_1649445617" r:id="rId2"/>
+              <o:OLEObject Type="Embed" ProgID="Visio.Drawing.11" ShapeID="_x0000_i1025" DrawAspect="Content" ObjectID="_1649535688" r:id="rId2"/>
             </w:object>
           </w:r>
         </w:p>
@@ -14246,6 +16055,14 @@
   </w:num>
   <w:numIdMacAtCleanup w:val="4"/>
 </w:numbering>
+</file>
+
+<file path=word/people.xml><?xml version="1.0" encoding="utf-8"?>
+<w15:people xmlns:wpc="http://schemas.microsoft.com/office/word/2010/wordprocessingCanvas" xmlns:cx="http://schemas.microsoft.com/office/drawing/2014/chartex" xmlns:cx1="http://schemas.microsoft.com/office/drawing/2015/9/8/chartex" xmlns:cx2="http://schemas.microsoft.com/office/drawing/2015/10/21/chartex" xmlns:cx3="http://schemas.microsoft.com/office/drawing/2016/5/9/chartex" xmlns:cx4="http://schemas.microsoft.com/office/drawing/2016/5/10/chartex" xmlns:cx5="http://schemas.microsoft.com/office/drawing/2016/5/11/chartex" xmlns:cx6="http://schemas.microsoft.com/office/drawing/2016/5/12/chartex" xmlns:cx7="http://schemas.microsoft.com/office/drawing/2016/5/13/chartex" xmlns:cx8="http://schemas.microsoft.com/office/drawing/2016/5/14/chartex" xmlns:mc="http://schemas.openxmlformats.org/markup-compatibility/2006" xmlns:aink="http://schemas.microsoft.com/office/drawing/2016/ink" xmlns:am3d="http://schemas.microsoft.com/office/drawing/2017/model3d" xmlns:o="urn:schemas-microsoft-com:office:office" xmlns:r="http://schemas.openxmlformats.org/officeDocument/2006/relationships" xmlns:m="http://schemas.openxmlformats.org/officeDocument/2006/math" xmlns:v="urn:schemas-microsoft-com:vml" xmlns:wp14="http://schemas.microsoft.com/office/word/2010/wordprocessingDrawing" xmlns:wp="http://schemas.openxmlformats.org/drawingml/2006/wordprocessingDrawing" xmlns:w10="urn:schemas-microsoft-com:office:word" xmlns:w="http://schemas.openxmlformats.org/wordprocessingml/2006/main" xmlns:w14="http://schemas.microsoft.com/office/word/2010/wordml" xmlns:w15="http://schemas.microsoft.com/office/word/2012/wordml" xmlns:w16cid="http://schemas.microsoft.com/office/word/2016/wordml/cid" xmlns:w16se="http://schemas.microsoft.com/office/word/2015/wordml/symex" xmlns:wpg="http://schemas.microsoft.com/office/word/2010/wordprocessingGroup" xmlns:wpi="http://schemas.microsoft.com/office/word/2010/wordprocessingInk" xmlns:wne="http://schemas.microsoft.com/office/word/2006/wordml" xmlns:wps="http://schemas.microsoft.com/office/word/2010/wordprocessingShape" mc:Ignorable="w14 w15 w16se w16cid wp14">
+  <w15:person w15:author="Rodrigo LeaL">
+    <w15:presenceInfo w15:providerId="Windows Live" w15:userId="498daa2bb915593e"/>
+  </w15:person>
+</w15:people>
 </file>
 
 <file path=word/styles.xml><?xml version="1.0" encoding="utf-8"?>
@@ -15918,7 +17735,7 @@
 </file>
 
 <file path=customXml/itemProps1.xml><?xml version="1.0" encoding="utf-8"?>
-<ds:datastoreItem xmlns:ds="http://schemas.openxmlformats.org/officeDocument/2006/customXml" ds:itemID="{2573A11E-AB0B-4126-A616-70171B28CF41}">
+<ds:datastoreItem xmlns:ds="http://schemas.openxmlformats.org/officeDocument/2006/customXml" ds:itemID="{AB493F89-8DDB-4415-9EE9-2DDA9A846E16}">
   <ds:schemaRefs>
     <ds:schemaRef ds:uri="http://schemas.openxmlformats.org/officeDocument/2006/bibliography"/>
   </ds:schemaRefs>

</xml_diff>